<commit_message>
Update the Pin Configuartion and Fucntional Requirement Signed-off-by: AmiraZaher <amirazaher96@gmail.com>
</commit_message>
<xml_diff>
--- a/Input documents/HSI/PO2EBL_ELECTRIC_BLENDER_HSI.docx
+++ b/Input documents/HSI/PO2EBL_ELECTRIC_BLENDER_HSI.docx
@@ -99,7 +99,7 @@
           <w:b/>
           <w:sz w:val="36"/>
         </w:rPr>
-        <w:t>Version 1.6</w:t>
+        <w:t>Version 1.7</w:t>
       </w:r>
     </w:p>
     <w:p>
@@ -203,23 +203,13 @@
     </w:p>
     <w:p>
       <w:pPr>
-        <w:jc w:val="center"/>
-        <w:rPr>
-          <w:rFonts w:asciiTheme="majorHAnsi" w:hAnsiTheme="majorHAnsi" w:cstheme="majorHAnsi"/>
-          <w:b/>
-          <w:sz w:val="36"/>
-        </w:rPr>
-      </w:pPr>
-    </w:p>
-    <w:p>
-      <w:pPr>
         <w:pStyle w:val="Heading1"/>
         <w:rPr>
           <w:sz w:val="40"/>
           <w:szCs w:val="24"/>
         </w:rPr>
       </w:pPr>
-      <w:bookmarkStart w:id="0" w:name="_Toc31792406"/>
+      <w:bookmarkStart w:id="0" w:name="_Toc32048126"/>
       <w:r>
         <w:rPr>
           <w:sz w:val="40"/>
@@ -363,36 +353,10 @@
               <w:spacing w:before="80" w:after="0" w:line="240" w:lineRule="auto"/>
               <w:jc w:val="center"/>
               <w:rPr>
-                <w:sz w:val="20"/>
-                <w:szCs w:val="20"/>
-              </w:rPr>
-            </w:pPr>
-            <w:r>
-              <w:rPr>
                 <w:rFonts w:ascii="Times New Roman" w:eastAsia="Times New Roman" w:hAnsi="Times New Roman" w:cs="Times New Roman"/>
                 <w:sz w:val="24"/>
                 <w:szCs w:val="20"/>
               </w:rPr>
-              <w:t>1/23/2020</w:t>
-            </w:r>
-          </w:p>
-        </w:tc>
-        <w:tc>
-          <w:tcPr>
-            <w:tcW w:w="1350" w:type="dxa"/>
-          </w:tcPr>
-          <w:p>
-            <w:pPr>
-              <w:tabs>
-                <w:tab w:val="center" w:pos="4680"/>
-                <w:tab w:val="right" w:pos="9360"/>
-              </w:tabs>
-              <w:spacing w:before="80" w:after="0" w:line="240" w:lineRule="auto"/>
-              <w:jc w:val="center"/>
-              <w:rPr>
-                <w:sz w:val="20"/>
-                <w:szCs w:val="20"/>
-              </w:rPr>
             </w:pPr>
             <w:r>
               <w:rPr>
@@ -400,7 +364,7 @@
                 <w:sz w:val="24"/>
                 <w:szCs w:val="20"/>
               </w:rPr>
-              <w:t>1</w:t>
+              <w:t>0</w:t>
             </w:r>
             <w:r>
               <w:rPr>
@@ -408,423 +372,7 @@
                 <w:sz w:val="24"/>
                 <w:szCs w:val="20"/>
               </w:rPr>
-              <w:t>.1</w:t>
-            </w:r>
-          </w:p>
-        </w:tc>
-        <w:tc>
-          <w:tcPr>
-            <w:tcW w:w="4886" w:type="dxa"/>
-          </w:tcPr>
-          <w:p>
-            <w:pPr>
-              <w:spacing w:before="80" w:after="0" w:line="240" w:lineRule="auto"/>
-              <w:jc w:val="center"/>
-              <w:rPr>
-                <w:sz w:val="20"/>
-                <w:szCs w:val="20"/>
-              </w:rPr>
-            </w:pPr>
-            <w:r>
-              <w:rPr>
-                <w:rFonts w:ascii="Times New Roman" w:eastAsia="Times New Roman" w:hAnsi="Times New Roman" w:cs="Times New Roman"/>
-                <w:sz w:val="24"/>
-                <w:szCs w:val="20"/>
-              </w:rPr>
-              <w:t>Draft</w:t>
-            </w:r>
-          </w:p>
-        </w:tc>
-        <w:tc>
-          <w:tcPr>
-            <w:tcW w:w="2584" w:type="dxa"/>
-          </w:tcPr>
-          <w:p>
-            <w:pPr>
-              <w:spacing w:before="80" w:after="0" w:line="240" w:lineRule="auto"/>
-              <w:jc w:val="center"/>
-              <w:rPr>
-                <w:sz w:val="20"/>
-                <w:szCs w:val="20"/>
-              </w:rPr>
-            </w:pPr>
-            <w:r>
-              <w:rPr>
-                <w:rFonts w:ascii="Times New Roman" w:eastAsia="Times New Roman" w:hAnsi="Times New Roman" w:cs="Times New Roman"/>
-                <w:sz w:val="24"/>
-                <w:szCs w:val="20"/>
-              </w:rPr>
-              <w:t>Amira Zaher</w:t>
-            </w:r>
-          </w:p>
-        </w:tc>
-      </w:tr>
-      <w:tr>
-        <w:tc>
-          <w:tcPr>
-            <w:tcW w:w="1530" w:type="dxa"/>
-          </w:tcPr>
-          <w:p>
-            <w:pPr>
-              <w:spacing w:before="80" w:after="0" w:line="240" w:lineRule="auto"/>
-              <w:jc w:val="center"/>
-              <w:rPr>
-                <w:sz w:val="20"/>
-                <w:szCs w:val="20"/>
-              </w:rPr>
-            </w:pPr>
-            <w:r>
-              <w:rPr>
-                <w:rFonts w:ascii="Times New Roman" w:eastAsia="Times New Roman" w:hAnsi="Times New Roman" w:cs="Times New Roman"/>
-                <w:sz w:val="24"/>
-                <w:szCs w:val="20"/>
-              </w:rPr>
-              <w:t>1/26/2020</w:t>
-            </w:r>
-          </w:p>
-        </w:tc>
-        <w:tc>
-          <w:tcPr>
-            <w:tcW w:w="1350" w:type="dxa"/>
-          </w:tcPr>
-          <w:p>
-            <w:pPr>
-              <w:tabs>
-                <w:tab w:val="center" w:pos="4680"/>
-                <w:tab w:val="right" w:pos="9360"/>
-              </w:tabs>
-              <w:spacing w:before="80" w:after="0" w:line="240" w:lineRule="auto"/>
-              <w:jc w:val="center"/>
-              <w:rPr>
-                <w:rFonts w:ascii="Calibri" w:eastAsia="Calibri" w:hAnsi="Calibri" w:cs="Calibri"/>
-                <w:sz w:val="20"/>
-                <w:szCs w:val="20"/>
-              </w:rPr>
-            </w:pPr>
-            <w:r>
-              <w:rPr>
-                <w:rFonts w:ascii="Calibri" w:eastAsia="Calibri" w:hAnsi="Calibri" w:cs="Calibri"/>
-                <w:sz w:val="24"/>
-                <w:szCs w:val="20"/>
-              </w:rPr>
-              <w:t>1</w:t>
-            </w:r>
-            <w:r>
-              <w:rPr>
-                <w:rFonts w:ascii="Calibri" w:eastAsia="Calibri" w:hAnsi="Calibri" w:cs="Calibri"/>
-                <w:sz w:val="24"/>
-                <w:szCs w:val="20"/>
-              </w:rPr>
-              <w:t>.2</w:t>
-            </w:r>
-          </w:p>
-        </w:tc>
-        <w:tc>
-          <w:tcPr>
-            <w:tcW w:w="4886" w:type="dxa"/>
-          </w:tcPr>
-          <w:p>
-            <w:pPr>
-              <w:spacing w:before="80" w:after="0" w:line="240" w:lineRule="auto"/>
-              <w:jc w:val="center"/>
-              <w:rPr>
-                <w:sz w:val="20"/>
-                <w:szCs w:val="20"/>
-              </w:rPr>
-            </w:pPr>
-            <w:r>
-              <w:rPr>
-                <w:rFonts w:ascii="Times New Roman" w:eastAsia="Times New Roman" w:hAnsi="Times New Roman" w:cs="Times New Roman"/>
-                <w:sz w:val="24"/>
-                <w:szCs w:val="20"/>
-              </w:rPr>
-              <w:t>Proposed</w:t>
-            </w:r>
-          </w:p>
-        </w:tc>
-        <w:tc>
-          <w:tcPr>
-            <w:tcW w:w="2584" w:type="dxa"/>
-          </w:tcPr>
-          <w:p>
-            <w:pPr>
-              <w:spacing w:before="80" w:after="0" w:line="240" w:lineRule="auto"/>
-              <w:jc w:val="center"/>
-              <w:rPr>
-                <w:rFonts w:ascii="Times New Roman" w:eastAsia="Times New Roman" w:hAnsi="Times New Roman" w:cs="Times New Roman"/>
-                <w:sz w:val="20"/>
-                <w:szCs w:val="20"/>
-              </w:rPr>
-            </w:pPr>
-            <w:r>
-              <w:rPr>
-                <w:rFonts w:ascii="Times New Roman" w:eastAsia="Times New Roman" w:hAnsi="Times New Roman" w:cs="Times New Roman"/>
-                <w:sz w:val="24"/>
-                <w:szCs w:val="20"/>
-              </w:rPr>
-              <w:t>Ali Samir</w:t>
-            </w:r>
-          </w:p>
-        </w:tc>
-      </w:tr>
-      <w:tr>
-        <w:tc>
-          <w:tcPr>
-            <w:tcW w:w="1530" w:type="dxa"/>
-          </w:tcPr>
-          <w:p>
-            <w:pPr>
-              <w:spacing w:before="80" w:after="0" w:line="240" w:lineRule="auto"/>
-              <w:jc w:val="center"/>
-              <w:rPr>
-                <w:rFonts w:ascii="Times New Roman" w:eastAsia="Times New Roman" w:hAnsi="Times New Roman" w:cs="Times New Roman"/>
-                <w:sz w:val="24"/>
-                <w:szCs w:val="20"/>
-              </w:rPr>
-            </w:pPr>
-            <w:r>
-              <w:rPr>
-                <w:rFonts w:ascii="Times New Roman" w:eastAsia="Times New Roman" w:hAnsi="Times New Roman" w:cs="Times New Roman"/>
-                <w:sz w:val="24"/>
-                <w:szCs w:val="20"/>
-              </w:rPr>
-              <w:t>1</w:t>
-            </w:r>
-            <w:r>
-              <w:rPr>
-                <w:rFonts w:ascii="Times New Roman" w:eastAsia="Times New Roman" w:hAnsi="Times New Roman" w:cs="Times New Roman"/>
-                <w:sz w:val="24"/>
-                <w:szCs w:val="20"/>
-              </w:rPr>
-              <w:t>/31</w:t>
-            </w:r>
-            <w:r>
-              <w:rPr>
-                <w:rFonts w:ascii="Times New Roman" w:eastAsia="Times New Roman" w:hAnsi="Times New Roman" w:cs="Times New Roman"/>
-                <w:sz w:val="24"/>
-                <w:szCs w:val="20"/>
-              </w:rPr>
-              <w:t>/2020</w:t>
-            </w:r>
-          </w:p>
-        </w:tc>
-        <w:tc>
-          <w:tcPr>
-            <w:tcW w:w="1350" w:type="dxa"/>
-          </w:tcPr>
-          <w:p>
-            <w:pPr>
-              <w:spacing w:before="80" w:after="0" w:line="240" w:lineRule="auto"/>
-              <w:jc w:val="center"/>
-              <w:rPr>
-                <w:rFonts w:ascii="Times New Roman" w:eastAsia="Times New Roman" w:hAnsi="Times New Roman" w:cs="Times New Roman"/>
-                <w:sz w:val="24"/>
-                <w:szCs w:val="20"/>
-              </w:rPr>
-            </w:pPr>
-            <w:r>
-              <w:rPr>
-                <w:rFonts w:ascii="Times New Roman" w:eastAsia="Times New Roman" w:hAnsi="Times New Roman" w:cs="Times New Roman"/>
-                <w:sz w:val="24"/>
-                <w:szCs w:val="20"/>
-              </w:rPr>
-              <w:t>1</w:t>
-            </w:r>
-            <w:r>
-              <w:rPr>
-                <w:rFonts w:ascii="Times New Roman" w:eastAsia="Times New Roman" w:hAnsi="Times New Roman" w:cs="Times New Roman"/>
-                <w:sz w:val="24"/>
-                <w:szCs w:val="20"/>
-              </w:rPr>
-              <w:t>.3</w:t>
-            </w:r>
-          </w:p>
-        </w:tc>
-        <w:tc>
-          <w:tcPr>
-            <w:tcW w:w="4886" w:type="dxa"/>
-          </w:tcPr>
-          <w:p>
-            <w:pPr>
-              <w:spacing w:before="80" w:after="0" w:line="240" w:lineRule="auto"/>
-              <w:jc w:val="center"/>
-              <w:rPr>
-                <w:rFonts w:ascii="Times New Roman" w:eastAsia="Times New Roman" w:hAnsi="Times New Roman" w:cs="Times New Roman"/>
-                <w:sz w:val="24"/>
-                <w:szCs w:val="20"/>
-              </w:rPr>
-            </w:pPr>
-            <w:r>
-              <w:rPr>
-                <w:rFonts w:ascii="Times New Roman" w:eastAsia="Times New Roman" w:hAnsi="Times New Roman" w:cs="Times New Roman"/>
-                <w:sz w:val="24"/>
-                <w:szCs w:val="20"/>
-              </w:rPr>
-              <w:t>Proposed</w:t>
-            </w:r>
-          </w:p>
-        </w:tc>
-        <w:tc>
-          <w:tcPr>
-            <w:tcW w:w="2584" w:type="dxa"/>
-          </w:tcPr>
-          <w:p>
-            <w:pPr>
-              <w:spacing w:before="80" w:after="0" w:line="240" w:lineRule="auto"/>
-              <w:jc w:val="center"/>
-              <w:rPr>
-                <w:rFonts w:ascii="Times New Roman" w:eastAsia="Times New Roman" w:hAnsi="Times New Roman" w:cs="Times New Roman"/>
-                <w:sz w:val="24"/>
-                <w:szCs w:val="20"/>
-              </w:rPr>
-            </w:pPr>
-            <w:r>
-              <w:rPr>
-                <w:rFonts w:ascii="Times New Roman" w:eastAsia="Times New Roman" w:hAnsi="Times New Roman" w:cs="Times New Roman"/>
-                <w:sz w:val="24"/>
-                <w:szCs w:val="20"/>
-              </w:rPr>
-              <w:t>Amira Zaher</w:t>
-            </w:r>
-          </w:p>
-        </w:tc>
-      </w:tr>
-      <w:tr>
-        <w:tc>
-          <w:tcPr>
-            <w:tcW w:w="1530" w:type="dxa"/>
-          </w:tcPr>
-          <w:p>
-            <w:pPr>
-              <w:spacing w:before="80" w:after="0" w:line="240" w:lineRule="auto"/>
-              <w:jc w:val="center"/>
-              <w:rPr>
-                <w:sz w:val="20"/>
-                <w:szCs w:val="20"/>
-              </w:rPr>
-            </w:pPr>
-            <w:r>
-              <w:rPr>
-                <w:rFonts w:ascii="Times New Roman" w:eastAsia="Times New Roman" w:hAnsi="Times New Roman" w:cs="Times New Roman"/>
-                <w:sz w:val="24"/>
-                <w:szCs w:val="20"/>
-              </w:rPr>
-              <w:t>2/1</w:t>
-            </w:r>
-            <w:r>
-              <w:rPr>
-                <w:rFonts w:ascii="Times New Roman" w:eastAsia="Times New Roman" w:hAnsi="Times New Roman" w:cs="Times New Roman"/>
-                <w:sz w:val="24"/>
-                <w:szCs w:val="20"/>
-              </w:rPr>
-              <w:t>/2020</w:t>
-            </w:r>
-          </w:p>
-        </w:tc>
-        <w:tc>
-          <w:tcPr>
-            <w:tcW w:w="1350" w:type="dxa"/>
-          </w:tcPr>
-          <w:p>
-            <w:pPr>
-              <w:tabs>
-                <w:tab w:val="center" w:pos="4680"/>
-                <w:tab w:val="right" w:pos="9360"/>
-              </w:tabs>
-              <w:spacing w:before="80" w:after="0" w:line="240" w:lineRule="auto"/>
-              <w:jc w:val="center"/>
-              <w:rPr>
-                <w:sz w:val="20"/>
-                <w:szCs w:val="20"/>
-              </w:rPr>
-            </w:pPr>
-            <w:r>
-              <w:rPr>
-                <w:rFonts w:ascii="Times New Roman" w:eastAsia="Times New Roman" w:hAnsi="Times New Roman" w:cs="Times New Roman"/>
-                <w:sz w:val="24"/>
-                <w:szCs w:val="20"/>
-              </w:rPr>
-              <w:t>1</w:t>
-            </w:r>
-            <w:r>
-              <w:rPr>
-                <w:rFonts w:ascii="Times New Roman" w:eastAsia="Times New Roman" w:hAnsi="Times New Roman" w:cs="Times New Roman"/>
-                <w:sz w:val="24"/>
-                <w:szCs w:val="20"/>
-              </w:rPr>
-              <w:t>.4</w:t>
-            </w:r>
-          </w:p>
-        </w:tc>
-        <w:tc>
-          <w:tcPr>
-            <w:tcW w:w="4886" w:type="dxa"/>
-          </w:tcPr>
-          <w:p>
-            <w:pPr>
-              <w:spacing w:before="80" w:after="0" w:line="240" w:lineRule="auto"/>
-              <w:jc w:val="center"/>
-              <w:rPr>
-                <w:sz w:val="20"/>
-                <w:szCs w:val="20"/>
-              </w:rPr>
-            </w:pPr>
-            <w:r>
-              <w:rPr>
-                <w:rFonts w:ascii="Times New Roman" w:eastAsia="Times New Roman" w:hAnsi="Times New Roman" w:cs="Times New Roman"/>
-                <w:sz w:val="24"/>
-                <w:szCs w:val="20"/>
-              </w:rPr>
-              <w:t>Proposed</w:t>
-            </w:r>
-          </w:p>
-        </w:tc>
-        <w:tc>
-          <w:tcPr>
-            <w:tcW w:w="2584" w:type="dxa"/>
-          </w:tcPr>
-          <w:p>
-            <w:pPr>
-              <w:spacing w:before="80" w:after="0" w:line="240" w:lineRule="auto"/>
-              <w:jc w:val="center"/>
-              <w:rPr>
-                <w:sz w:val="20"/>
-                <w:szCs w:val="20"/>
-              </w:rPr>
-            </w:pPr>
-            <w:r>
-              <w:rPr>
-                <w:rFonts w:ascii="Times New Roman" w:eastAsia="Times New Roman" w:hAnsi="Times New Roman" w:cs="Times New Roman"/>
-                <w:sz w:val="24"/>
-                <w:szCs w:val="20"/>
-              </w:rPr>
-              <w:t>Amira Zaher</w:t>
-            </w:r>
-          </w:p>
-        </w:tc>
-      </w:tr>
-      <w:tr>
-        <w:tc>
-          <w:tcPr>
-            <w:tcW w:w="1530" w:type="dxa"/>
-          </w:tcPr>
-          <w:p>
-            <w:pPr>
-              <w:spacing w:before="80" w:after="0" w:line="240" w:lineRule="auto"/>
-              <w:jc w:val="center"/>
-              <w:rPr>
-                <w:rFonts w:ascii="Times New Roman" w:eastAsia="Times New Roman" w:hAnsi="Times New Roman" w:cs="Times New Roman"/>
-                <w:sz w:val="24"/>
-                <w:szCs w:val="20"/>
-              </w:rPr>
-            </w:pPr>
-            <w:r>
-              <w:rPr>
-                <w:rFonts w:ascii="Times New Roman" w:eastAsia="Times New Roman" w:hAnsi="Times New Roman" w:cs="Times New Roman"/>
-                <w:sz w:val="24"/>
-                <w:szCs w:val="20"/>
-              </w:rPr>
-              <w:t>2/5/2020</w:t>
+              <w:t>2/7/2020</w:t>
             </w:r>
           </w:p>
         </w:tc>
@@ -849,106 +397,7 @@
                 <w:sz w:val="24"/>
                 <w:szCs w:val="20"/>
               </w:rPr>
-              <w:t>1.5</w:t>
-            </w:r>
-          </w:p>
-        </w:tc>
-        <w:tc>
-          <w:tcPr>
-            <w:tcW w:w="4886" w:type="dxa"/>
-          </w:tcPr>
-          <w:p>
-            <w:pPr>
-              <w:spacing w:before="80" w:after="0" w:line="240" w:lineRule="auto"/>
-              <w:jc w:val="center"/>
-              <w:rPr>
-                <w:rFonts w:ascii="Times New Roman" w:eastAsia="Times New Roman" w:hAnsi="Times New Roman" w:cs="Times New Roman"/>
-                <w:sz w:val="24"/>
-                <w:szCs w:val="20"/>
-              </w:rPr>
-            </w:pPr>
-            <w:r>
-              <w:rPr>
-                <w:rFonts w:ascii="Times New Roman" w:eastAsia="Times New Roman" w:hAnsi="Times New Roman" w:cs="Times New Roman"/>
-                <w:sz w:val="24"/>
-                <w:szCs w:val="20"/>
-              </w:rPr>
-              <w:t>Proposed</w:t>
-            </w:r>
-          </w:p>
-        </w:tc>
-        <w:tc>
-          <w:tcPr>
-            <w:tcW w:w="2584" w:type="dxa"/>
-          </w:tcPr>
-          <w:p>
-            <w:pPr>
-              <w:spacing w:before="80" w:after="0" w:line="240" w:lineRule="auto"/>
-              <w:jc w:val="center"/>
-              <w:rPr>
-                <w:rFonts w:ascii="Times New Roman" w:eastAsia="Times New Roman" w:hAnsi="Times New Roman" w:cs="Times New Roman"/>
-                <w:sz w:val="24"/>
-                <w:szCs w:val="20"/>
-              </w:rPr>
-            </w:pPr>
-            <w:r>
-              <w:rPr>
-                <w:rFonts w:ascii="Times New Roman" w:eastAsia="Times New Roman" w:hAnsi="Times New Roman" w:cs="Times New Roman"/>
-                <w:sz w:val="24"/>
-                <w:szCs w:val="20"/>
-              </w:rPr>
-              <w:t>Amira Zaher</w:t>
-            </w:r>
-          </w:p>
-        </w:tc>
-      </w:tr>
-      <w:tr>
-        <w:tc>
-          <w:tcPr>
-            <w:tcW w:w="1530" w:type="dxa"/>
-          </w:tcPr>
-          <w:p>
-            <w:pPr>
-              <w:spacing w:before="80" w:after="0" w:line="240" w:lineRule="auto"/>
-              <w:jc w:val="center"/>
-              <w:rPr>
-                <w:rFonts w:ascii="Times New Roman" w:eastAsia="Times New Roman" w:hAnsi="Times New Roman" w:cs="Times New Roman"/>
-                <w:sz w:val="24"/>
-                <w:szCs w:val="20"/>
-              </w:rPr>
-            </w:pPr>
-            <w:r>
-              <w:rPr>
-                <w:rFonts w:ascii="Times New Roman" w:eastAsia="Times New Roman" w:hAnsi="Times New Roman" w:cs="Times New Roman"/>
-                <w:sz w:val="24"/>
-                <w:szCs w:val="20"/>
-              </w:rPr>
-              <w:t>2/6/2020</w:t>
-            </w:r>
-          </w:p>
-        </w:tc>
-        <w:tc>
-          <w:tcPr>
-            <w:tcW w:w="1350" w:type="dxa"/>
-          </w:tcPr>
-          <w:p>
-            <w:pPr>
-              <w:pStyle w:val="Header"/>
-              <w:spacing w:before="80"/>
-              <w:jc w:val="center"/>
-              <w:rPr>
-                <w:rFonts w:ascii="Times New Roman" w:eastAsia="Times New Roman" w:hAnsi="Times New Roman" w:cs="Times New Roman"/>
-                <w:sz w:val="24"/>
-                <w:szCs w:val="20"/>
-              </w:rPr>
-            </w:pPr>
-            <w:r>
-              <w:rPr>
-                <w:rFonts w:ascii="Times New Roman" w:eastAsia="Times New Roman" w:hAnsi="Times New Roman" w:cs="Times New Roman"/>
-                <w:sz w:val="24"/>
-                <w:szCs w:val="20"/>
-              </w:rPr>
-              <w:t>1.6</w:t>
+              <w:t>1.7</w:t>
             </w:r>
           </w:p>
         </w:tc>
@@ -1257,13 +706,53 @@
     </w:p>
     <w:p>
       <w:pPr>
+        <w:spacing w:before="80" w:after="0" w:line="240" w:lineRule="auto"/>
+        <w:jc w:val="both"/>
+        <w:rPr>
+          <w:rFonts w:ascii="Times New Roman" w:eastAsia="Times New Roman" w:hAnsi="Times New Roman" w:cs="Times New Roman"/>
+          <w:sz w:val="20"/>
+        </w:rPr>
+      </w:pPr>
+    </w:p>
+    <w:p>
+      <w:pPr>
+        <w:spacing w:before="80" w:after="0" w:line="240" w:lineRule="auto"/>
+        <w:jc w:val="both"/>
+        <w:rPr>
+          <w:rFonts w:ascii="Times New Roman" w:eastAsia="Times New Roman" w:hAnsi="Times New Roman" w:cs="Times New Roman"/>
+          <w:sz w:val="20"/>
+        </w:rPr>
+      </w:pPr>
+    </w:p>
+    <w:p>
+      <w:pPr>
+        <w:spacing w:before="80" w:after="0" w:line="240" w:lineRule="auto"/>
+        <w:jc w:val="both"/>
+        <w:rPr>
+          <w:rFonts w:ascii="Times New Roman" w:eastAsia="Times New Roman" w:hAnsi="Times New Roman" w:cs="Times New Roman"/>
+          <w:sz w:val="20"/>
+        </w:rPr>
+      </w:pPr>
+    </w:p>
+    <w:p>
+      <w:pPr>
+        <w:spacing w:before="80" w:after="0" w:line="240" w:lineRule="auto"/>
+        <w:jc w:val="both"/>
+        <w:rPr>
+          <w:rFonts w:ascii="Times New Roman" w:eastAsia="Times New Roman" w:hAnsi="Times New Roman" w:cs="Times New Roman"/>
+          <w:sz w:val="20"/>
+        </w:rPr>
+      </w:pPr>
+    </w:p>
+    <w:p>
+      <w:pPr>
         <w:pStyle w:val="Heading1"/>
         <w:rPr>
           <w:sz w:val="40"/>
           <w:szCs w:val="24"/>
         </w:rPr>
       </w:pPr>
-      <w:bookmarkStart w:id="1" w:name="_Toc31792407"/>
+      <w:bookmarkStart w:id="1" w:name="_Toc32048127"/>
       <w:r>
         <w:rPr>
           <w:sz w:val="40"/>
@@ -1285,10 +774,10 @@
         <w:tblLook w:val="0000" w:firstRow="0" w:lastRow="0" w:firstColumn="0" w:lastColumn="0" w:noHBand="0" w:noVBand="0"/>
       </w:tblPr>
       <w:tblGrid>
-        <w:gridCol w:w="1492"/>
-        <w:gridCol w:w="1304"/>
-        <w:gridCol w:w="4520"/>
-        <w:gridCol w:w="2152"/>
+        <w:gridCol w:w="1505"/>
+        <w:gridCol w:w="1303"/>
+        <w:gridCol w:w="4511"/>
+        <w:gridCol w:w="2149"/>
       </w:tblGrid>
       <w:tr>
         <w:trPr>
@@ -1473,6 +962,14 @@
                 <w:sz w:val="24"/>
                 <w:szCs w:val="20"/>
               </w:rPr>
+              <w:t>0</w:t>
+            </w:r>
+            <w:r>
+              <w:rPr>
+                <w:rFonts w:ascii="Times New Roman" w:eastAsia="Times New Roman" w:hAnsi="Times New Roman" w:cs="Times New Roman"/>
+                <w:sz w:val="24"/>
+                <w:szCs w:val="20"/>
+              </w:rPr>
               <w:t>1/23/2020</w:t>
             </w:r>
           </w:p>
@@ -1626,6 +1123,14 @@
                 <w:sz w:val="24"/>
                 <w:szCs w:val="20"/>
               </w:rPr>
+              <w:t>0</w:t>
+            </w:r>
+            <w:r>
+              <w:rPr>
+                <w:rFonts w:ascii="Times New Roman" w:eastAsia="Times New Roman" w:hAnsi="Times New Roman" w:cs="Times New Roman"/>
+                <w:sz w:val="24"/>
+                <w:szCs w:val="20"/>
+              </w:rPr>
               <w:t>1/26/2020</w:t>
             </w:r>
           </w:p>
@@ -1790,6 +1295,14 @@
                 <w:sz w:val="24"/>
                 <w:szCs w:val="20"/>
               </w:rPr>
+              <w:t>0</w:t>
+            </w:r>
+            <w:r>
+              <w:rPr>
+                <w:rFonts w:ascii="Times New Roman" w:eastAsia="Times New Roman" w:hAnsi="Times New Roman" w:cs="Times New Roman"/>
+                <w:sz w:val="24"/>
+                <w:szCs w:val="20"/>
+              </w:rPr>
               <w:t>1/31</w:t>
             </w:r>
             <w:r>
@@ -1951,6 +1464,14 @@
                 <w:sz w:val="24"/>
                 <w:szCs w:val="20"/>
               </w:rPr>
+              <w:t>0</w:t>
+            </w:r>
+            <w:r>
+              <w:rPr>
+                <w:rFonts w:ascii="Times New Roman" w:eastAsia="Times New Roman" w:hAnsi="Times New Roman" w:cs="Times New Roman"/>
+                <w:sz w:val="24"/>
+                <w:szCs w:val="20"/>
+              </w:rPr>
               <w:t>2/1/2020</w:t>
             </w:r>
           </w:p>
@@ -2112,6 +1633,14 @@
                 <w:sz w:val="24"/>
                 <w:szCs w:val="20"/>
               </w:rPr>
+              <w:t>0</w:t>
+            </w:r>
+            <w:r>
+              <w:rPr>
+                <w:rFonts w:ascii="Times New Roman" w:eastAsia="Times New Roman" w:hAnsi="Times New Roman" w:cs="Times New Roman"/>
+                <w:sz w:val="24"/>
+                <w:szCs w:val="20"/>
+              </w:rPr>
               <w:t>2/5/2020</w:t>
             </w:r>
           </w:p>
@@ -2257,6 +1786,14 @@
                 <w:sz w:val="24"/>
                 <w:szCs w:val="20"/>
               </w:rPr>
+              <w:t>0</w:t>
+            </w:r>
+            <w:r>
+              <w:rPr>
+                <w:rFonts w:ascii="Times New Roman" w:eastAsia="Times New Roman" w:hAnsi="Times New Roman" w:cs="Times New Roman"/>
+                <w:sz w:val="24"/>
+                <w:szCs w:val="20"/>
+              </w:rPr>
               <w:t>2/6/2020</w:t>
             </w:r>
           </w:p>
@@ -2367,6 +1904,159 @@
           </w:p>
         </w:tc>
       </w:tr>
+      <w:tr>
+        <w:trPr>
+          <w:trHeight w:val="1"/>
+        </w:trPr>
+        <w:tc>
+          <w:tcPr>
+            <w:tcW w:w="1530" w:type="dxa"/>
+            <w:tcBorders>
+              <w:top w:val="single" w:sz="6" w:space="0" w:color="000000"/>
+              <w:left w:val="single" w:sz="6" w:space="0" w:color="000000"/>
+              <w:bottom w:val="single" w:sz="6" w:space="0" w:color="000000"/>
+              <w:right w:val="single" w:sz="6" w:space="0" w:color="000000"/>
+            </w:tcBorders>
+            <w:shd w:val="clear" w:color="000000" w:fill="FFFFFF"/>
+            <w:tcMar>
+              <w:left w:w="108" w:type="dxa"/>
+              <w:right w:w="108" w:type="dxa"/>
+            </w:tcMar>
+          </w:tcPr>
+          <w:p>
+            <w:pPr>
+              <w:spacing w:before="80" w:after="0" w:line="240" w:lineRule="auto"/>
+              <w:jc w:val="center"/>
+              <w:rPr>
+                <w:rFonts w:ascii="Times New Roman" w:eastAsia="Times New Roman" w:hAnsi="Times New Roman" w:cs="Times New Roman"/>
+                <w:sz w:val="24"/>
+                <w:szCs w:val="20"/>
+              </w:rPr>
+            </w:pPr>
+            <w:r>
+              <w:rPr>
+                <w:rFonts w:ascii="Times New Roman" w:eastAsia="Times New Roman" w:hAnsi="Times New Roman" w:cs="Times New Roman"/>
+                <w:sz w:val="24"/>
+                <w:szCs w:val="20"/>
+              </w:rPr>
+              <w:t>0</w:t>
+            </w:r>
+            <w:r>
+              <w:rPr>
+                <w:rFonts w:ascii="Times New Roman" w:eastAsia="Times New Roman" w:hAnsi="Times New Roman" w:cs="Times New Roman"/>
+                <w:sz w:val="24"/>
+                <w:szCs w:val="20"/>
+              </w:rPr>
+              <w:t>2/7/2020</w:t>
+            </w:r>
+          </w:p>
+        </w:tc>
+        <w:tc>
+          <w:tcPr>
+            <w:tcW w:w="1350" w:type="dxa"/>
+            <w:tcBorders>
+              <w:top w:val="single" w:sz="6" w:space="0" w:color="000000"/>
+              <w:left w:val="single" w:sz="6" w:space="0" w:color="000000"/>
+              <w:bottom w:val="single" w:sz="6" w:space="0" w:color="000000"/>
+              <w:right w:val="single" w:sz="6" w:space="0" w:color="000000"/>
+            </w:tcBorders>
+            <w:shd w:val="clear" w:color="000000" w:fill="FFFFFF"/>
+            <w:tcMar>
+              <w:left w:w="108" w:type="dxa"/>
+              <w:right w:w="108" w:type="dxa"/>
+            </w:tcMar>
+          </w:tcPr>
+          <w:p>
+            <w:pPr>
+              <w:spacing w:before="80" w:after="0" w:line="240" w:lineRule="auto"/>
+              <w:jc w:val="center"/>
+              <w:rPr>
+                <w:rFonts w:ascii="Times New Roman" w:eastAsia="Times New Roman" w:hAnsi="Times New Roman" w:cs="Times New Roman"/>
+                <w:sz w:val="24"/>
+                <w:szCs w:val="20"/>
+              </w:rPr>
+            </w:pPr>
+            <w:r>
+              <w:rPr>
+                <w:rFonts w:ascii="Times New Roman" w:eastAsia="Times New Roman" w:hAnsi="Times New Roman" w:cs="Times New Roman"/>
+                <w:sz w:val="24"/>
+                <w:szCs w:val="20"/>
+              </w:rPr>
+              <w:t>1.7</w:t>
+            </w:r>
+          </w:p>
+        </w:tc>
+        <w:tc>
+          <w:tcPr>
+            <w:tcW w:w="4886" w:type="dxa"/>
+            <w:tcBorders>
+              <w:top w:val="single" w:sz="6" w:space="0" w:color="000000"/>
+              <w:left w:val="single" w:sz="6" w:space="0" w:color="000000"/>
+              <w:bottom w:val="single" w:sz="6" w:space="0" w:color="000000"/>
+              <w:right w:val="single" w:sz="6" w:space="0" w:color="000000"/>
+            </w:tcBorders>
+            <w:shd w:val="clear" w:color="000000" w:fill="FFFFFF"/>
+            <w:tcMar>
+              <w:left w:w="108" w:type="dxa"/>
+              <w:right w:w="108" w:type="dxa"/>
+            </w:tcMar>
+          </w:tcPr>
+          <w:p>
+            <w:pPr>
+              <w:spacing w:before="80" w:after="0" w:line="240" w:lineRule="auto"/>
+              <w:jc w:val="center"/>
+              <w:rPr>
+                <w:rFonts w:ascii="Times New Roman" w:eastAsia="Times New Roman" w:hAnsi="Times New Roman" w:cs="Times New Roman"/>
+                <w:sz w:val="24"/>
+                <w:szCs w:val="20"/>
+              </w:rPr>
+            </w:pPr>
+            <w:r>
+              <w:rPr>
+                <w:rFonts w:ascii="Times New Roman" w:eastAsia="Times New Roman" w:hAnsi="Times New Roman" w:cs="Times New Roman"/>
+                <w:sz w:val="24"/>
+                <w:szCs w:val="20"/>
+              </w:rPr>
+              <w:t>Update the Pin representation and the Functional Requirements</w:t>
+            </w:r>
+          </w:p>
+        </w:tc>
+        <w:tc>
+          <w:tcPr>
+            <w:tcW w:w="2314" w:type="dxa"/>
+            <w:tcBorders>
+              <w:top w:val="single" w:sz="6" w:space="0" w:color="000000"/>
+              <w:left w:val="single" w:sz="6" w:space="0" w:color="000000"/>
+              <w:bottom w:val="single" w:sz="6" w:space="0" w:color="000000"/>
+              <w:right w:val="single" w:sz="6" w:space="0" w:color="000000"/>
+            </w:tcBorders>
+            <w:shd w:val="clear" w:color="000000" w:fill="FFFFFF"/>
+            <w:tcMar>
+              <w:left w:w="108" w:type="dxa"/>
+              <w:right w:w="108" w:type="dxa"/>
+            </w:tcMar>
+          </w:tcPr>
+          <w:p>
+            <w:pPr>
+              <w:spacing w:before="80" w:after="0" w:line="240" w:lineRule="auto"/>
+              <w:jc w:val="center"/>
+              <w:rPr>
+                <w:rFonts w:ascii="Times New Roman" w:eastAsia="Times New Roman" w:hAnsi="Times New Roman" w:cs="Times New Roman"/>
+                <w:sz w:val="24"/>
+                <w:szCs w:val="20"/>
+              </w:rPr>
+            </w:pPr>
+            <w:r>
+              <w:rPr>
+                <w:rFonts w:ascii="Times New Roman" w:eastAsia="Times New Roman" w:hAnsi="Times New Roman" w:cs="Times New Roman"/>
+                <w:sz w:val="24"/>
+                <w:szCs w:val="20"/>
+              </w:rPr>
+              <w:t>Amira Zaher</w:t>
+            </w:r>
+          </w:p>
+        </w:tc>
+      </w:tr>
     </w:tbl>
     <w:p>
       <w:pPr>
@@ -2401,56 +2091,6 @@
           <w:rFonts w:ascii="Times New Roman" w:eastAsia="Times New Roman" w:hAnsi="Times New Roman" w:cs="Times New Roman"/>
           <w:sz w:val="18"/>
           <w:szCs w:val="20"/>
-        </w:rPr>
-      </w:pPr>
-    </w:p>
-    <w:p>
-      <w:pPr>
-        <w:spacing w:before="80" w:after="0" w:line="240" w:lineRule="auto"/>
-        <w:jc w:val="both"/>
-        <w:rPr>
-          <w:rFonts w:ascii="Times New Roman" w:eastAsia="Times New Roman" w:hAnsi="Times New Roman" w:cs="Times New Roman"/>
-          <w:sz w:val="20"/>
-        </w:rPr>
-      </w:pPr>
-    </w:p>
-    <w:p>
-      <w:pPr>
-        <w:spacing w:before="80" w:after="0" w:line="240" w:lineRule="auto"/>
-        <w:jc w:val="both"/>
-        <w:rPr>
-          <w:rFonts w:ascii="Times New Roman" w:eastAsia="Times New Roman" w:hAnsi="Times New Roman" w:cs="Times New Roman"/>
-          <w:sz w:val="20"/>
-        </w:rPr>
-      </w:pPr>
-    </w:p>
-    <w:p>
-      <w:pPr>
-        <w:spacing w:before="80" w:after="0" w:line="240" w:lineRule="auto"/>
-        <w:jc w:val="both"/>
-        <w:rPr>
-          <w:rFonts w:ascii="Times New Roman" w:eastAsia="Times New Roman" w:hAnsi="Times New Roman" w:cs="Times New Roman"/>
-          <w:sz w:val="20"/>
-        </w:rPr>
-      </w:pPr>
-    </w:p>
-    <w:p>
-      <w:pPr>
-        <w:spacing w:before="80" w:after="0" w:line="240" w:lineRule="auto"/>
-        <w:jc w:val="both"/>
-        <w:rPr>
-          <w:rFonts w:ascii="Times New Roman" w:eastAsia="Times New Roman" w:hAnsi="Times New Roman" w:cs="Times New Roman"/>
-          <w:sz w:val="20"/>
-        </w:rPr>
-      </w:pPr>
-    </w:p>
-    <w:p>
-      <w:pPr>
-        <w:spacing w:before="80" w:after="0" w:line="240" w:lineRule="auto"/>
-        <w:jc w:val="both"/>
-        <w:rPr>
-          <w:rFonts w:ascii="Times New Roman" w:eastAsia="Times New Roman" w:hAnsi="Times New Roman" w:cs="Times New Roman"/>
-          <w:sz w:val="20"/>
         </w:rPr>
       </w:pPr>
     </w:p>
@@ -2702,7 +2342,7 @@
           <w:r>
             <w:fldChar w:fldCharType="separate"/>
           </w:r>
-          <w:hyperlink w:anchor="_Toc31792406" w:history="1">
+          <w:hyperlink w:anchor="_Toc32048126" w:history="1">
             <w:r>
               <w:rPr>
                 <w:rStyle w:val="Hyperlink"/>
@@ -2729,7 +2369,7 @@
                 <w:noProof/>
                 <w:webHidden/>
               </w:rPr>
-              <w:instrText xml:space="preserve"> PAGEREF _Toc31792406 \h </w:instrText>
+              <w:instrText xml:space="preserve"> PAGEREF _Toc32048126 \h </w:instrText>
             </w:r>
             <w:r>
               <w:rPr>
@@ -2773,7 +2413,7 @@
               <w:szCs w:val="22"/>
             </w:rPr>
           </w:pPr>
-          <w:hyperlink w:anchor="_Toc31792407" w:history="1">
+          <w:hyperlink w:anchor="_Toc32048127" w:history="1">
             <w:r>
               <w:rPr>
                 <w:rStyle w:val="Hyperlink"/>
@@ -2800,7 +2440,7 @@
                 <w:noProof/>
                 <w:webHidden/>
               </w:rPr>
-              <w:instrText xml:space="preserve"> PAGEREF _Toc31792407 \h </w:instrText>
+              <w:instrText xml:space="preserve"> PAGEREF _Toc32048127 \h </w:instrText>
             </w:r>
             <w:r>
               <w:rPr>
@@ -2845,11 +2485,12 @@
               <w:szCs w:val="22"/>
             </w:rPr>
           </w:pPr>
-          <w:hyperlink w:anchor="_Toc31792408" w:history="1">
+          <w:hyperlink w:anchor="_Toc32048128" w:history="1">
             <w:r>
               <w:rPr>
                 <w:rStyle w:val="Hyperlink"/>
                 <w:rFonts w:eastAsia="Calibri Light"/>
+                <w:bCs/>
                 <w:noProof/>
               </w:rPr>
               <w:t>1.</w:t>
@@ -2890,7 +2531,7 @@
                 <w:noProof/>
                 <w:webHidden/>
               </w:rPr>
-              <w:instrText xml:space="preserve"> PAGEREF _Toc31792408 \h </w:instrText>
+              <w:instrText xml:space="preserve"> PAGEREF _Toc32048128 \h </w:instrText>
             </w:r>
             <w:r>
               <w:rPr>
@@ -2934,7 +2575,7 @@
               <w:szCs w:val="22"/>
             </w:rPr>
           </w:pPr>
-          <w:hyperlink w:anchor="_Toc31792409" w:history="1">
+          <w:hyperlink w:anchor="_Toc32048129" w:history="1">
             <w:r>
               <w:rPr>
                 <w:rStyle w:val="Hyperlink"/>
@@ -2961,7 +2602,7 @@
                 <w:noProof/>
                 <w:webHidden/>
               </w:rPr>
-              <w:instrText xml:space="preserve"> PAGEREF _Toc31792409 \h </w:instrText>
+              <w:instrText xml:space="preserve"> PAGEREF _Toc32048129 \h </w:instrText>
             </w:r>
             <w:r>
               <w:rPr>
@@ -3006,11 +2647,12 @@
               <w:szCs w:val="22"/>
             </w:rPr>
           </w:pPr>
-          <w:hyperlink w:anchor="_Toc31792410" w:history="1">
+          <w:hyperlink w:anchor="_Toc32048130" w:history="1">
             <w:r>
               <w:rPr>
                 <w:rStyle w:val="Hyperlink"/>
                 <w:rFonts w:eastAsia="Calibri Light"/>
+                <w:bCs/>
                 <w:noProof/>
               </w:rPr>
               <w:t>2.</w:t>
@@ -3051,7 +2693,7 @@
                 <w:noProof/>
                 <w:webHidden/>
               </w:rPr>
-              <w:instrText xml:space="preserve"> PAGEREF _Toc31792410 \h </w:instrText>
+              <w:instrText xml:space="preserve"> PAGEREF _Toc32048130 \h </w:instrText>
             </w:r>
             <w:r>
               <w:rPr>
@@ -3095,7 +2737,7 @@
               <w:szCs w:val="22"/>
             </w:rPr>
           </w:pPr>
-          <w:hyperlink w:anchor="_Toc31792411" w:history="1">
+          <w:hyperlink w:anchor="_Toc32048131" w:history="1">
             <w:r>
               <w:rPr>
                 <w:rStyle w:val="Hyperlink"/>
@@ -3122,7 +2764,7 @@
                 <w:noProof/>
                 <w:webHidden/>
               </w:rPr>
-              <w:instrText xml:space="preserve"> PAGEREF _Toc31792411 \h </w:instrText>
+              <w:instrText xml:space="preserve"> PAGEREF _Toc32048131 \h </w:instrText>
             </w:r>
             <w:r>
               <w:rPr>
@@ -3166,7 +2808,7 @@
               <w:szCs w:val="22"/>
             </w:rPr>
           </w:pPr>
-          <w:hyperlink w:anchor="_Toc31792412" w:history="1">
+          <w:hyperlink w:anchor="_Toc32048132" w:history="1">
             <w:r>
               <w:rPr>
                 <w:rStyle w:val="Hyperlink"/>
@@ -3193,7 +2835,7 @@
                 <w:noProof/>
                 <w:webHidden/>
               </w:rPr>
-              <w:instrText xml:space="preserve"> PAGEREF _Toc31792412 \h </w:instrText>
+              <w:instrText xml:space="preserve"> PAGEREF _Toc32048132 \h </w:instrText>
             </w:r>
             <w:r>
               <w:rPr>
@@ -3238,11 +2880,12 @@
               <w:szCs w:val="22"/>
             </w:rPr>
           </w:pPr>
-          <w:hyperlink w:anchor="_Toc31792413" w:history="1">
+          <w:hyperlink w:anchor="_Toc32048133" w:history="1">
             <w:r>
               <w:rPr>
                 <w:rStyle w:val="Hyperlink"/>
                 <w:rFonts w:eastAsia="Calibri Light"/>
+                <w:bCs/>
                 <w:noProof/>
               </w:rPr>
               <w:t>3.</w:t>
@@ -3283,7 +2926,7 @@
                 <w:noProof/>
                 <w:webHidden/>
               </w:rPr>
-              <w:instrText xml:space="preserve"> PAGEREF _Toc31792413 \h </w:instrText>
+              <w:instrText xml:space="preserve"> PAGEREF _Toc32048133 \h </w:instrText>
             </w:r>
             <w:r>
               <w:rPr>
@@ -3328,12 +2971,12 @@
               <w:szCs w:val="22"/>
             </w:rPr>
           </w:pPr>
-          <w:hyperlink w:anchor="_Toc31792414" w:history="1">
+          <w:hyperlink w:anchor="_Toc32048134" w:history="1">
             <w:r>
               <w:rPr>
                 <w:rStyle w:val="Hyperlink"/>
                 <w:rFonts w:ascii="Calibri Light" w:eastAsia="Calibri Light" w:hAnsi="Calibri Light" w:cs="Calibri Light"/>
-                <w:b/>
+                <w:bCs/>
                 <w:noProof/>
               </w:rPr>
               <w:t>4.</w:t>
@@ -3374,7 +3017,7 @@
                 <w:noProof/>
                 <w:webHidden/>
               </w:rPr>
-              <w:instrText xml:space="preserve"> PAGEREF _Toc31792414 \h </w:instrText>
+              <w:instrText xml:space="preserve"> PAGEREF _Toc32048134 \h </w:instrText>
             </w:r>
             <w:r>
               <w:rPr>
@@ -3608,22 +3251,6 @@
     </w:p>
     <w:p>
       <w:pPr>
-        <w:keepNext/>
-        <w:tabs>
-          <w:tab w:val="left" w:pos="432"/>
-        </w:tabs>
-        <w:spacing w:before="100" w:after="0" w:line="240" w:lineRule="auto"/>
-        <w:jc w:val="both"/>
-        <w:rPr>
-          <w:rFonts w:ascii="Calibri Light" w:eastAsia="Calibri Light" w:hAnsi="Calibri Light" w:cs="Calibri Light"/>
-          <w:b/>
-          <w:sz w:val="36"/>
-          <w:szCs w:val="16"/>
-        </w:rPr>
-      </w:pPr>
-    </w:p>
-    <w:p>
-      <w:pPr>
         <w:pStyle w:val="Heading1"/>
         <w:numPr>
           <w:ilvl w:val="0"/>
@@ -3633,13 +3260,14 @@
           <w:rFonts w:eastAsia="Calibri Light"/>
         </w:rPr>
       </w:pPr>
-      <w:bookmarkStart w:id="2" w:name="_Toc31792408"/>
+      <w:bookmarkStart w:id="2" w:name="_Toc32048128"/>
       <w:r>
         <w:rPr>
           <w:rFonts w:eastAsia="Calibri Light"/>
           <w:sz w:val="40"/>
           <w:szCs w:val="24"/>
         </w:rPr>
+        <w:lastRenderedPageBreak/>
         <w:t>Introductio</w:t>
       </w:r>
       <w:r>
@@ -3677,7 +3305,7 @@
           <w:szCs w:val="22"/>
         </w:rPr>
       </w:pPr>
-      <w:bookmarkStart w:id="3" w:name="_Toc31792409"/>
+      <w:bookmarkStart w:id="3" w:name="_Toc32048129"/>
       <w:r>
         <w:rPr>
           <w:sz w:val="32"/>
@@ -3686,23 +3314,6 @@
         <w:t>1.1 Hardware Requirement</w:t>
       </w:r>
       <w:bookmarkEnd w:id="3"/>
-    </w:p>
-    <w:p>
-      <w:pPr>
-        <w:keepNext/>
-        <w:tabs>
-          <w:tab w:val="left" w:pos="576"/>
-        </w:tabs>
-        <w:spacing w:before="140" w:after="0" w:line="240" w:lineRule="auto"/>
-        <w:ind w:left="576" w:hanging="576"/>
-        <w:jc w:val="both"/>
-        <w:rPr>
-          <w:rFonts w:ascii="Calibri Light" w:eastAsia="Calibri Light" w:hAnsi="Calibri Light" w:cs="Calibri Light"/>
-          <w:b/>
-          <w:sz w:val="28"/>
-          <w:szCs w:val="16"/>
-        </w:rPr>
-      </w:pPr>
     </w:p>
     <w:p>
       <w:pPr>
@@ -3811,12 +3422,25 @@
     </w:p>
     <w:p>
       <w:pPr>
-        <w:rPr>
-          <w:rFonts w:ascii="Times New Roman" w:eastAsia="Times New Roman" w:hAnsi="Times New Roman" w:cs="Times New Roman"/>
-          <w:sz w:val="14"/>
+        <w:numPr>
+          <w:ilvl w:val="0"/>
+          <w:numId w:val="1"/>
+        </w:numPr>
+        <w:spacing w:before="80" w:after="0" w:line="240" w:lineRule="auto"/>
+        <w:ind w:left="1440" w:hanging="360"/>
+        <w:jc w:val="both"/>
+        <w:rPr>
+          <w:rFonts w:ascii="Calibri Light" w:eastAsia="Calibri Light" w:hAnsi="Calibri Light" w:cs="Calibri Light"/>
           <w:szCs w:val="16"/>
         </w:rPr>
       </w:pPr>
+      <w:r>
+        <w:rPr>
+          <w:rFonts w:ascii="Calibri Light" w:eastAsia="Calibri Light" w:hAnsi="Calibri Light" w:cs="Calibri Light"/>
+          <w:szCs w:val="16"/>
+        </w:rPr>
+        <w:t>Transistor</w:t>
+      </w:r>
     </w:p>
     <w:p>
       <w:pPr>
@@ -3831,7 +3455,7 @@
           <w:szCs w:val="24"/>
         </w:rPr>
       </w:pPr>
-      <w:bookmarkStart w:id="4" w:name="_Toc31792410"/>
+      <w:bookmarkStart w:id="4" w:name="_Toc32048130"/>
       <w:r>
         <w:rPr>
           <w:rFonts w:eastAsia="Calibri Light"/>
@@ -3850,7 +3474,7 @@
           <w:szCs w:val="22"/>
         </w:rPr>
       </w:pPr>
-      <w:bookmarkStart w:id="5" w:name="_Toc31792411"/>
+      <w:bookmarkStart w:id="5" w:name="_Toc32048131"/>
       <w:r>
         <w:rPr>
           <w:sz w:val="32"/>
@@ -3892,7 +3516,7 @@
         <w:pStyle w:val="ListParagraph"/>
         <w:spacing w:before="80" w:after="0" w:line="240" w:lineRule="auto"/>
         <w:ind w:left="360"/>
-        <w:jc w:val="both"/>
+        <w:jc w:val="center"/>
         <w:rPr>
           <w:rFonts w:ascii="Times New Roman" w:eastAsia="Times New Roman" w:hAnsi="Times New Roman" w:cs="Times New Roman"/>
           <w:sz w:val="14"/>
@@ -3901,13 +3525,16 @@
       </w:pPr>
       <w:r>
         <w:rPr>
+          <w:rFonts w:ascii="Times New Roman" w:eastAsia="Times New Roman" w:hAnsi="Times New Roman" w:cs="Times New Roman"/>
           <w:noProof/>
+          <w:sz w:val="14"/>
+          <w:szCs w:val="16"/>
         </w:rPr>
         <w:drawing>
-          <wp:inline distT="0" distB="0" distL="0" distR="0">
-            <wp:extent cx="5941060" cy="2456815"/>
+          <wp:inline distT="0" distB="0" distL="0" distR="0" wp14:anchorId="4E78217B" wp14:editId="71A95ABA">
+            <wp:extent cx="4966487" cy="3081600"/>
             <wp:effectExtent l="0" t="0" r="0" b="0"/>
-            <wp:docPr id="2" name="Picture 2" descr="C:\Users\Amira Zaher\Downloads\Untitled Diagram (3).png"/>
+            <wp:docPr id="4" name="Picture 4" descr="C:\Users\Amira Zaher\Downloads\Untitled Diagram (2) (3).png"/>
             <wp:cNvGraphicFramePr>
               <a:graphicFrameLocks xmlns:a="http://schemas.openxmlformats.org/drawingml/2006/main" noChangeAspect="1"/>
             </wp:cNvGraphicFramePr>
@@ -3915,7 +3542,7 @@
               <a:graphicData uri="http://schemas.openxmlformats.org/drawingml/2006/picture">
                 <pic:pic xmlns:pic="http://schemas.openxmlformats.org/drawingml/2006/picture">
                   <pic:nvPicPr>
-                    <pic:cNvPr id="0" name="Picture 6" descr="C:\Users\Amira Zaher\Downloads\Untitled Diagram (3).png"/>
+                    <pic:cNvPr id="0" name="Picture 3" descr="C:\Users\Amira Zaher\Downloads\Untitled Diagram (2) (3).png"/>
                     <pic:cNvPicPr>
                       <a:picLocks noChangeAspect="1" noChangeArrowheads="1"/>
                     </pic:cNvPicPr>
@@ -3936,7 +3563,7 @@
                   <pic:spPr bwMode="auto">
                     <a:xfrm>
                       <a:off x="0" y="0"/>
-                      <a:ext cx="5941060" cy="2456815"/>
+                      <a:ext cx="4971734" cy="3084856"/>
                     </a:xfrm>
                     <a:prstGeom prst="rect">
                       <a:avLst/>
@@ -3968,128 +3595,21 @@
     </w:p>
     <w:p>
       <w:pPr>
+        <w:spacing w:before="80" w:after="0" w:line="240" w:lineRule="auto"/>
+        <w:jc w:val="both"/>
+        <w:rPr>
+          <w:rFonts w:ascii="Calibri Light" w:eastAsia="Calibri Light" w:hAnsi="Calibri Light" w:cs="Calibri Light"/>
+          <w:szCs w:val="16"/>
+        </w:rPr>
+      </w:pPr>
+    </w:p>
+    <w:p>
+      <w:pPr>
         <w:pStyle w:val="ListParagraph"/>
         <w:spacing w:before="80" w:after="0" w:line="240" w:lineRule="auto"/>
         <w:ind w:left="360"/>
         <w:jc w:val="both"/>
         <w:rPr>
-          <w:rFonts w:ascii="Times New Roman" w:eastAsia="Times New Roman" w:hAnsi="Times New Roman" w:cs="Times New Roman"/>
-          <w:sz w:val="14"/>
-          <w:szCs w:val="16"/>
-        </w:rPr>
-      </w:pPr>
-    </w:p>
-    <w:p>
-      <w:pPr>
-        <w:pStyle w:val="ListParagraph"/>
-        <w:spacing w:before="80" w:after="0" w:line="240" w:lineRule="auto"/>
-        <w:ind w:left="360"/>
-        <w:jc w:val="both"/>
-        <w:rPr>
-          <w:rFonts w:ascii="Times New Roman" w:eastAsia="Times New Roman" w:hAnsi="Times New Roman" w:cs="Times New Roman"/>
-          <w:sz w:val="14"/>
-          <w:szCs w:val="16"/>
-        </w:rPr>
-      </w:pPr>
-    </w:p>
-    <w:p>
-      <w:pPr>
-        <w:pStyle w:val="ListParagraph"/>
-        <w:spacing w:before="80" w:after="0" w:line="240" w:lineRule="auto"/>
-        <w:ind w:left="360"/>
-        <w:jc w:val="both"/>
-        <w:rPr>
-          <w:rFonts w:ascii="Times New Roman" w:eastAsia="Times New Roman" w:hAnsi="Times New Roman" w:cs="Times New Roman"/>
-          <w:sz w:val="14"/>
-          <w:szCs w:val="16"/>
-        </w:rPr>
-      </w:pPr>
-    </w:p>
-    <w:p>
-      <w:pPr>
-        <w:pStyle w:val="ListParagraph"/>
-        <w:spacing w:before="80" w:after="0" w:line="240" w:lineRule="auto"/>
-        <w:ind w:left="360"/>
-        <w:jc w:val="both"/>
-        <w:rPr>
-          <w:rFonts w:ascii="Times New Roman" w:eastAsia="Times New Roman" w:hAnsi="Times New Roman" w:cs="Times New Roman"/>
-          <w:sz w:val="14"/>
-          <w:szCs w:val="16"/>
-        </w:rPr>
-      </w:pPr>
-    </w:p>
-    <w:p>
-      <w:pPr>
-        <w:pStyle w:val="ListParagraph"/>
-        <w:spacing w:before="80" w:after="0" w:line="240" w:lineRule="auto"/>
-        <w:ind w:left="360"/>
-        <w:jc w:val="both"/>
-        <w:rPr>
-          <w:rFonts w:ascii="Times New Roman" w:eastAsia="Times New Roman" w:hAnsi="Times New Roman" w:cs="Times New Roman"/>
-          <w:sz w:val="14"/>
-          <w:szCs w:val="16"/>
-        </w:rPr>
-      </w:pPr>
-    </w:p>
-    <w:p>
-      <w:pPr>
-        <w:pStyle w:val="ListParagraph"/>
-        <w:spacing w:before="80" w:after="0" w:line="240" w:lineRule="auto"/>
-        <w:ind w:left="360"/>
-        <w:jc w:val="both"/>
-        <w:rPr>
-          <w:rFonts w:ascii="Times New Roman" w:eastAsia="Times New Roman" w:hAnsi="Times New Roman" w:cs="Times New Roman"/>
-          <w:sz w:val="14"/>
-          <w:szCs w:val="16"/>
-        </w:rPr>
-      </w:pPr>
-    </w:p>
-    <w:p>
-      <w:pPr>
-        <w:pStyle w:val="ListParagraph"/>
-        <w:spacing w:before="80" w:after="0" w:line="240" w:lineRule="auto"/>
-        <w:ind w:left="360"/>
-        <w:jc w:val="both"/>
-        <w:rPr>
-          <w:rFonts w:ascii="Times New Roman" w:eastAsia="Times New Roman" w:hAnsi="Times New Roman" w:cs="Times New Roman"/>
-          <w:sz w:val="14"/>
-          <w:szCs w:val="16"/>
-        </w:rPr>
-      </w:pPr>
-    </w:p>
-    <w:p>
-      <w:pPr>
-        <w:pStyle w:val="ListParagraph"/>
-        <w:spacing w:before="80" w:after="0" w:line="240" w:lineRule="auto"/>
-        <w:ind w:left="360"/>
-        <w:jc w:val="both"/>
-        <w:rPr>
-          <w:rFonts w:ascii="Times New Roman" w:eastAsia="Times New Roman" w:hAnsi="Times New Roman" w:cs="Times New Roman"/>
-          <w:sz w:val="14"/>
-          <w:szCs w:val="16"/>
-        </w:rPr>
-      </w:pPr>
-    </w:p>
-    <w:p>
-      <w:pPr>
-        <w:pStyle w:val="ListParagraph"/>
-        <w:spacing w:before="80" w:after="0" w:line="240" w:lineRule="auto"/>
-        <w:ind w:left="360"/>
-        <w:jc w:val="both"/>
-        <w:rPr>
-          <w:rFonts w:ascii="Times New Roman" w:eastAsia="Times New Roman" w:hAnsi="Times New Roman" w:cs="Times New Roman"/>
-          <w:sz w:val="14"/>
-          <w:szCs w:val="16"/>
-        </w:rPr>
-      </w:pPr>
-    </w:p>
-    <w:p>
-      <w:pPr>
-        <w:pStyle w:val="ListParagraph"/>
-        <w:spacing w:before="80" w:after="0" w:line="240" w:lineRule="auto"/>
-        <w:ind w:left="360"/>
-        <w:jc w:val="both"/>
-        <w:rPr>
           <w:rFonts w:ascii="Calibri Light" w:eastAsia="Calibri Light" w:hAnsi="Calibri Light" w:cs="Calibri Light"/>
           <w:szCs w:val="16"/>
         </w:rPr>
@@ -4097,22 +3617,11 @@
     </w:p>
     <w:p>
       <w:pPr>
-        <w:pStyle w:val="ListParagraph"/>
-        <w:spacing w:before="80" w:after="0" w:line="240" w:lineRule="auto"/>
-        <w:ind w:left="360"/>
-        <w:jc w:val="both"/>
-        <w:rPr>
-          <w:rFonts w:ascii="Calibri Light" w:eastAsia="Calibri Light" w:hAnsi="Calibri Light" w:cs="Calibri Light"/>
-          <w:szCs w:val="16"/>
-        </w:rPr>
-      </w:pPr>
-    </w:p>
-    <w:p>
-      <w:pPr>
         <w:pStyle w:val="Heading2"/>
       </w:pPr>
-      <w:bookmarkStart w:id="6" w:name="_Toc31792412"/>
+      <w:bookmarkStart w:id="6" w:name="_Toc32048132"/>
       <w:r>
+        <w:lastRenderedPageBreak/>
         <w:t>2.2 Pin Mode Representation</w:t>
       </w:r>
       <w:bookmarkEnd w:id="6"/>
@@ -4128,12 +3637,11 @@
         <w:tblLook w:val="0000" w:firstRow="0" w:lastRow="0" w:firstColumn="0" w:lastColumn="0" w:noHBand="0" w:noVBand="0"/>
       </w:tblPr>
       <w:tblGrid>
-        <w:gridCol w:w="1486"/>
+        <w:gridCol w:w="1488"/>
         <w:gridCol w:w="2421"/>
-        <w:gridCol w:w="1268"/>
-        <w:gridCol w:w="1210"/>
-        <w:gridCol w:w="1346"/>
-        <w:gridCol w:w="1737"/>
+        <w:gridCol w:w="1216"/>
+        <w:gridCol w:w="1351"/>
+        <w:gridCol w:w="1984"/>
       </w:tblGrid>
       <w:tr>
         <w:trPr>
@@ -4141,7 +3649,7 @@
         </w:trPr>
         <w:tc>
           <w:tcPr>
-            <w:tcW w:w="1589" w:type="dxa"/>
+            <w:tcW w:w="1488" w:type="dxa"/>
             <w:tcBorders>
               <w:top w:val="single" w:sz="4" w:space="0" w:color="BFBFBF"/>
               <w:left w:val="single" w:sz="4" w:space="0" w:color="BFBFBF"/>
@@ -4176,7 +3684,7 @@
         </w:tc>
         <w:tc>
           <w:tcPr>
-            <w:tcW w:w="1385" w:type="dxa"/>
+            <w:tcW w:w="2421" w:type="dxa"/>
             <w:tcBorders>
               <w:top w:val="single" w:sz="4" w:space="0" w:color="BFBFBF"/>
               <w:left w:val="single" w:sz="4" w:space="0" w:color="BFBFBF"/>
@@ -4211,7 +3719,7 @@
         </w:tc>
         <w:tc>
           <w:tcPr>
-            <w:tcW w:w="1529" w:type="dxa"/>
+            <w:tcW w:w="1216" w:type="dxa"/>
             <w:tcBorders>
               <w:top w:val="single" w:sz="4" w:space="0" w:color="BFBFBF"/>
               <w:left w:val="single" w:sz="4" w:space="0" w:color="BFBFBF"/>
@@ -4240,13 +3748,13 @@
                 <w:sz w:val="20"/>
                 <w:szCs w:val="16"/>
               </w:rPr>
-              <w:t>Port</w:t>
-            </w:r>
-          </w:p>
-        </w:tc>
-        <w:tc>
-          <w:tcPr>
-            <w:tcW w:w="1483" w:type="dxa"/>
+              <w:t>Pin</w:t>
+            </w:r>
+          </w:p>
+        </w:tc>
+        <w:tc>
+          <w:tcPr>
+            <w:tcW w:w="1351" w:type="dxa"/>
             <w:tcBorders>
               <w:top w:val="single" w:sz="4" w:space="0" w:color="BFBFBF"/>
               <w:left w:val="single" w:sz="4" w:space="0" w:color="BFBFBF"/>
@@ -4275,13 +3783,13 @@
                 <w:sz w:val="20"/>
                 <w:szCs w:val="16"/>
               </w:rPr>
-              <w:t>Pin</w:t>
-            </w:r>
-          </w:p>
-        </w:tc>
-        <w:tc>
-          <w:tcPr>
-            <w:tcW w:w="1590" w:type="dxa"/>
+              <w:t>Mode</w:t>
+            </w:r>
+          </w:p>
+        </w:tc>
+        <w:tc>
+          <w:tcPr>
+            <w:tcW w:w="1984" w:type="dxa"/>
             <w:tcBorders>
               <w:top w:val="single" w:sz="4" w:space="0" w:color="BFBFBF"/>
               <w:left w:val="single" w:sz="4" w:space="0" w:color="BFBFBF"/>
@@ -4310,13 +3818,18 @@
                 <w:sz w:val="20"/>
                 <w:szCs w:val="16"/>
               </w:rPr>
-              <w:t>Mode</w:t>
-            </w:r>
-          </w:p>
-        </w:tc>
-        <w:tc>
-          <w:tcPr>
-            <w:tcW w:w="1892" w:type="dxa"/>
+              <w:t>Function</w:t>
+            </w:r>
+          </w:p>
+        </w:tc>
+      </w:tr>
+      <w:tr>
+        <w:trPr>
+          <w:trHeight w:val="1"/>
+        </w:trPr>
+        <w:tc>
+          <w:tcPr>
+            <w:tcW w:w="1488" w:type="dxa"/>
             <w:tcBorders>
               <w:top w:val="single" w:sz="4" w:space="0" w:color="BFBFBF"/>
               <w:left w:val="single" w:sz="4" w:space="0" w:color="BFBFBF"/>
@@ -4341,22 +3854,47 @@
             <w:r>
               <w:rPr>
                 <w:rFonts w:ascii="Times New Roman" w:eastAsia="Times New Roman" w:hAnsi="Times New Roman" w:cs="Times New Roman"/>
-                <w:b/>
-                <w:sz w:val="20"/>
-                <w:szCs w:val="16"/>
-              </w:rPr>
-              <w:t>Function</w:t>
-            </w:r>
-          </w:p>
-        </w:tc>
-      </w:tr>
-      <w:tr>
-        <w:trPr>
-          <w:trHeight w:val="1"/>
-        </w:trPr>
-        <w:tc>
-          <w:tcPr>
-            <w:tcW w:w="1589" w:type="dxa"/>
+                <w:sz w:val="18"/>
+                <w:szCs w:val="16"/>
+              </w:rPr>
+              <w:t>Motor</w:t>
+            </w:r>
+          </w:p>
+        </w:tc>
+        <w:tc>
+          <w:tcPr>
+            <w:tcW w:w="2421" w:type="dxa"/>
+            <w:tcBorders>
+              <w:top w:val="single" w:sz="4" w:space="0" w:color="BFBFBF"/>
+              <w:left w:val="single" w:sz="4" w:space="0" w:color="BFBFBF"/>
+              <w:bottom w:val="single" w:sz="4" w:space="0" w:color="BFBFBF"/>
+              <w:right w:val="single" w:sz="4" w:space="0" w:color="BFBFBF"/>
+            </w:tcBorders>
+            <w:shd w:val="clear" w:color="000000" w:fill="FFFFFF"/>
+          </w:tcPr>
+          <w:p>
+            <w:pPr>
+              <w:spacing w:before="80" w:after="0" w:line="240" w:lineRule="auto"/>
+              <w:jc w:val="center"/>
+              <w:rPr>
+                <w:rFonts w:ascii="Times New Roman" w:eastAsia="Times New Roman" w:hAnsi="Times New Roman" w:cs="Times New Roman"/>
+                <w:sz w:val="18"/>
+                <w:szCs w:val="16"/>
+              </w:rPr>
+            </w:pPr>
+            <w:r>
+              <w:rPr>
+                <w:rFonts w:ascii="Times New Roman" w:eastAsia="Times New Roman" w:hAnsi="Times New Roman" w:cs="Times New Roman"/>
+                <w:sz w:val="20"/>
+                <w:szCs w:val="16"/>
+              </w:rPr>
+              <w:t>REQ_PO2EBL_HSI_01_V02</w:t>
+            </w:r>
+          </w:p>
+        </w:tc>
+        <w:tc>
+          <w:tcPr>
+            <w:tcW w:w="1216" w:type="dxa"/>
             <w:tcBorders>
               <w:top w:val="single" w:sz="4" w:space="0" w:color="BFBFBF"/>
               <w:left w:val="single" w:sz="4" w:space="0" w:color="BFBFBF"/>
@@ -4384,44 +3922,22 @@
                 <w:sz w:val="18"/>
                 <w:szCs w:val="16"/>
               </w:rPr>
-              <w:t>Motor</w:t>
-            </w:r>
-          </w:p>
-        </w:tc>
-        <w:tc>
-          <w:tcPr>
-            <w:tcW w:w="1385" w:type="dxa"/>
-            <w:tcBorders>
-              <w:top w:val="single" w:sz="4" w:space="0" w:color="BFBFBF"/>
-              <w:left w:val="single" w:sz="4" w:space="0" w:color="BFBFBF"/>
-              <w:bottom w:val="single" w:sz="4" w:space="0" w:color="BFBFBF"/>
-              <w:right w:val="single" w:sz="4" w:space="0" w:color="BFBFBF"/>
-            </w:tcBorders>
-            <w:shd w:val="clear" w:color="000000" w:fill="FFFFFF"/>
-          </w:tcPr>
-          <w:p>
-            <w:pPr>
-              <w:spacing w:before="80" w:after="0" w:line="240" w:lineRule="auto"/>
-              <w:jc w:val="center"/>
+              <w:t>VCC</w:t>
+            </w:r>
+            <w:r>
               <w:rPr>
                 <w:rFonts w:ascii="Times New Roman" w:eastAsia="Times New Roman" w:hAnsi="Times New Roman" w:cs="Times New Roman"/>
                 <w:sz w:val="18"/>
                 <w:szCs w:val="16"/>
               </w:rPr>
-            </w:pPr>
-            <w:r>
-              <w:rPr>
-                <w:rFonts w:ascii="Times New Roman" w:eastAsia="Times New Roman" w:hAnsi="Times New Roman" w:cs="Times New Roman"/>
-                <w:sz w:val="20"/>
-                <w:szCs w:val="16"/>
-              </w:rPr>
-              <w:t>REQ_PO2EBL_HSI_01_V01</w:t>
-            </w:r>
-          </w:p>
-        </w:tc>
-        <w:tc>
-          <w:tcPr>
-            <w:tcW w:w="1529" w:type="dxa"/>
+              <w:br/>
+              <w:t>Transistor Collector</w:t>
+            </w:r>
+          </w:p>
+        </w:tc>
+        <w:tc>
+          <w:tcPr>
+            <w:tcW w:w="1351" w:type="dxa"/>
             <w:tcBorders>
               <w:top w:val="single" w:sz="4" w:space="0" w:color="BFBFBF"/>
               <w:left w:val="single" w:sz="4" w:space="0" w:color="BFBFBF"/>
@@ -4449,13 +3965,13 @@
                 <w:sz w:val="18"/>
                 <w:szCs w:val="16"/>
               </w:rPr>
-              <w:t>Port A</w:t>
-            </w:r>
-          </w:p>
-        </w:tc>
-        <w:tc>
-          <w:tcPr>
-            <w:tcW w:w="1483" w:type="dxa"/>
+              <w:t>5V Input</w:t>
+            </w:r>
+          </w:p>
+        </w:tc>
+        <w:tc>
+          <w:tcPr>
+            <w:tcW w:w="1984" w:type="dxa"/>
             <w:tcBorders>
               <w:top w:val="single" w:sz="4" w:space="0" w:color="BFBFBF"/>
               <w:left w:val="single" w:sz="4" w:space="0" w:color="BFBFBF"/>
@@ -4483,13 +3999,18 @@
                 <w:sz w:val="18"/>
                 <w:szCs w:val="16"/>
               </w:rPr>
-              <w:t>Pin 0</w:t>
-            </w:r>
-          </w:p>
-        </w:tc>
-        <w:tc>
-          <w:tcPr>
-            <w:tcW w:w="1590" w:type="dxa"/>
+              <w:t>Operates when the Transistor base is HIGH</w:t>
+            </w:r>
+          </w:p>
+        </w:tc>
+      </w:tr>
+      <w:tr>
+        <w:trPr>
+          <w:trHeight w:val="1"/>
+        </w:trPr>
+        <w:tc>
+          <w:tcPr>
+            <w:tcW w:w="1488" w:type="dxa"/>
             <w:tcBorders>
               <w:top w:val="single" w:sz="4" w:space="0" w:color="BFBFBF"/>
               <w:left w:val="single" w:sz="4" w:space="0" w:color="BFBFBF"/>
@@ -4517,13 +4038,44 @@
                 <w:sz w:val="18"/>
                 <w:szCs w:val="16"/>
               </w:rPr>
-              <w:t>Digital Output PWM</w:t>
-            </w:r>
-          </w:p>
-        </w:tc>
-        <w:tc>
-          <w:tcPr>
-            <w:tcW w:w="1892" w:type="dxa"/>
+              <w:t>LED</w:t>
+            </w:r>
+          </w:p>
+        </w:tc>
+        <w:tc>
+          <w:tcPr>
+            <w:tcW w:w="2421" w:type="dxa"/>
+            <w:tcBorders>
+              <w:top w:val="single" w:sz="4" w:space="0" w:color="BFBFBF"/>
+              <w:left w:val="single" w:sz="4" w:space="0" w:color="BFBFBF"/>
+              <w:bottom w:val="single" w:sz="4" w:space="0" w:color="BFBFBF"/>
+              <w:right w:val="single" w:sz="4" w:space="0" w:color="BFBFBF"/>
+            </w:tcBorders>
+            <w:shd w:val="clear" w:color="000000" w:fill="FFFFFF"/>
+          </w:tcPr>
+          <w:p>
+            <w:pPr>
+              <w:spacing w:before="80" w:after="0" w:line="240" w:lineRule="auto"/>
+              <w:jc w:val="center"/>
+              <w:rPr>
+                <w:rFonts w:ascii="Times New Roman" w:eastAsia="Times New Roman" w:hAnsi="Times New Roman" w:cs="Times New Roman"/>
+                <w:sz w:val="18"/>
+                <w:szCs w:val="16"/>
+              </w:rPr>
+            </w:pPr>
+            <w:r>
+              <w:rPr>
+                <w:rFonts w:ascii="Times New Roman" w:eastAsia="Times New Roman" w:hAnsi="Times New Roman" w:cs="Times New Roman"/>
+                <w:sz w:val="20"/>
+                <w:szCs w:val="16"/>
+              </w:rPr>
+              <w:t>REQ_PO2EBL_HSI_03_V02</w:t>
+            </w:r>
+          </w:p>
+        </w:tc>
+        <w:tc>
+          <w:tcPr>
+            <w:tcW w:w="1216" w:type="dxa"/>
             <w:tcBorders>
               <w:top w:val="single" w:sz="4" w:space="0" w:color="BFBFBF"/>
               <w:left w:val="single" w:sz="4" w:space="0" w:color="BFBFBF"/>
@@ -4551,18 +4103,22 @@
                 <w:sz w:val="18"/>
                 <w:szCs w:val="16"/>
               </w:rPr>
-              <w:t>Operate when it receives HIGH from the timer of the microcontroller</w:t>
-            </w:r>
-          </w:p>
-        </w:tc>
-      </w:tr>
-      <w:tr>
-        <w:trPr>
-          <w:trHeight w:val="1"/>
-        </w:trPr>
-        <w:tc>
-          <w:tcPr>
-            <w:tcW w:w="1589" w:type="dxa"/>
+              <w:t>PA1</w:t>
+            </w:r>
+            <w:r>
+              <w:rPr>
+                <w:rFonts w:ascii="Times New Roman" w:eastAsia="Times New Roman" w:hAnsi="Times New Roman" w:cs="Times New Roman"/>
+                <w:sz w:val="18"/>
+                <w:szCs w:val="16"/>
+              </w:rPr>
+              <w:br/>
+              <w:t>GND</w:t>
+            </w:r>
+          </w:p>
+        </w:tc>
+        <w:tc>
+          <w:tcPr>
+            <w:tcW w:w="1351" w:type="dxa"/>
             <w:tcBorders>
               <w:top w:val="single" w:sz="4" w:space="0" w:color="BFBFBF"/>
               <w:left w:val="single" w:sz="4" w:space="0" w:color="BFBFBF"/>
@@ -4590,44 +4146,13 @@
                 <w:sz w:val="18"/>
                 <w:szCs w:val="16"/>
               </w:rPr>
-              <w:t>LED</w:t>
-            </w:r>
-          </w:p>
-        </w:tc>
-        <w:tc>
-          <w:tcPr>
-            <w:tcW w:w="1385" w:type="dxa"/>
-            <w:tcBorders>
-              <w:top w:val="single" w:sz="4" w:space="0" w:color="BFBFBF"/>
-              <w:left w:val="single" w:sz="4" w:space="0" w:color="BFBFBF"/>
-              <w:bottom w:val="single" w:sz="4" w:space="0" w:color="BFBFBF"/>
-              <w:right w:val="single" w:sz="4" w:space="0" w:color="BFBFBF"/>
-            </w:tcBorders>
-            <w:shd w:val="clear" w:color="000000" w:fill="FFFFFF"/>
-          </w:tcPr>
-          <w:p>
-            <w:pPr>
-              <w:spacing w:before="80" w:after="0" w:line="240" w:lineRule="auto"/>
-              <w:jc w:val="center"/>
-              <w:rPr>
-                <w:rFonts w:ascii="Times New Roman" w:eastAsia="Times New Roman" w:hAnsi="Times New Roman" w:cs="Times New Roman"/>
-                <w:sz w:val="18"/>
-                <w:szCs w:val="16"/>
-              </w:rPr>
-            </w:pPr>
-            <w:r>
-              <w:rPr>
-                <w:rFonts w:ascii="Times New Roman" w:eastAsia="Times New Roman" w:hAnsi="Times New Roman" w:cs="Times New Roman"/>
-                <w:sz w:val="20"/>
-                <w:szCs w:val="16"/>
-              </w:rPr>
-              <w:t>REQ_PO2EBL_HSI_03_V01</w:t>
-            </w:r>
-          </w:p>
-        </w:tc>
-        <w:tc>
-          <w:tcPr>
-            <w:tcW w:w="1529" w:type="dxa"/>
+              <w:t>Digital Output</w:t>
+            </w:r>
+          </w:p>
+        </w:tc>
+        <w:tc>
+          <w:tcPr>
+            <w:tcW w:w="1984" w:type="dxa"/>
             <w:tcBorders>
               <w:top w:val="single" w:sz="4" w:space="0" w:color="BFBFBF"/>
               <w:left w:val="single" w:sz="4" w:space="0" w:color="BFBFBF"/>
@@ -4655,13 +4180,18 @@
                 <w:sz w:val="18"/>
                 <w:szCs w:val="16"/>
               </w:rPr>
-              <w:t>Port A</w:t>
-            </w:r>
-          </w:p>
-        </w:tc>
-        <w:tc>
-          <w:tcPr>
-            <w:tcW w:w="1483" w:type="dxa"/>
+              <w:t>Operate when it receives HIGH based on the state of the Motor</w:t>
+            </w:r>
+          </w:p>
+        </w:tc>
+      </w:tr>
+      <w:tr>
+        <w:trPr>
+          <w:trHeight w:val="1"/>
+        </w:trPr>
+        <w:tc>
+          <w:tcPr>
+            <w:tcW w:w="1488" w:type="dxa"/>
             <w:tcBorders>
               <w:top w:val="single" w:sz="4" w:space="0" w:color="BFBFBF"/>
               <w:left w:val="single" w:sz="4" w:space="0" w:color="BFBFBF"/>
@@ -4689,13 +4219,44 @@
                 <w:sz w:val="18"/>
                 <w:szCs w:val="16"/>
               </w:rPr>
-              <w:t>Pin 1</w:t>
-            </w:r>
-          </w:p>
-        </w:tc>
-        <w:tc>
-          <w:tcPr>
-            <w:tcW w:w="1590" w:type="dxa"/>
+              <w:t>Push Button</w:t>
+            </w:r>
+          </w:p>
+        </w:tc>
+        <w:tc>
+          <w:tcPr>
+            <w:tcW w:w="2421" w:type="dxa"/>
+            <w:tcBorders>
+              <w:top w:val="single" w:sz="4" w:space="0" w:color="BFBFBF"/>
+              <w:left w:val="single" w:sz="4" w:space="0" w:color="BFBFBF"/>
+              <w:bottom w:val="single" w:sz="4" w:space="0" w:color="BFBFBF"/>
+              <w:right w:val="single" w:sz="4" w:space="0" w:color="BFBFBF"/>
+            </w:tcBorders>
+            <w:shd w:val="clear" w:color="000000" w:fill="FFFFFF"/>
+          </w:tcPr>
+          <w:p>
+            <w:pPr>
+              <w:spacing w:before="80" w:after="0" w:line="240" w:lineRule="auto"/>
+              <w:jc w:val="center"/>
+              <w:rPr>
+                <w:rFonts w:ascii="Times New Roman" w:eastAsia="Times New Roman" w:hAnsi="Times New Roman" w:cs="Times New Roman"/>
+                <w:sz w:val="18"/>
+                <w:szCs w:val="16"/>
+              </w:rPr>
+            </w:pPr>
+            <w:r>
+              <w:rPr>
+                <w:rFonts w:ascii="Times New Roman" w:eastAsia="Times New Roman" w:hAnsi="Times New Roman" w:cs="Times New Roman"/>
+                <w:sz w:val="20"/>
+                <w:szCs w:val="16"/>
+              </w:rPr>
+              <w:t>REQ_PO2EBL_HSI_02_V02</w:t>
+            </w:r>
+          </w:p>
+        </w:tc>
+        <w:tc>
+          <w:tcPr>
+            <w:tcW w:w="1216" w:type="dxa"/>
             <w:tcBorders>
               <w:top w:val="single" w:sz="4" w:space="0" w:color="BFBFBF"/>
               <w:left w:val="single" w:sz="4" w:space="0" w:color="BFBFBF"/>
@@ -4723,13 +4284,22 @@
                 <w:sz w:val="18"/>
                 <w:szCs w:val="16"/>
               </w:rPr>
-              <w:t>Digital Output</w:t>
-            </w:r>
-          </w:p>
-        </w:tc>
-        <w:tc>
-          <w:tcPr>
-            <w:tcW w:w="1892" w:type="dxa"/>
+              <w:t>PC0</w:t>
+            </w:r>
+            <w:r>
+              <w:rPr>
+                <w:rFonts w:ascii="Times New Roman" w:eastAsia="Times New Roman" w:hAnsi="Times New Roman" w:cs="Times New Roman"/>
+                <w:sz w:val="18"/>
+                <w:szCs w:val="16"/>
+              </w:rPr>
+              <w:br/>
+              <w:t>GND</w:t>
+            </w:r>
+          </w:p>
+        </w:tc>
+        <w:tc>
+          <w:tcPr>
+            <w:tcW w:w="1351" w:type="dxa"/>
             <w:tcBorders>
               <w:top w:val="single" w:sz="4" w:space="0" w:color="BFBFBF"/>
               <w:left w:val="single" w:sz="4" w:space="0" w:color="BFBFBF"/>
@@ -4757,18 +4327,13 @@
                 <w:sz w:val="18"/>
                 <w:szCs w:val="16"/>
               </w:rPr>
-              <w:t>Operate when it receives HIGH based on the state of the Motor</w:t>
-            </w:r>
-          </w:p>
-        </w:tc>
-      </w:tr>
-      <w:tr>
-        <w:trPr>
-          <w:trHeight w:val="1"/>
-        </w:trPr>
-        <w:tc>
-          <w:tcPr>
-            <w:tcW w:w="1589" w:type="dxa"/>
+              <w:t>Digital Input pull up</w:t>
+            </w:r>
+          </w:p>
+        </w:tc>
+        <w:tc>
+          <w:tcPr>
+            <w:tcW w:w="1984" w:type="dxa"/>
             <w:tcBorders>
               <w:top w:val="single" w:sz="4" w:space="0" w:color="BFBFBF"/>
               <w:left w:val="single" w:sz="4" w:space="0" w:color="BFBFBF"/>
@@ -4796,44 +4361,18 @@
                 <w:sz w:val="18"/>
                 <w:szCs w:val="16"/>
               </w:rPr>
-              <w:t>Push Button</w:t>
-            </w:r>
-          </w:p>
-        </w:tc>
-        <w:tc>
-          <w:tcPr>
-            <w:tcW w:w="1385" w:type="dxa"/>
-            <w:tcBorders>
-              <w:top w:val="single" w:sz="4" w:space="0" w:color="BFBFBF"/>
-              <w:left w:val="single" w:sz="4" w:space="0" w:color="BFBFBF"/>
-              <w:bottom w:val="single" w:sz="4" w:space="0" w:color="BFBFBF"/>
-              <w:right w:val="single" w:sz="4" w:space="0" w:color="BFBFBF"/>
-            </w:tcBorders>
-            <w:shd w:val="clear" w:color="000000" w:fill="FFFFFF"/>
-          </w:tcPr>
-          <w:p>
-            <w:pPr>
-              <w:spacing w:before="80" w:after="0" w:line="240" w:lineRule="auto"/>
-              <w:jc w:val="center"/>
-              <w:rPr>
-                <w:rFonts w:ascii="Times New Roman" w:eastAsia="Times New Roman" w:hAnsi="Times New Roman" w:cs="Times New Roman"/>
-                <w:sz w:val="18"/>
-                <w:szCs w:val="16"/>
-              </w:rPr>
-            </w:pPr>
-            <w:r>
-              <w:rPr>
-                <w:rFonts w:ascii="Times New Roman" w:eastAsia="Times New Roman" w:hAnsi="Times New Roman" w:cs="Times New Roman"/>
-                <w:sz w:val="20"/>
-                <w:szCs w:val="16"/>
-              </w:rPr>
-              <w:t>REQ_PO2EBL_HSI_02_V01</w:t>
-            </w:r>
-          </w:p>
-        </w:tc>
-        <w:tc>
-          <w:tcPr>
-            <w:tcW w:w="1529" w:type="dxa"/>
+              <w:t>Gives the signal to the motor pin</w:t>
+            </w:r>
+          </w:p>
+        </w:tc>
+      </w:tr>
+      <w:tr>
+        <w:trPr>
+          <w:trHeight w:val="1"/>
+        </w:trPr>
+        <w:tc>
+          <w:tcPr>
+            <w:tcW w:w="1488" w:type="dxa"/>
             <w:tcBorders>
               <w:top w:val="single" w:sz="4" w:space="0" w:color="BFBFBF"/>
               <w:left w:val="single" w:sz="4" w:space="0" w:color="BFBFBF"/>
@@ -4851,23 +4390,63 @@
               <w:spacing w:before="80" w:after="0" w:line="240" w:lineRule="auto"/>
               <w:jc w:val="center"/>
               <w:rPr>
-                <w:sz w:val="16"/>
-                <w:szCs w:val="16"/>
-              </w:rPr>
-            </w:pPr>
-            <w:r>
-              <w:rPr>
                 <w:rFonts w:ascii="Times New Roman" w:eastAsia="Times New Roman" w:hAnsi="Times New Roman" w:cs="Times New Roman"/>
                 <w:sz w:val="18"/>
                 <w:szCs w:val="16"/>
               </w:rPr>
-              <w:t>Port C</w:t>
-            </w:r>
-          </w:p>
-        </w:tc>
-        <w:tc>
-          <w:tcPr>
-            <w:tcW w:w="1483" w:type="dxa"/>
+            </w:pPr>
+            <w:r>
+              <w:rPr>
+                <w:rFonts w:ascii="Times New Roman" w:eastAsia="Times New Roman" w:hAnsi="Times New Roman" w:cs="Times New Roman"/>
+                <w:sz w:val="18"/>
+                <w:szCs w:val="16"/>
+              </w:rPr>
+              <w:t>Transistor</w:t>
+            </w:r>
+          </w:p>
+        </w:tc>
+        <w:tc>
+          <w:tcPr>
+            <w:tcW w:w="2421" w:type="dxa"/>
+            <w:tcBorders>
+              <w:top w:val="single" w:sz="4" w:space="0" w:color="BFBFBF"/>
+              <w:left w:val="single" w:sz="4" w:space="0" w:color="BFBFBF"/>
+              <w:bottom w:val="single" w:sz="4" w:space="0" w:color="BFBFBF"/>
+              <w:right w:val="single" w:sz="4" w:space="0" w:color="BFBFBF"/>
+            </w:tcBorders>
+            <w:shd w:val="clear" w:color="000000" w:fill="FFFFFF"/>
+          </w:tcPr>
+          <w:p>
+            <w:pPr>
+              <w:spacing w:before="80" w:after="0" w:line="240" w:lineRule="auto"/>
+              <w:jc w:val="center"/>
+              <w:rPr>
+                <w:rFonts w:ascii="Times New Roman" w:eastAsia="Times New Roman" w:hAnsi="Times New Roman" w:cs="Times New Roman"/>
+                <w:sz w:val="18"/>
+                <w:szCs w:val="16"/>
+              </w:rPr>
+            </w:pPr>
+            <w:r>
+              <w:rPr>
+                <w:rFonts w:ascii="Times New Roman" w:eastAsia="Times New Roman" w:hAnsi="Times New Roman" w:cs="Times New Roman"/>
+                <w:sz w:val="20"/>
+                <w:szCs w:val="16"/>
+              </w:rPr>
+              <w:t>REQ_PO2EBL_HSI_05</w:t>
+            </w:r>
+            <w:r>
+              <w:rPr>
+                <w:rFonts w:ascii="Times New Roman" w:eastAsia="Times New Roman" w:hAnsi="Times New Roman" w:cs="Times New Roman"/>
+                <w:sz w:val="20"/>
+                <w:szCs w:val="16"/>
+              </w:rPr>
+              <w:t>_V02</w:t>
+            </w:r>
+          </w:p>
+        </w:tc>
+        <w:tc>
+          <w:tcPr>
+            <w:tcW w:w="1216" w:type="dxa"/>
             <w:tcBorders>
               <w:top w:val="single" w:sz="4" w:space="0" w:color="BFBFBF"/>
               <w:left w:val="single" w:sz="4" w:space="0" w:color="BFBFBF"/>
@@ -4885,23 +4464,42 @@
               <w:spacing w:before="80" w:after="0" w:line="240" w:lineRule="auto"/>
               <w:jc w:val="center"/>
               <w:rPr>
-                <w:sz w:val="16"/>
-                <w:szCs w:val="16"/>
-              </w:rPr>
-            </w:pPr>
-            <w:r>
-              <w:rPr>
                 <w:rFonts w:ascii="Times New Roman" w:eastAsia="Times New Roman" w:hAnsi="Times New Roman" w:cs="Times New Roman"/>
                 <w:sz w:val="18"/>
                 <w:szCs w:val="16"/>
               </w:rPr>
-              <w:t>Pin 0</w:t>
-            </w:r>
-          </w:p>
-        </w:tc>
-        <w:tc>
-          <w:tcPr>
-            <w:tcW w:w="1590" w:type="dxa"/>
+            </w:pPr>
+            <w:r>
+              <w:rPr>
+                <w:rFonts w:ascii="Times New Roman" w:eastAsia="Times New Roman" w:hAnsi="Times New Roman" w:cs="Times New Roman"/>
+                <w:sz w:val="18"/>
+                <w:szCs w:val="16"/>
+              </w:rPr>
+              <w:t>PA0 (B)</w:t>
+            </w:r>
+            <w:r>
+              <w:rPr>
+                <w:rFonts w:ascii="Times New Roman" w:eastAsia="Times New Roman" w:hAnsi="Times New Roman" w:cs="Times New Roman"/>
+                <w:sz w:val="18"/>
+                <w:szCs w:val="16"/>
+              </w:rPr>
+              <w:br/>
+              <w:t>Motor (C)</w:t>
+            </w:r>
+            <w:r>
+              <w:rPr>
+                <w:rFonts w:ascii="Times New Roman" w:eastAsia="Times New Roman" w:hAnsi="Times New Roman" w:cs="Times New Roman"/>
+                <w:sz w:val="18"/>
+                <w:szCs w:val="16"/>
+              </w:rPr>
+              <w:br/>
+              <w:t>GND (E)</w:t>
+            </w:r>
+          </w:p>
+        </w:tc>
+        <w:tc>
+          <w:tcPr>
+            <w:tcW w:w="1351" w:type="dxa"/>
             <w:tcBorders>
               <w:top w:val="single" w:sz="4" w:space="0" w:color="BFBFBF"/>
               <w:left w:val="single" w:sz="4" w:space="0" w:color="BFBFBF"/>
@@ -4919,23 +4517,24 @@
               <w:spacing w:before="80" w:after="0" w:line="240" w:lineRule="auto"/>
               <w:jc w:val="center"/>
               <w:rPr>
-                <w:sz w:val="16"/>
-                <w:szCs w:val="16"/>
-              </w:rPr>
-            </w:pPr>
-            <w:r>
-              <w:rPr>
                 <w:rFonts w:ascii="Times New Roman" w:eastAsia="Times New Roman" w:hAnsi="Times New Roman" w:cs="Times New Roman"/>
                 <w:sz w:val="18"/>
                 <w:szCs w:val="16"/>
               </w:rPr>
-              <w:t>Digital Input pull up</w:t>
-            </w:r>
-          </w:p>
-        </w:tc>
-        <w:tc>
-          <w:tcPr>
-            <w:tcW w:w="1892" w:type="dxa"/>
+            </w:pPr>
+            <w:r>
+              <w:rPr>
+                <w:rFonts w:ascii="Times New Roman" w:eastAsia="Times New Roman" w:hAnsi="Times New Roman" w:cs="Times New Roman"/>
+                <w:sz w:val="18"/>
+                <w:szCs w:val="16"/>
+              </w:rPr>
+              <w:t>Digital Output</w:t>
+            </w:r>
+          </w:p>
+        </w:tc>
+        <w:tc>
+          <w:tcPr>
+            <w:tcW w:w="1984" w:type="dxa"/>
             <w:tcBorders>
               <w:top w:val="single" w:sz="4" w:space="0" w:color="BFBFBF"/>
               <w:left w:val="single" w:sz="4" w:space="0" w:color="BFBFBF"/>
@@ -4953,180 +4552,19 @@
               <w:spacing w:before="80" w:after="0" w:line="240" w:lineRule="auto"/>
               <w:jc w:val="center"/>
               <w:rPr>
-                <w:sz w:val="16"/>
-                <w:szCs w:val="16"/>
-              </w:rPr>
-            </w:pPr>
-            <w:r>
-              <w:rPr>
                 <w:rFonts w:ascii="Times New Roman" w:eastAsia="Times New Roman" w:hAnsi="Times New Roman" w:cs="Times New Roman"/>
                 <w:sz w:val="18"/>
                 <w:szCs w:val="16"/>
               </w:rPr>
-              <w:t>Gives the signal to the motor pin</w:t>
-            </w:r>
-          </w:p>
-        </w:tc>
-      </w:tr>
-      <w:tr>
-        <w:trPr>
-          <w:trHeight w:val="1"/>
-        </w:trPr>
-        <w:tc>
-          <w:tcPr>
-            <w:tcW w:w="1589" w:type="dxa"/>
-            <w:tcBorders>
-              <w:top w:val="single" w:sz="4" w:space="0" w:color="BFBFBF"/>
-              <w:left w:val="single" w:sz="4" w:space="0" w:color="BFBFBF"/>
-              <w:bottom w:val="single" w:sz="4" w:space="0" w:color="BFBFBF"/>
-              <w:right w:val="single" w:sz="4" w:space="0" w:color="BFBFBF"/>
-            </w:tcBorders>
-            <w:shd w:val="clear" w:color="000000" w:fill="FFFFFF"/>
-            <w:tcMar>
-              <w:left w:w="108" w:type="dxa"/>
-              <w:right w:w="108" w:type="dxa"/>
-            </w:tcMar>
-          </w:tcPr>
-          <w:p>
-            <w:pPr>
-              <w:spacing w:before="80" w:after="0" w:line="240" w:lineRule="auto"/>
+            </w:pPr>
+            <w:r>
               <w:rPr>
                 <w:rFonts w:ascii="Times New Roman" w:eastAsia="Times New Roman" w:hAnsi="Times New Roman" w:cs="Times New Roman"/>
                 <w:sz w:val="18"/>
                 <w:szCs w:val="16"/>
               </w:rPr>
-            </w:pPr>
-          </w:p>
-        </w:tc>
-        <w:tc>
-          <w:tcPr>
-            <w:tcW w:w="1385" w:type="dxa"/>
-            <w:tcBorders>
-              <w:top w:val="single" w:sz="4" w:space="0" w:color="BFBFBF"/>
-              <w:left w:val="single" w:sz="4" w:space="0" w:color="BFBFBF"/>
-              <w:bottom w:val="single" w:sz="4" w:space="0" w:color="BFBFBF"/>
-              <w:right w:val="single" w:sz="4" w:space="0" w:color="BFBFBF"/>
-            </w:tcBorders>
-            <w:shd w:val="clear" w:color="000000" w:fill="FFFFFF"/>
-          </w:tcPr>
-          <w:p>
-            <w:pPr>
-              <w:spacing w:before="80" w:after="0" w:line="240" w:lineRule="auto"/>
-              <w:jc w:val="center"/>
-              <w:rPr>
-                <w:rFonts w:ascii="Times New Roman" w:eastAsia="Times New Roman" w:hAnsi="Times New Roman" w:cs="Times New Roman"/>
-                <w:sz w:val="18"/>
-                <w:szCs w:val="16"/>
-              </w:rPr>
-            </w:pPr>
-          </w:p>
-        </w:tc>
-        <w:tc>
-          <w:tcPr>
-            <w:tcW w:w="1529" w:type="dxa"/>
-            <w:tcBorders>
-              <w:top w:val="single" w:sz="4" w:space="0" w:color="BFBFBF"/>
-              <w:left w:val="single" w:sz="4" w:space="0" w:color="BFBFBF"/>
-              <w:bottom w:val="single" w:sz="4" w:space="0" w:color="BFBFBF"/>
-              <w:right w:val="single" w:sz="4" w:space="0" w:color="BFBFBF"/>
-            </w:tcBorders>
-            <w:shd w:val="clear" w:color="000000" w:fill="FFFFFF"/>
-            <w:tcMar>
-              <w:left w:w="108" w:type="dxa"/>
-              <w:right w:w="108" w:type="dxa"/>
-            </w:tcMar>
-          </w:tcPr>
-          <w:p>
-            <w:pPr>
-              <w:spacing w:before="80" w:after="0" w:line="240" w:lineRule="auto"/>
-              <w:jc w:val="center"/>
-              <w:rPr>
-                <w:rFonts w:ascii="Times New Roman" w:eastAsia="Times New Roman" w:hAnsi="Times New Roman" w:cs="Times New Roman"/>
-                <w:sz w:val="18"/>
-                <w:szCs w:val="16"/>
-              </w:rPr>
-            </w:pPr>
-          </w:p>
-        </w:tc>
-        <w:tc>
-          <w:tcPr>
-            <w:tcW w:w="1483" w:type="dxa"/>
-            <w:tcBorders>
-              <w:top w:val="single" w:sz="4" w:space="0" w:color="BFBFBF"/>
-              <w:left w:val="single" w:sz="4" w:space="0" w:color="BFBFBF"/>
-              <w:bottom w:val="single" w:sz="4" w:space="0" w:color="BFBFBF"/>
-              <w:right w:val="single" w:sz="4" w:space="0" w:color="BFBFBF"/>
-            </w:tcBorders>
-            <w:shd w:val="clear" w:color="000000" w:fill="FFFFFF"/>
-            <w:tcMar>
-              <w:left w:w="108" w:type="dxa"/>
-              <w:right w:w="108" w:type="dxa"/>
-            </w:tcMar>
-          </w:tcPr>
-          <w:p>
-            <w:pPr>
-              <w:spacing w:before="80" w:after="0" w:line="240" w:lineRule="auto"/>
-              <w:jc w:val="center"/>
-              <w:rPr>
-                <w:rFonts w:ascii="Times New Roman" w:eastAsia="Times New Roman" w:hAnsi="Times New Roman" w:cs="Times New Roman"/>
-                <w:sz w:val="18"/>
-                <w:szCs w:val="16"/>
-              </w:rPr>
-            </w:pPr>
-          </w:p>
-        </w:tc>
-        <w:tc>
-          <w:tcPr>
-            <w:tcW w:w="1590" w:type="dxa"/>
-            <w:tcBorders>
-              <w:top w:val="single" w:sz="4" w:space="0" w:color="BFBFBF"/>
-              <w:left w:val="single" w:sz="4" w:space="0" w:color="BFBFBF"/>
-              <w:bottom w:val="single" w:sz="4" w:space="0" w:color="BFBFBF"/>
-              <w:right w:val="single" w:sz="4" w:space="0" w:color="BFBFBF"/>
-            </w:tcBorders>
-            <w:shd w:val="clear" w:color="000000" w:fill="FFFFFF"/>
-            <w:tcMar>
-              <w:left w:w="108" w:type="dxa"/>
-              <w:right w:w="108" w:type="dxa"/>
-            </w:tcMar>
-          </w:tcPr>
-          <w:p>
-            <w:pPr>
-              <w:spacing w:before="80" w:after="0" w:line="240" w:lineRule="auto"/>
-              <w:jc w:val="center"/>
-              <w:rPr>
-                <w:rFonts w:ascii="Times New Roman" w:eastAsia="Times New Roman" w:hAnsi="Times New Roman" w:cs="Times New Roman"/>
-                <w:sz w:val="18"/>
-                <w:szCs w:val="16"/>
-              </w:rPr>
-            </w:pPr>
-          </w:p>
-        </w:tc>
-        <w:tc>
-          <w:tcPr>
-            <w:tcW w:w="1892" w:type="dxa"/>
-            <w:tcBorders>
-              <w:top w:val="single" w:sz="4" w:space="0" w:color="BFBFBF"/>
-              <w:left w:val="single" w:sz="4" w:space="0" w:color="BFBFBF"/>
-              <w:bottom w:val="single" w:sz="4" w:space="0" w:color="BFBFBF"/>
-              <w:right w:val="single" w:sz="4" w:space="0" w:color="BFBFBF"/>
-            </w:tcBorders>
-            <w:shd w:val="clear" w:color="000000" w:fill="FFFFFF"/>
-            <w:tcMar>
-              <w:left w:w="108" w:type="dxa"/>
-              <w:right w:w="108" w:type="dxa"/>
-            </w:tcMar>
-          </w:tcPr>
-          <w:p>
-            <w:pPr>
-              <w:spacing w:before="80" w:after="0" w:line="240" w:lineRule="auto"/>
-              <w:jc w:val="center"/>
-              <w:rPr>
-                <w:rFonts w:ascii="Times New Roman" w:eastAsia="Times New Roman" w:hAnsi="Times New Roman" w:cs="Times New Roman"/>
-                <w:sz w:val="18"/>
-                <w:szCs w:val="16"/>
-              </w:rPr>
-            </w:pPr>
+              <w:t xml:space="preserve">Maintain the level of isolation between the microcontroller and the motor </w:t>
+            </w:r>
           </w:p>
         </w:tc>
       </w:tr>
@@ -5160,7 +4598,7 @@
           <w:szCs w:val="24"/>
         </w:rPr>
       </w:pPr>
-      <w:bookmarkStart w:id="7" w:name="_Toc31792413"/>
+      <w:bookmarkStart w:id="7" w:name="_Toc32048133"/>
       <w:r>
         <w:rPr>
           <w:rFonts w:eastAsia="Calibri Light"/>
@@ -5207,7 +4645,7 @@
       </w:tblPr>
       <w:tblGrid>
         <w:gridCol w:w="3712"/>
-        <w:gridCol w:w="3944"/>
+        <w:gridCol w:w="4748"/>
       </w:tblGrid>
       <w:tr>
         <w:trPr>
@@ -5250,7 +4688,7 @@
         </w:tc>
         <w:tc>
           <w:tcPr>
-            <w:tcW w:w="3944" w:type="dxa"/>
+            <w:tcW w:w="4748" w:type="dxa"/>
             <w:tcBorders>
               <w:top w:val="single" w:sz="4" w:space="0" w:color="000000"/>
               <w:left w:val="single" w:sz="4" w:space="0" w:color="000000"/>
@@ -5318,13 +4756,13 @@
                 <w:sz w:val="20"/>
                 <w:szCs w:val="16"/>
               </w:rPr>
-              <w:t>REQ_PO2EBL_HSI_01_V01</w:t>
-            </w:r>
-          </w:p>
-        </w:tc>
-        <w:tc>
-          <w:tcPr>
-            <w:tcW w:w="3944" w:type="dxa"/>
+              <w:t>REQ_PO2EBL_HSI_01_V02</w:t>
+            </w:r>
+          </w:p>
+        </w:tc>
+        <w:tc>
+          <w:tcPr>
+            <w:tcW w:w="4748" w:type="dxa"/>
             <w:tcBorders>
               <w:top w:val="single" w:sz="4" w:space="0" w:color="000000"/>
               <w:left w:val="single" w:sz="4" w:space="0" w:color="000000"/>
@@ -5357,7 +4795,39 @@
                 <w:sz w:val="20"/>
                 <w:szCs w:val="16"/>
               </w:rPr>
-              <w:t>DC motor (2 pins: microcontroller O/P pin and GND)</w:t>
+              <w:t>In order to get the motor speed:</w:t>
+            </w:r>
+            <w:r>
+              <w:rPr>
+                <w:rFonts w:ascii="Times New Roman" w:eastAsia="Times New Roman" w:hAnsi="Times New Roman" w:cs="Times New Roman"/>
+                <w:sz w:val="20"/>
+                <w:szCs w:val="16"/>
+              </w:rPr>
+              <w:br/>
+            </w:r>
+            <w:r>
+              <w:rPr>
+                <w:rFonts w:ascii="Times New Roman" w:eastAsia="Times New Roman" w:hAnsi="Times New Roman" w:cs="Times New Roman"/>
+                <w:sz w:val="20"/>
+                <w:szCs w:val="16"/>
+              </w:rPr>
+              <w:t xml:space="preserve">DC motor (2 pins: </w:t>
+            </w:r>
+            <w:r>
+              <w:rPr>
+                <w:rFonts w:ascii="Times New Roman" w:eastAsia="Times New Roman" w:hAnsi="Times New Roman" w:cs="Times New Roman"/>
+                <w:sz w:val="20"/>
+                <w:szCs w:val="16"/>
+              </w:rPr>
+              <w:t>Transistor (Collector Pin) and VCC</w:t>
+            </w:r>
+            <w:r>
+              <w:rPr>
+                <w:rFonts w:ascii="Times New Roman" w:eastAsia="Times New Roman" w:hAnsi="Times New Roman" w:cs="Times New Roman"/>
+                <w:sz w:val="20"/>
+                <w:szCs w:val="16"/>
+              </w:rPr>
+              <w:t>)</w:t>
             </w:r>
           </w:p>
           <w:p>
@@ -5374,7 +4844,25 @@
                 <w:sz w:val="20"/>
                 <w:szCs w:val="16"/>
               </w:rPr>
-              <w:t xml:space="preserve">                  #imp HW</w:t>
+              <w:t xml:space="preserve">                 </w:t>
+            </w:r>
+            <w:r>
+              <w:rPr>
+                <w:rFonts w:ascii="Times New Roman" w:eastAsia="Times New Roman" w:hAnsi="Times New Roman" w:cs="Times New Roman"/>
+                <w:sz w:val="20"/>
+                <w:szCs w:val="16"/>
+              </w:rPr>
+              <w:t xml:space="preserve">    </w:t>
+            </w:r>
+            <w:bookmarkStart w:id="8" w:name="_GoBack"/>
+            <w:bookmarkEnd w:id="8"/>
+            <w:r>
+              <w:rPr>
+                <w:rFonts w:ascii="Times New Roman" w:eastAsia="Times New Roman" w:hAnsi="Times New Roman" w:cs="Times New Roman"/>
+                <w:sz w:val="20"/>
+                <w:szCs w:val="16"/>
+              </w:rPr>
+              <w:t xml:space="preserve"> #imp HW</w:t>
             </w:r>
           </w:p>
         </w:tc>
@@ -5413,13 +4901,13 @@
                 <w:sz w:val="20"/>
                 <w:szCs w:val="16"/>
               </w:rPr>
-              <w:t>REQ_PO2EBL_HSI_02_V01</w:t>
-            </w:r>
-          </w:p>
-        </w:tc>
-        <w:tc>
-          <w:tcPr>
-            <w:tcW w:w="3944" w:type="dxa"/>
+              <w:t>REQ_PO2EBL_HSI_02_V02</w:t>
+            </w:r>
+          </w:p>
+        </w:tc>
+        <w:tc>
+          <w:tcPr>
+            <w:tcW w:w="4748" w:type="dxa"/>
             <w:tcBorders>
               <w:top w:val="single" w:sz="4" w:space="0" w:color="000000"/>
               <w:left w:val="single" w:sz="4" w:space="0" w:color="000000"/>
@@ -5446,6 +4934,22 @@
                 <w:szCs w:val="16"/>
               </w:rPr>
             </w:pPr>
+            <w:r>
+              <w:rPr>
+                <w:rFonts w:ascii="Times New Roman" w:eastAsia="Times New Roman" w:hAnsi="Times New Roman" w:cs="Times New Roman"/>
+                <w:sz w:val="20"/>
+                <w:szCs w:val="16"/>
+              </w:rPr>
+              <w:t>In order to control the speed of the blender:</w:t>
+            </w:r>
+            <w:r>
+              <w:rPr>
+                <w:rFonts w:ascii="Times New Roman" w:eastAsia="Times New Roman" w:hAnsi="Times New Roman" w:cs="Times New Roman"/>
+                <w:sz w:val="20"/>
+                <w:szCs w:val="16"/>
+              </w:rPr>
+              <w:br/>
+            </w:r>
             <w:r>
               <w:rPr>
                 <w:rFonts w:ascii="Times New Roman" w:eastAsia="Times New Roman" w:hAnsi="Times New Roman" w:cs="Times New Roman"/>
@@ -5512,13 +5016,13 @@
                 <w:sz w:val="20"/>
                 <w:szCs w:val="16"/>
               </w:rPr>
-              <w:t>REQ_PO2EBL_HSI_03_V01</w:t>
-            </w:r>
-          </w:p>
-        </w:tc>
-        <w:tc>
-          <w:tcPr>
-            <w:tcW w:w="3944" w:type="dxa"/>
+              <w:t>REQ_PO2EBL_HSI_03_V02</w:t>
+            </w:r>
+          </w:p>
+        </w:tc>
+        <w:tc>
+          <w:tcPr>
+            <w:tcW w:w="4748" w:type="dxa"/>
             <w:tcBorders>
               <w:top w:val="single" w:sz="4" w:space="0" w:color="000000"/>
               <w:left w:val="single" w:sz="4" w:space="0" w:color="000000"/>
@@ -5545,6 +5049,22 @@
                 <w:szCs w:val="16"/>
               </w:rPr>
             </w:pPr>
+            <w:r>
+              <w:rPr>
+                <w:rFonts w:ascii="Times New Roman" w:eastAsia="Times New Roman" w:hAnsi="Times New Roman" w:cs="Times New Roman"/>
+                <w:sz w:val="20"/>
+                <w:szCs w:val="16"/>
+              </w:rPr>
+              <w:t>In order to show the speed level of the blender:</w:t>
+            </w:r>
+            <w:r>
+              <w:rPr>
+                <w:rFonts w:ascii="Times New Roman" w:eastAsia="Times New Roman" w:hAnsi="Times New Roman" w:cs="Times New Roman"/>
+                <w:sz w:val="20"/>
+                <w:szCs w:val="16"/>
+              </w:rPr>
+              <w:br/>
+            </w:r>
             <w:r>
               <w:rPr>
                 <w:rFonts w:ascii="Times New Roman" w:eastAsia="Times New Roman" w:hAnsi="Times New Roman" w:cs="Times New Roman"/>
@@ -5611,13 +5131,13 @@
                 <w:sz w:val="20"/>
                 <w:szCs w:val="16"/>
               </w:rPr>
-              <w:t>REQ_PO2EBL_HSI_04_V01</w:t>
-            </w:r>
-          </w:p>
-        </w:tc>
-        <w:tc>
-          <w:tcPr>
-            <w:tcW w:w="3944" w:type="dxa"/>
+              <w:t>REQ_PO2EBL_HSI_04_V02</w:t>
+            </w:r>
+          </w:p>
+        </w:tc>
+        <w:tc>
+          <w:tcPr>
+            <w:tcW w:w="4748" w:type="dxa"/>
             <w:tcBorders>
               <w:top w:val="single" w:sz="4" w:space="0" w:color="000000"/>
               <w:left w:val="single" w:sz="4" w:space="0" w:color="000000"/>
@@ -5644,6 +5164,22 @@
                 <w:szCs w:val="16"/>
               </w:rPr>
             </w:pPr>
+            <w:r>
+              <w:rPr>
+                <w:rFonts w:ascii="Times New Roman" w:eastAsia="Times New Roman" w:hAnsi="Times New Roman" w:cs="Times New Roman"/>
+                <w:sz w:val="20"/>
+                <w:szCs w:val="16"/>
+              </w:rPr>
+              <w:t>The microcontroller used to manage the system:</w:t>
+            </w:r>
+            <w:r>
+              <w:rPr>
+                <w:rFonts w:ascii="Times New Roman" w:eastAsia="Times New Roman" w:hAnsi="Times New Roman" w:cs="Times New Roman"/>
+                <w:sz w:val="20"/>
+                <w:szCs w:val="16"/>
+              </w:rPr>
+              <w:br/>
+            </w:r>
             <w:r>
               <w:rPr>
                 <w:rFonts w:ascii="Times New Roman" w:eastAsia="Times New Roman" w:hAnsi="Times New Roman" w:cs="Times New Roman"/>
@@ -5718,13 +5254,13 @@
                 <w:sz w:val="20"/>
                 <w:szCs w:val="16"/>
               </w:rPr>
-              <w:t>_V01</w:t>
-            </w:r>
-          </w:p>
-        </w:tc>
-        <w:tc>
-          <w:tcPr>
-            <w:tcW w:w="3944" w:type="dxa"/>
+              <w:t>_V02</w:t>
+            </w:r>
+          </w:p>
+        </w:tc>
+        <w:tc>
+          <w:tcPr>
+            <w:tcW w:w="4748" w:type="dxa"/>
             <w:tcBorders>
               <w:top w:val="single" w:sz="4" w:space="0" w:color="000000"/>
               <w:left w:val="single" w:sz="4" w:space="0" w:color="000000"/>
@@ -5757,7 +5293,40 @@
                 <w:sz w:val="20"/>
                 <w:szCs w:val="16"/>
               </w:rPr>
-              <w:t xml:space="preserve">Transistor to maintain the isolation level between the microcontroller and the motor acts as Safety Monitor </w:t>
+              <w:t xml:space="preserve">In order </w:t>
+            </w:r>
+            <w:r>
+              <w:rPr>
+                <w:rFonts w:ascii="Times New Roman" w:eastAsia="Times New Roman" w:hAnsi="Times New Roman" w:cs="Times New Roman"/>
+                <w:sz w:val="20"/>
+                <w:szCs w:val="16"/>
+              </w:rPr>
+              <w:t>to maintain the isolation level between the microcontroller and the motor acts as Safety Monitor</w:t>
+            </w:r>
+            <w:r>
+              <w:rPr>
+                <w:rFonts w:ascii="Times New Roman" w:eastAsia="Times New Roman" w:hAnsi="Times New Roman" w:cs="Times New Roman"/>
+                <w:sz w:val="20"/>
+                <w:szCs w:val="16"/>
+              </w:rPr>
+              <w:t>:</w:t>
+            </w:r>
+            <w:r>
+              <w:rPr>
+                <w:rFonts w:ascii="Times New Roman" w:eastAsia="Times New Roman" w:hAnsi="Times New Roman" w:cs="Times New Roman"/>
+                <w:sz w:val="20"/>
+                <w:szCs w:val="16"/>
+              </w:rPr>
+              <w:br/>
+              <w:t>Transistor</w:t>
+            </w:r>
+            <w:r>
+              <w:rPr>
+                <w:rFonts w:ascii="Times New Roman" w:eastAsia="Times New Roman" w:hAnsi="Times New Roman" w:cs="Times New Roman"/>
+                <w:sz w:val="20"/>
+                <w:szCs w:val="16"/>
+              </w:rPr>
+              <w:t xml:space="preserve"> </w:t>
             </w:r>
           </w:p>
           <w:p>
@@ -5809,18 +5378,17 @@
           <w:szCs w:val="12"/>
         </w:rPr>
       </w:pPr>
-      <w:bookmarkStart w:id="8" w:name="_Toc31364632"/>
-      <w:bookmarkStart w:id="9" w:name="_Toc31792414"/>
+      <w:bookmarkStart w:id="9" w:name="_Toc31364632"/>
+      <w:bookmarkStart w:id="10" w:name="_Toc32048134"/>
       <w:r>
         <w:rPr>
           <w:rFonts w:eastAsia="Calibri Light"/>
           <w:sz w:val="40"/>
           <w:szCs w:val="24"/>
         </w:rPr>
-        <w:lastRenderedPageBreak/>
         <w:t>Reference Table</w:t>
       </w:r>
-      <w:bookmarkEnd w:id="8"/>
+      <w:bookmarkEnd w:id="9"/>
       <w:r>
         <w:rPr>
           <w:rFonts w:eastAsia="Calibri Light"/>
@@ -5829,7 +5397,7 @@
         </w:rPr>
         <w:t>:</w:t>
       </w:r>
-      <w:bookmarkEnd w:id="9"/>
+      <w:bookmarkEnd w:id="10"/>
     </w:p>
     <w:tbl>
       <w:tblPr>
@@ -6361,12 +5929,7 @@
       </w:pPr>
     </w:p>
     <w:sectPr>
-      <w:headerReference w:type="even" r:id="rId9"/>
-      <w:headerReference w:type="default" r:id="rId10"/>
-      <w:footerReference w:type="even" r:id="rId11"/>
-      <w:footerReference w:type="default" r:id="rId12"/>
-      <w:headerReference w:type="first" r:id="rId13"/>
-      <w:footerReference w:type="first" r:id="rId14"/>
+      <w:headerReference w:type="default" r:id="rId9"/>
       <w:pgSz w:w="12240" w:h="15840"/>
       <w:pgMar w:top="1440" w:right="1440" w:bottom="1440" w:left="1440" w:header="720" w:footer="720" w:gutter="0"/>
       <w:cols w:space="720"/>
@@ -6401,36 +5964,6 @@
 </w:endnotes>
 </file>
 
-<file path=word/footer1.xml><?xml version="1.0" encoding="utf-8"?>
-<w:ftr xmlns:wpc="http://schemas.microsoft.com/office/word/2010/wordprocessingCanvas" xmlns:cx="http://schemas.microsoft.com/office/drawing/2014/chartex" xmlns:mc="http://schemas.openxmlformats.org/markup-compatibility/2006" xmlns:o="urn:schemas-microsoft-com:office:office" xmlns:r="http://schemas.openxmlformats.org/officeDocument/2006/relationships" xmlns:m="http://schemas.openxmlformats.org/officeDocument/2006/math" xmlns:v="urn:schemas-microsoft-com:vml" xmlns:wp14="http://schemas.microsoft.com/office/word/2010/wordprocessingDrawing" xmlns:wp="http://schemas.openxmlformats.org/drawingml/2006/wordprocessingDrawing" xmlns:w10="urn:schemas-microsoft-com:office:word" xmlns:w="http://schemas.openxmlformats.org/wordprocessingml/2006/main" xmlns:w14="http://schemas.microsoft.com/office/word/2010/wordml" xmlns:w15="http://schemas.microsoft.com/office/word/2012/wordml" xmlns:w16se="http://schemas.microsoft.com/office/word/2015/wordml/symex" xmlns:wpg="http://schemas.microsoft.com/office/word/2010/wordprocessingGroup" xmlns:wpi="http://schemas.microsoft.com/office/word/2010/wordprocessingInk" xmlns:wne="http://schemas.microsoft.com/office/word/2006/wordml" xmlns:wps="http://schemas.microsoft.com/office/word/2010/wordprocessingShape" mc:Ignorable="w14 w15 w16se wp14">
-  <w:p>
-    <w:pPr>
-      <w:pStyle w:val="Footer"/>
-    </w:pPr>
-  </w:p>
-</w:ftr>
-</file>
-
-<file path=word/footer2.xml><?xml version="1.0" encoding="utf-8"?>
-<w:ftr xmlns:wpc="http://schemas.microsoft.com/office/word/2010/wordprocessingCanvas" xmlns:cx="http://schemas.microsoft.com/office/drawing/2014/chartex" xmlns:mc="http://schemas.openxmlformats.org/markup-compatibility/2006" xmlns:o="urn:schemas-microsoft-com:office:office" xmlns:r="http://schemas.openxmlformats.org/officeDocument/2006/relationships" xmlns:m="http://schemas.openxmlformats.org/officeDocument/2006/math" xmlns:v="urn:schemas-microsoft-com:vml" xmlns:wp14="http://schemas.microsoft.com/office/word/2010/wordprocessingDrawing" xmlns:wp="http://schemas.openxmlformats.org/drawingml/2006/wordprocessingDrawing" xmlns:w10="urn:schemas-microsoft-com:office:word" xmlns:w="http://schemas.openxmlformats.org/wordprocessingml/2006/main" xmlns:w14="http://schemas.microsoft.com/office/word/2010/wordml" xmlns:w15="http://schemas.microsoft.com/office/word/2012/wordml" xmlns:w16se="http://schemas.microsoft.com/office/word/2015/wordml/symex" xmlns:wpg="http://schemas.microsoft.com/office/word/2010/wordprocessingGroup" xmlns:wpi="http://schemas.microsoft.com/office/word/2010/wordprocessingInk" xmlns:wne="http://schemas.microsoft.com/office/word/2006/wordml" xmlns:wps="http://schemas.microsoft.com/office/word/2010/wordprocessingShape" mc:Ignorable="w14 w15 w16se wp14">
-  <w:p>
-    <w:pPr>
-      <w:pStyle w:val="Footer"/>
-    </w:pPr>
-  </w:p>
-</w:ftr>
-</file>
-
-<file path=word/footer3.xml><?xml version="1.0" encoding="utf-8"?>
-<w:ftr xmlns:wpc="http://schemas.microsoft.com/office/word/2010/wordprocessingCanvas" xmlns:cx="http://schemas.microsoft.com/office/drawing/2014/chartex" xmlns:mc="http://schemas.openxmlformats.org/markup-compatibility/2006" xmlns:o="urn:schemas-microsoft-com:office:office" xmlns:r="http://schemas.openxmlformats.org/officeDocument/2006/relationships" xmlns:m="http://schemas.openxmlformats.org/officeDocument/2006/math" xmlns:v="urn:schemas-microsoft-com:vml" xmlns:wp14="http://schemas.microsoft.com/office/word/2010/wordprocessingDrawing" xmlns:wp="http://schemas.openxmlformats.org/drawingml/2006/wordprocessingDrawing" xmlns:w10="urn:schemas-microsoft-com:office:word" xmlns:w="http://schemas.openxmlformats.org/wordprocessingml/2006/main" xmlns:w14="http://schemas.microsoft.com/office/word/2010/wordml" xmlns:w15="http://schemas.microsoft.com/office/word/2012/wordml" xmlns:w16se="http://schemas.microsoft.com/office/word/2015/wordml/symex" xmlns:wpg="http://schemas.microsoft.com/office/word/2010/wordprocessingGroup" xmlns:wpi="http://schemas.microsoft.com/office/word/2010/wordprocessingInk" xmlns:wne="http://schemas.microsoft.com/office/word/2006/wordml" xmlns:wps="http://schemas.microsoft.com/office/word/2010/wordprocessingShape" mc:Ignorable="w14 w15 w16se wp14">
-  <w:p>
-    <w:pPr>
-      <w:pStyle w:val="Footer"/>
-    </w:pPr>
-  </w:p>
-</w:ftr>
-</file>
-
 <file path=word/footnotes.xml><?xml version="1.0" encoding="utf-8"?>
 <w:footnotes xmlns:wpc="http://schemas.microsoft.com/office/word/2010/wordprocessingCanvas" xmlns:cx="http://schemas.microsoft.com/office/drawing/2014/chartex" xmlns:mc="http://schemas.openxmlformats.org/markup-compatibility/2006" xmlns:o="urn:schemas-microsoft-com:office:office" xmlns:r="http://schemas.openxmlformats.org/officeDocument/2006/relationships" xmlns:m="http://schemas.openxmlformats.org/officeDocument/2006/math" xmlns:v="urn:schemas-microsoft-com:vml" xmlns:wp14="http://schemas.microsoft.com/office/word/2010/wordprocessingDrawing" xmlns:wp="http://schemas.openxmlformats.org/drawingml/2006/wordprocessingDrawing" xmlns:w10="urn:schemas-microsoft-com:office:word" xmlns:w="http://schemas.openxmlformats.org/wordprocessingml/2006/main" xmlns:w14="http://schemas.microsoft.com/office/word/2010/wordml" xmlns:w15="http://schemas.microsoft.com/office/word/2012/wordml" xmlns:w16se="http://schemas.microsoft.com/office/word/2015/wordml/symex" xmlns:wpg="http://schemas.microsoft.com/office/word/2010/wordprocessingGroup" xmlns:wpi="http://schemas.microsoft.com/office/word/2010/wordprocessingInk" xmlns:wne="http://schemas.microsoft.com/office/word/2006/wordml" xmlns:wps="http://schemas.microsoft.com/office/word/2010/wordprocessingShape" mc:Ignorable="w14 w15 w16se wp14">
   <w:footnote w:type="separator" w:id="-1">
@@ -6457,16 +5990,6 @@
 </file>
 
 <file path=word/header1.xml><?xml version="1.0" encoding="utf-8"?>
-<w:hdr xmlns:wpc="http://schemas.microsoft.com/office/word/2010/wordprocessingCanvas" xmlns:cx="http://schemas.microsoft.com/office/drawing/2014/chartex" xmlns:mc="http://schemas.openxmlformats.org/markup-compatibility/2006" xmlns:o="urn:schemas-microsoft-com:office:office" xmlns:r="http://schemas.openxmlformats.org/officeDocument/2006/relationships" xmlns:m="http://schemas.openxmlformats.org/officeDocument/2006/math" xmlns:v="urn:schemas-microsoft-com:vml" xmlns:wp14="http://schemas.microsoft.com/office/word/2010/wordprocessingDrawing" xmlns:wp="http://schemas.openxmlformats.org/drawingml/2006/wordprocessingDrawing" xmlns:w10="urn:schemas-microsoft-com:office:word" xmlns:w="http://schemas.openxmlformats.org/wordprocessingml/2006/main" xmlns:w14="http://schemas.microsoft.com/office/word/2010/wordml" xmlns:w15="http://schemas.microsoft.com/office/word/2012/wordml" xmlns:w16se="http://schemas.microsoft.com/office/word/2015/wordml/symex" xmlns:wpg="http://schemas.microsoft.com/office/word/2010/wordprocessingGroup" xmlns:wpi="http://schemas.microsoft.com/office/word/2010/wordprocessingInk" xmlns:wne="http://schemas.microsoft.com/office/word/2006/wordml" xmlns:wps="http://schemas.microsoft.com/office/word/2010/wordprocessingShape" mc:Ignorable="w14 w15 w16se wp14">
-  <w:p>
-    <w:pPr>
-      <w:pStyle w:val="Header"/>
-    </w:pPr>
-  </w:p>
-</w:hdr>
-</file>
-
-<file path=word/header2.xml><?xml version="1.0" encoding="utf-8"?>
 <w:hdr xmlns:wpc="http://schemas.microsoft.com/office/word/2010/wordprocessingCanvas" xmlns:cx="http://schemas.microsoft.com/office/drawing/2014/chartex" xmlns:mc="http://schemas.openxmlformats.org/markup-compatibility/2006" xmlns:o="urn:schemas-microsoft-com:office:office" xmlns:r="http://schemas.openxmlformats.org/officeDocument/2006/relationships" xmlns:m="http://schemas.openxmlformats.org/officeDocument/2006/math" xmlns:v="urn:schemas-microsoft-com:vml" xmlns:wp14="http://schemas.microsoft.com/office/word/2010/wordprocessingDrawing" xmlns:wp="http://schemas.openxmlformats.org/drawingml/2006/wordprocessingDrawing" xmlns:w10="urn:schemas-microsoft-com:office:word" xmlns:w="http://schemas.openxmlformats.org/wordprocessingml/2006/main" xmlns:w14="http://schemas.microsoft.com/office/word/2010/wordml" xmlns:w15="http://schemas.microsoft.com/office/word/2012/wordml" xmlns:w16se="http://schemas.microsoft.com/office/word/2015/wordml/symex" xmlns:wpg="http://schemas.microsoft.com/office/word/2010/wordprocessingGroup" xmlns:wpi="http://schemas.microsoft.com/office/word/2010/wordprocessingInk" xmlns:wne="http://schemas.microsoft.com/office/word/2006/wordml" xmlns:wps="http://schemas.microsoft.com/office/word/2010/wordprocessingShape" mc:Ignorable="w14 w15 w16se wp14">
   <w:p>
     <w:pPr>
@@ -6593,7 +6116,7 @@
             <w:rPr>
               <w:color w:val="767171" w:themeColor="background2" w:themeShade="80"/>
             </w:rPr>
-            <w:t>.6</w:t>
+            <w:t>.7</w:t>
           </w:r>
         </w:p>
       </w:tc>
@@ -6655,13 +6178,7 @@
             <w:rPr>
               <w:color w:val="767171" w:themeColor="background2" w:themeShade="80"/>
             </w:rPr>
-            <w:t xml:space="preserve">Date: </w:t>
-          </w:r>
-          <w:r>
-            <w:rPr>
-              <w:color w:val="767171" w:themeColor="background2" w:themeShade="80"/>
-            </w:rPr>
-            <w:t>0</w:t>
+            <w:t>Date: 0</w:t>
           </w:r>
           <w:r>
             <w:rPr>
@@ -6679,10 +6196,8 @@
             <w:rPr>
               <w:color w:val="767171" w:themeColor="background2" w:themeShade="80"/>
             </w:rPr>
-            <w:t>6</w:t>
+            <w:t>8</w:t>
           </w:r>
-          <w:bookmarkStart w:id="10" w:name="_GoBack"/>
-          <w:bookmarkEnd w:id="10"/>
           <w:r>
             <w:rPr>
               <w:color w:val="767171" w:themeColor="background2" w:themeShade="80"/>
@@ -6698,16 +6213,6 @@
       <w:pStyle w:val="Header"/>
     </w:pPr>
   </w:p>
-  <w:p>
-    <w:pPr>
-      <w:pStyle w:val="Header"/>
-    </w:pPr>
-  </w:p>
-</w:hdr>
-</file>
-
-<file path=word/header3.xml><?xml version="1.0" encoding="utf-8"?>
-<w:hdr xmlns:wpc="http://schemas.microsoft.com/office/word/2010/wordprocessingCanvas" xmlns:cx="http://schemas.microsoft.com/office/drawing/2014/chartex" xmlns:mc="http://schemas.openxmlformats.org/markup-compatibility/2006" xmlns:o="urn:schemas-microsoft-com:office:office" xmlns:r="http://schemas.openxmlformats.org/officeDocument/2006/relationships" xmlns:m="http://schemas.openxmlformats.org/officeDocument/2006/math" xmlns:v="urn:schemas-microsoft-com:vml" xmlns:wp14="http://schemas.microsoft.com/office/word/2010/wordprocessingDrawing" xmlns:wp="http://schemas.openxmlformats.org/drawingml/2006/wordprocessingDrawing" xmlns:w10="urn:schemas-microsoft-com:office:word" xmlns:w="http://schemas.openxmlformats.org/wordprocessingml/2006/main" xmlns:w14="http://schemas.microsoft.com/office/word/2010/wordml" xmlns:w15="http://schemas.microsoft.com/office/word/2012/wordml" xmlns:w16se="http://schemas.microsoft.com/office/word/2015/wordml/symex" xmlns:wpg="http://schemas.microsoft.com/office/word/2010/wordprocessingGroup" xmlns:wpi="http://schemas.microsoft.com/office/word/2010/wordprocessingInk" xmlns:wne="http://schemas.microsoft.com/office/word/2006/wordml" xmlns:wps="http://schemas.microsoft.com/office/word/2010/wordprocessingShape" mc:Ignorable="w14 w15 w16se wp14">
   <w:p>
     <w:pPr>
       <w:pStyle w:val="Header"/>
@@ -8094,7 +7599,7 @@
 </file>
 
 <file path=customXml/itemProps1.xml><?xml version="1.0" encoding="utf-8"?>
-<ds:datastoreItem xmlns:ds="http://schemas.openxmlformats.org/officeDocument/2006/customXml" ds:itemID="{DB1F469A-6FBC-493A-B306-0C0ECDABB8D7}">
+<ds:datastoreItem xmlns:ds="http://schemas.openxmlformats.org/officeDocument/2006/customXml" ds:itemID="{BC26759A-DD8C-4454-85CC-ADB022AC0A07}">
   <ds:schemaRefs>
     <ds:schemaRef ds:uri="http://schemas.openxmlformats.org/officeDocument/2006/bibliography"/>
   </ds:schemaRefs>

</xml_diff>

<commit_message>
The last edit of the review points Signed-off-by: AmiraZaher <amirazaher96@gmail.com>
</commit_message>
<xml_diff>
--- a/Input documents/HSI/PO2EBL_ELECTRIC_BLENDER_HSI.docx
+++ b/Input documents/HSI/PO2EBL_ELECTRIC_BLENDER_HSI.docx
@@ -1,6 +1,6 @@
 
 <file path=word/document.xml><?xml version="1.0" encoding="utf-8"?>
-<w:document xmlns:wpc="http://schemas.microsoft.com/office/word/2010/wordprocessingCanvas" xmlns:cx="http://schemas.microsoft.com/office/drawing/2014/chartex" xmlns:cx1="http://schemas.microsoft.com/office/drawing/2015/9/8/chartex" xmlns:mc="http://schemas.openxmlformats.org/markup-compatibility/2006" xmlns:o="urn:schemas-microsoft-com:office:office" xmlns:r="http://schemas.openxmlformats.org/officeDocument/2006/relationships" xmlns:m="http://schemas.openxmlformats.org/officeDocument/2006/math" xmlns:v="urn:schemas-microsoft-com:vml" xmlns:wp14="http://schemas.microsoft.com/office/word/2010/wordprocessingDrawing" xmlns:wp="http://schemas.openxmlformats.org/drawingml/2006/wordprocessingDrawing" xmlns:w10="urn:schemas-microsoft-com:office:word" xmlns:w="http://schemas.openxmlformats.org/wordprocessingml/2006/main" xmlns:w14="http://schemas.microsoft.com/office/word/2010/wordml" xmlns:w15="http://schemas.microsoft.com/office/word/2012/wordml" xmlns:w16se="http://schemas.microsoft.com/office/word/2015/wordml/symex" xmlns:wpg="http://schemas.microsoft.com/office/word/2010/wordprocessingGroup" xmlns:wpi="http://schemas.microsoft.com/office/word/2010/wordprocessingInk" xmlns:wne="http://schemas.microsoft.com/office/word/2006/wordml" xmlns:wps="http://schemas.microsoft.com/office/word/2010/wordprocessingShape" mc:Ignorable="w14 w15 w16se wp14">
+<w:document xmlns:wpc="http://schemas.microsoft.com/office/word/2010/wordprocessingCanvas" xmlns:cx="http://schemas.microsoft.com/office/drawing/2014/chartex" xmlns:mc="http://schemas.openxmlformats.org/markup-compatibility/2006" xmlns:o="urn:schemas-microsoft-com:office:office" xmlns:r="http://schemas.openxmlformats.org/officeDocument/2006/relationships" xmlns:m="http://schemas.openxmlformats.org/officeDocument/2006/math" xmlns:v="urn:schemas-microsoft-com:vml" xmlns:wp14="http://schemas.microsoft.com/office/word/2010/wordprocessingDrawing" xmlns:wp="http://schemas.openxmlformats.org/drawingml/2006/wordprocessingDrawing" xmlns:w10="urn:schemas-microsoft-com:office:word" xmlns:w="http://schemas.openxmlformats.org/wordprocessingml/2006/main" xmlns:w14="http://schemas.microsoft.com/office/word/2010/wordml" xmlns:w15="http://schemas.microsoft.com/office/word/2012/wordml" xmlns:w16se="http://schemas.microsoft.com/office/word/2015/wordml/symex" xmlns:wpg="http://schemas.microsoft.com/office/word/2010/wordprocessingGroup" xmlns:wpi="http://schemas.microsoft.com/office/word/2010/wordprocessingInk" xmlns:wne="http://schemas.microsoft.com/office/word/2006/wordml" xmlns:wps="http://schemas.microsoft.com/office/word/2010/wordprocessingShape" mc:Ignorable="w14 w15 w16se wp14">
   <w:body>
     <w:p>
       <w:pPr>
@@ -99,7 +99,7 @@
           <w:b/>
           <w:sz w:val="36"/>
         </w:rPr>
-        <w:t>Version 1.7</w:t>
+        <w:t>Version 1.8</w:t>
       </w:r>
     </w:p>
     <w:p>
@@ -150,8 +150,6 @@
           <w:sz w:val="36"/>
         </w:rPr>
       </w:pPr>
-      <w:bookmarkStart w:id="0" w:name="_GoBack"/>
-      <w:bookmarkEnd w:id="0"/>
     </w:p>
     <w:p>
       <w:pPr>
@@ -211,7 +209,7 @@
           <w:szCs w:val="24"/>
         </w:rPr>
       </w:pPr>
-      <w:bookmarkStart w:id="1" w:name="_Toc32048126"/>
+      <w:bookmarkStart w:id="0" w:name="_Toc32050277"/>
       <w:r>
         <w:rPr>
           <w:sz w:val="40"/>
@@ -220,7 +218,7 @@
         <w:lastRenderedPageBreak/>
         <w:t>Document Status:</w:t>
       </w:r>
-      <w:bookmarkEnd w:id="1"/>
+      <w:bookmarkEnd w:id="0"/>
     </w:p>
     <w:tbl>
       <w:tblPr>
@@ -374,7 +372,15 @@
                 <w:sz w:val="24"/>
                 <w:szCs w:val="20"/>
               </w:rPr>
-              <w:t>2/7/2020</w:t>
+              <w:t>2/8</w:t>
+            </w:r>
+            <w:r>
+              <w:rPr>
+                <w:rFonts w:ascii="Times New Roman" w:eastAsia="Times New Roman" w:hAnsi="Times New Roman" w:cs="Times New Roman"/>
+                <w:sz w:val="24"/>
+                <w:szCs w:val="20"/>
+              </w:rPr>
+              <w:t>/2020</w:t>
             </w:r>
           </w:p>
         </w:tc>
@@ -399,7 +405,7 @@
                 <w:sz w:val="24"/>
                 <w:szCs w:val="20"/>
               </w:rPr>
-              <w:t>1.7</w:t>
+              <w:t>1.8</w:t>
             </w:r>
           </w:p>
         </w:tc>
@@ -754,7 +760,7 @@
           <w:szCs w:val="24"/>
         </w:rPr>
       </w:pPr>
-      <w:bookmarkStart w:id="2" w:name="_Toc32048127"/>
+      <w:bookmarkStart w:id="1" w:name="_Toc32050278"/>
       <w:r>
         <w:rPr>
           <w:sz w:val="40"/>
@@ -763,7 +769,7 @@
         <w:lastRenderedPageBreak/>
         <w:t>Revision History</w:t>
       </w:r>
-      <w:bookmarkEnd w:id="2"/>
+      <w:bookmarkEnd w:id="1"/>
     </w:p>
     <w:tbl>
       <w:tblPr>
@@ -1949,7 +1955,15 @@
                 <w:sz w:val="24"/>
                 <w:szCs w:val="20"/>
               </w:rPr>
-              <w:t>2/7/2020</w:t>
+              <w:t>2/8</w:t>
+            </w:r>
+            <w:r>
+              <w:rPr>
+                <w:rFonts w:ascii="Times New Roman" w:eastAsia="Times New Roman" w:hAnsi="Times New Roman" w:cs="Times New Roman"/>
+                <w:sz w:val="24"/>
+                <w:szCs w:val="20"/>
+              </w:rPr>
+              <w:t>/2020</w:t>
             </w:r>
           </w:p>
         </w:tc>
@@ -2020,6 +2034,151 @@
                 <w:szCs w:val="20"/>
               </w:rPr>
               <w:t>Update the Pin representation and the Functional Requirements</w:t>
+            </w:r>
+          </w:p>
+        </w:tc>
+        <w:tc>
+          <w:tcPr>
+            <w:tcW w:w="2314" w:type="dxa"/>
+            <w:tcBorders>
+              <w:top w:val="single" w:sz="6" w:space="0" w:color="000000"/>
+              <w:left w:val="single" w:sz="6" w:space="0" w:color="000000"/>
+              <w:bottom w:val="single" w:sz="6" w:space="0" w:color="000000"/>
+              <w:right w:val="single" w:sz="6" w:space="0" w:color="000000"/>
+            </w:tcBorders>
+            <w:shd w:val="clear" w:color="000000" w:fill="FFFFFF"/>
+            <w:tcMar>
+              <w:left w:w="108" w:type="dxa"/>
+              <w:right w:w="108" w:type="dxa"/>
+            </w:tcMar>
+          </w:tcPr>
+          <w:p>
+            <w:pPr>
+              <w:spacing w:before="80" w:after="0" w:line="240" w:lineRule="auto"/>
+              <w:jc w:val="center"/>
+              <w:rPr>
+                <w:rFonts w:ascii="Times New Roman" w:eastAsia="Times New Roman" w:hAnsi="Times New Roman" w:cs="Times New Roman"/>
+                <w:sz w:val="24"/>
+                <w:szCs w:val="20"/>
+              </w:rPr>
+            </w:pPr>
+            <w:r>
+              <w:rPr>
+                <w:rFonts w:ascii="Times New Roman" w:eastAsia="Times New Roman" w:hAnsi="Times New Roman" w:cs="Times New Roman"/>
+                <w:sz w:val="24"/>
+                <w:szCs w:val="20"/>
+              </w:rPr>
+              <w:t>Amira Zaher</w:t>
+            </w:r>
+          </w:p>
+        </w:tc>
+      </w:tr>
+      <w:tr>
+        <w:trPr>
+          <w:trHeight w:val="1"/>
+        </w:trPr>
+        <w:tc>
+          <w:tcPr>
+            <w:tcW w:w="1530" w:type="dxa"/>
+            <w:tcBorders>
+              <w:top w:val="single" w:sz="6" w:space="0" w:color="000000"/>
+              <w:left w:val="single" w:sz="6" w:space="0" w:color="000000"/>
+              <w:bottom w:val="single" w:sz="6" w:space="0" w:color="000000"/>
+              <w:right w:val="single" w:sz="6" w:space="0" w:color="000000"/>
+            </w:tcBorders>
+            <w:shd w:val="clear" w:color="000000" w:fill="FFFFFF"/>
+            <w:tcMar>
+              <w:left w:w="108" w:type="dxa"/>
+              <w:right w:w="108" w:type="dxa"/>
+            </w:tcMar>
+          </w:tcPr>
+          <w:p>
+            <w:pPr>
+              <w:spacing w:before="80" w:after="0" w:line="240" w:lineRule="auto"/>
+              <w:jc w:val="center"/>
+              <w:rPr>
+                <w:rFonts w:ascii="Times New Roman" w:eastAsia="Times New Roman" w:hAnsi="Times New Roman" w:cs="Times New Roman"/>
+                <w:sz w:val="24"/>
+                <w:szCs w:val="20"/>
+              </w:rPr>
+            </w:pPr>
+            <w:r>
+              <w:rPr>
+                <w:rFonts w:ascii="Times New Roman" w:eastAsia="Times New Roman" w:hAnsi="Times New Roman" w:cs="Times New Roman"/>
+                <w:sz w:val="24"/>
+                <w:szCs w:val="20"/>
+              </w:rPr>
+              <w:t>02/8/2020</w:t>
+            </w:r>
+          </w:p>
+        </w:tc>
+        <w:tc>
+          <w:tcPr>
+            <w:tcW w:w="1350" w:type="dxa"/>
+            <w:tcBorders>
+              <w:top w:val="single" w:sz="6" w:space="0" w:color="000000"/>
+              <w:left w:val="single" w:sz="6" w:space="0" w:color="000000"/>
+              <w:bottom w:val="single" w:sz="6" w:space="0" w:color="000000"/>
+              <w:right w:val="single" w:sz="6" w:space="0" w:color="000000"/>
+            </w:tcBorders>
+            <w:shd w:val="clear" w:color="000000" w:fill="FFFFFF"/>
+            <w:tcMar>
+              <w:left w:w="108" w:type="dxa"/>
+              <w:right w:w="108" w:type="dxa"/>
+            </w:tcMar>
+          </w:tcPr>
+          <w:p>
+            <w:pPr>
+              <w:spacing w:before="80" w:after="0" w:line="240" w:lineRule="auto"/>
+              <w:jc w:val="center"/>
+              <w:rPr>
+                <w:rFonts w:ascii="Times New Roman" w:eastAsia="Times New Roman" w:hAnsi="Times New Roman" w:cs="Times New Roman"/>
+                <w:sz w:val="24"/>
+                <w:szCs w:val="20"/>
+              </w:rPr>
+            </w:pPr>
+            <w:r>
+              <w:rPr>
+                <w:rFonts w:ascii="Times New Roman" w:eastAsia="Times New Roman" w:hAnsi="Times New Roman" w:cs="Times New Roman"/>
+                <w:sz w:val="24"/>
+                <w:szCs w:val="20"/>
+              </w:rPr>
+              <w:t>1.8</w:t>
+            </w:r>
+          </w:p>
+        </w:tc>
+        <w:tc>
+          <w:tcPr>
+            <w:tcW w:w="4886" w:type="dxa"/>
+            <w:tcBorders>
+              <w:top w:val="single" w:sz="6" w:space="0" w:color="000000"/>
+              <w:left w:val="single" w:sz="6" w:space="0" w:color="000000"/>
+              <w:bottom w:val="single" w:sz="6" w:space="0" w:color="000000"/>
+              <w:right w:val="single" w:sz="6" w:space="0" w:color="000000"/>
+            </w:tcBorders>
+            <w:shd w:val="clear" w:color="000000" w:fill="FFFFFF"/>
+            <w:tcMar>
+              <w:left w:w="108" w:type="dxa"/>
+              <w:right w:w="108" w:type="dxa"/>
+            </w:tcMar>
+          </w:tcPr>
+          <w:p>
+            <w:pPr>
+              <w:spacing w:before="80" w:after="0" w:line="240" w:lineRule="auto"/>
+              <w:jc w:val="center"/>
+              <w:rPr>
+                <w:rFonts w:ascii="Times New Roman" w:eastAsia="Times New Roman" w:hAnsi="Times New Roman" w:cs="Times New Roman"/>
+                <w:sz w:val="24"/>
+                <w:szCs w:val="20"/>
+              </w:rPr>
+            </w:pPr>
+            <w:r>
+              <w:rPr>
+                <w:rFonts w:ascii="Times New Roman" w:eastAsia="Times New Roman" w:hAnsi="Times New Roman" w:cs="Times New Roman"/>
+                <w:sz w:val="24"/>
+                <w:szCs w:val="20"/>
+              </w:rPr>
+              <w:t>Final Update of the review points</w:t>
             </w:r>
           </w:p>
         </w:tc>
@@ -2344,7 +2503,7 @@
           <w:r>
             <w:fldChar w:fldCharType="separate"/>
           </w:r>
-          <w:hyperlink w:anchor="_Toc32048126" w:history="1">
+          <w:hyperlink w:anchor="_Toc32050277" w:history="1">
             <w:r>
               <w:rPr>
                 <w:rStyle w:val="Hyperlink"/>
@@ -2371,7 +2530,7 @@
                 <w:noProof/>
                 <w:webHidden/>
               </w:rPr>
-              <w:instrText xml:space="preserve"> PAGEREF _Toc32048126 \h </w:instrText>
+              <w:instrText xml:space="preserve"> PAGEREF _Toc32050277 \h </w:instrText>
             </w:r>
             <w:r>
               <w:rPr>
@@ -2415,7 +2574,7 @@
               <w:szCs w:val="22"/>
             </w:rPr>
           </w:pPr>
-          <w:hyperlink w:anchor="_Toc32048127" w:history="1">
+          <w:hyperlink w:anchor="_Toc32050278" w:history="1">
             <w:r>
               <w:rPr>
                 <w:rStyle w:val="Hyperlink"/>
@@ -2442,7 +2601,7 @@
                 <w:noProof/>
                 <w:webHidden/>
               </w:rPr>
-              <w:instrText xml:space="preserve"> PAGEREF _Toc32048127 \h </w:instrText>
+              <w:instrText xml:space="preserve"> PAGEREF _Toc32050278 \h </w:instrText>
             </w:r>
             <w:r>
               <w:rPr>
@@ -2487,7 +2646,7 @@
               <w:szCs w:val="22"/>
             </w:rPr>
           </w:pPr>
-          <w:hyperlink w:anchor="_Toc32048128" w:history="1">
+          <w:hyperlink w:anchor="_Toc32050279" w:history="1">
             <w:r>
               <w:rPr>
                 <w:rStyle w:val="Hyperlink"/>
@@ -2533,7 +2692,7 @@
                 <w:noProof/>
                 <w:webHidden/>
               </w:rPr>
-              <w:instrText xml:space="preserve"> PAGEREF _Toc32048128 \h </w:instrText>
+              <w:instrText xml:space="preserve"> PAGEREF _Toc32050279 \h </w:instrText>
             </w:r>
             <w:r>
               <w:rPr>
@@ -2577,7 +2736,7 @@
               <w:szCs w:val="22"/>
             </w:rPr>
           </w:pPr>
-          <w:hyperlink w:anchor="_Toc32048129" w:history="1">
+          <w:hyperlink w:anchor="_Toc32050280" w:history="1">
             <w:r>
               <w:rPr>
                 <w:rStyle w:val="Hyperlink"/>
@@ -2604,7 +2763,7 @@
                 <w:noProof/>
                 <w:webHidden/>
               </w:rPr>
-              <w:instrText xml:space="preserve"> PAGEREF _Toc32048129 \h </w:instrText>
+              <w:instrText xml:space="preserve"> PAGEREF _Toc32050280 \h </w:instrText>
             </w:r>
             <w:r>
               <w:rPr>
@@ -2649,7 +2808,7 @@
               <w:szCs w:val="22"/>
             </w:rPr>
           </w:pPr>
-          <w:hyperlink w:anchor="_Toc32048130" w:history="1">
+          <w:hyperlink w:anchor="_Toc32050281" w:history="1">
             <w:r>
               <w:rPr>
                 <w:rStyle w:val="Hyperlink"/>
@@ -2695,7 +2854,7 @@
                 <w:noProof/>
                 <w:webHidden/>
               </w:rPr>
-              <w:instrText xml:space="preserve"> PAGEREF _Toc32048130 \h </w:instrText>
+              <w:instrText xml:space="preserve"> PAGEREF _Toc32050281 \h </w:instrText>
             </w:r>
             <w:r>
               <w:rPr>
@@ -2739,7 +2898,7 @@
               <w:szCs w:val="22"/>
             </w:rPr>
           </w:pPr>
-          <w:hyperlink w:anchor="_Toc32048131" w:history="1">
+          <w:hyperlink w:anchor="_Toc32050282" w:history="1">
             <w:r>
               <w:rPr>
                 <w:rStyle w:val="Hyperlink"/>
@@ -2766,7 +2925,7 @@
                 <w:noProof/>
                 <w:webHidden/>
               </w:rPr>
-              <w:instrText xml:space="preserve"> PAGEREF _Toc32048131 \h </w:instrText>
+              <w:instrText xml:space="preserve"> PAGEREF _Toc32050282 \h </w:instrText>
             </w:r>
             <w:r>
               <w:rPr>
@@ -2810,7 +2969,7 @@
               <w:szCs w:val="22"/>
             </w:rPr>
           </w:pPr>
-          <w:hyperlink w:anchor="_Toc32048132" w:history="1">
+          <w:hyperlink w:anchor="_Toc32050283" w:history="1">
             <w:r>
               <w:rPr>
                 <w:rStyle w:val="Hyperlink"/>
@@ -2837,7 +2996,7 @@
                 <w:noProof/>
                 <w:webHidden/>
               </w:rPr>
-              <w:instrText xml:space="preserve"> PAGEREF _Toc32048132 \h </w:instrText>
+              <w:instrText xml:space="preserve"> PAGEREF _Toc32050283 \h </w:instrText>
             </w:r>
             <w:r>
               <w:rPr>
@@ -2882,7 +3041,7 @@
               <w:szCs w:val="22"/>
             </w:rPr>
           </w:pPr>
-          <w:hyperlink w:anchor="_Toc32048133" w:history="1">
+          <w:hyperlink w:anchor="_Toc32050284" w:history="1">
             <w:r>
               <w:rPr>
                 <w:rStyle w:val="Hyperlink"/>
@@ -2928,7 +3087,7 @@
                 <w:noProof/>
                 <w:webHidden/>
               </w:rPr>
-              <w:instrText xml:space="preserve"> PAGEREF _Toc32048133 \h </w:instrText>
+              <w:instrText xml:space="preserve"> PAGEREF _Toc32050284 \h </w:instrText>
             </w:r>
             <w:r>
               <w:rPr>
@@ -2973,7 +3132,7 @@
               <w:szCs w:val="22"/>
             </w:rPr>
           </w:pPr>
-          <w:hyperlink w:anchor="_Toc32048134" w:history="1">
+          <w:hyperlink w:anchor="_Toc32050285" w:history="1">
             <w:r>
               <w:rPr>
                 <w:rStyle w:val="Hyperlink"/>
@@ -3019,7 +3178,7 @@
                 <w:noProof/>
                 <w:webHidden/>
               </w:rPr>
-              <w:instrText xml:space="preserve"> PAGEREF _Toc32048134 \h </w:instrText>
+              <w:instrText xml:space="preserve"> PAGEREF _Toc32050285 \h </w:instrText>
             </w:r>
             <w:r>
               <w:rPr>
@@ -3262,7 +3421,7 @@
           <w:rFonts w:eastAsia="Calibri Light"/>
         </w:rPr>
       </w:pPr>
-      <w:bookmarkStart w:id="3" w:name="_Toc32048128"/>
+      <w:bookmarkStart w:id="2" w:name="_Toc32050279"/>
       <w:r>
         <w:rPr>
           <w:rFonts w:eastAsia="Calibri Light"/>
@@ -3280,7 +3439,7 @@
         </w:rPr>
         <w:t>n</w:t>
       </w:r>
-      <w:bookmarkEnd w:id="3"/>
+      <w:bookmarkEnd w:id="2"/>
     </w:p>
     <w:p>
       <w:pPr>
@@ -3307,7 +3466,7 @@
           <w:szCs w:val="22"/>
         </w:rPr>
       </w:pPr>
-      <w:bookmarkStart w:id="4" w:name="_Toc32048129"/>
+      <w:bookmarkStart w:id="3" w:name="_Toc32050280"/>
       <w:r>
         <w:rPr>
           <w:sz w:val="32"/>
@@ -3315,7 +3474,7 @@
         </w:rPr>
         <w:t>1.1 Hardware Requirement</w:t>
       </w:r>
-      <w:bookmarkEnd w:id="4"/>
+      <w:bookmarkEnd w:id="3"/>
     </w:p>
     <w:p>
       <w:pPr>
@@ -3353,7 +3512,23 @@
           <w:rFonts w:ascii="Calibri Light" w:eastAsia="Calibri Light" w:hAnsi="Calibri Light" w:cs="Calibri Light"/>
           <w:szCs w:val="16"/>
         </w:rPr>
-        <w:t>Microcontroller (AVR)</w:t>
+        <w:t>Microcontroller (AVR</w:t>
+      </w:r>
+      <w:r>
+        <w:rPr>
+          <w:rFonts w:ascii="Calibri Light" w:eastAsia="Calibri Light" w:hAnsi="Calibri Light" w:cs="Calibri Light"/>
+          <w:szCs w:val="16"/>
+        </w:rPr>
+        <w:t xml:space="preserve"> Atmega32</w:t>
+      </w:r>
+      <w:bookmarkStart w:id="4" w:name="_GoBack"/>
+      <w:bookmarkEnd w:id="4"/>
+      <w:r>
+        <w:rPr>
+          <w:rFonts w:ascii="Calibri Light" w:eastAsia="Calibri Light" w:hAnsi="Calibri Light" w:cs="Calibri Light"/>
+          <w:szCs w:val="16"/>
+        </w:rPr>
+        <w:t>)</w:t>
       </w:r>
     </w:p>
     <w:p>
@@ -3457,7 +3632,7 @@
           <w:szCs w:val="24"/>
         </w:rPr>
       </w:pPr>
-      <w:bookmarkStart w:id="5" w:name="_Toc32048130"/>
+      <w:bookmarkStart w:id="5" w:name="_Toc32050281"/>
       <w:r>
         <w:rPr>
           <w:rFonts w:eastAsia="Calibri Light"/>
@@ -3476,7 +3651,7 @@
           <w:szCs w:val="22"/>
         </w:rPr>
       </w:pPr>
-      <w:bookmarkStart w:id="6" w:name="_Toc32048131"/>
+      <w:bookmarkStart w:id="6" w:name="_Toc32050282"/>
       <w:r>
         <w:rPr>
           <w:sz w:val="32"/>
@@ -3533,10 +3708,10 @@
           <w:szCs w:val="16"/>
         </w:rPr>
         <w:drawing>
-          <wp:inline distT="0" distB="0" distL="0" distR="0" wp14:anchorId="4E78217B" wp14:editId="71A95ABA">
-            <wp:extent cx="4966487" cy="3081600"/>
+          <wp:inline distT="0" distB="0" distL="0" distR="0" wp14:anchorId="5B310C10" wp14:editId="03A8B428">
+            <wp:extent cx="5943600" cy="2528340"/>
             <wp:effectExtent l="0" t="0" r="0" b="0"/>
-            <wp:docPr id="4" name="Picture 4" descr="C:\Users\Amira Zaher\Downloads\Untitled Diagram (2) (3).png"/>
+            <wp:docPr id="1" name="Picture 1" descr="C:\Users\Amira Zaher\Downloads\Untitled Diagram (2) (4).png"/>
             <wp:cNvGraphicFramePr>
               <a:graphicFrameLocks xmlns:a="http://schemas.openxmlformats.org/drawingml/2006/main" noChangeAspect="1"/>
             </wp:cNvGraphicFramePr>
@@ -3544,7 +3719,7 @@
               <a:graphicData uri="http://schemas.openxmlformats.org/drawingml/2006/picture">
                 <pic:pic xmlns:pic="http://schemas.openxmlformats.org/drawingml/2006/picture">
                   <pic:nvPicPr>
-                    <pic:cNvPr id="0" name="Picture 3" descr="C:\Users\Amira Zaher\Downloads\Untitled Diagram (2) (3).png"/>
+                    <pic:cNvPr id="0" name="Picture 3" descr="C:\Users\Amira Zaher\Downloads\Untitled Diagram (2) (4).png"/>
                     <pic:cNvPicPr>
                       <a:picLocks noChangeAspect="1" noChangeArrowheads="1"/>
                     </pic:cNvPicPr>
@@ -3565,7 +3740,7 @@
                   <pic:spPr bwMode="auto">
                     <a:xfrm>
                       <a:off x="0" y="0"/>
-                      <a:ext cx="4971734" cy="3084856"/>
+                      <a:ext cx="5943600" cy="2528340"/>
                     </a:xfrm>
                     <a:prstGeom prst="rect">
                       <a:avLst/>
@@ -3587,7 +3762,7 @@
         <w:pStyle w:val="ListParagraph"/>
         <w:spacing w:before="80" w:after="0" w:line="240" w:lineRule="auto"/>
         <w:ind w:left="360"/>
-        <w:jc w:val="both"/>
+        <w:jc w:val="center"/>
         <w:rPr>
           <w:rFonts w:ascii="Times New Roman" w:eastAsia="Times New Roman" w:hAnsi="Times New Roman" w:cs="Times New Roman"/>
           <w:sz w:val="14"/>
@@ -3597,6 +3772,123 @@
     </w:p>
     <w:p>
       <w:pPr>
+        <w:pStyle w:val="ListParagraph"/>
+        <w:spacing w:before="80" w:after="0" w:line="240" w:lineRule="auto"/>
+        <w:ind w:left="360"/>
+        <w:jc w:val="center"/>
+        <w:rPr>
+          <w:rFonts w:ascii="Times New Roman" w:eastAsia="Times New Roman" w:hAnsi="Times New Roman" w:cs="Times New Roman"/>
+          <w:sz w:val="14"/>
+          <w:szCs w:val="16"/>
+        </w:rPr>
+      </w:pPr>
+    </w:p>
+    <w:p>
+      <w:pPr>
+        <w:pStyle w:val="ListParagraph"/>
+        <w:spacing w:before="80" w:after="0" w:line="240" w:lineRule="auto"/>
+        <w:ind w:left="360"/>
+        <w:jc w:val="center"/>
+        <w:rPr>
+          <w:rFonts w:ascii="Times New Roman" w:eastAsia="Times New Roman" w:hAnsi="Times New Roman" w:cs="Times New Roman"/>
+          <w:sz w:val="14"/>
+          <w:szCs w:val="16"/>
+        </w:rPr>
+      </w:pPr>
+    </w:p>
+    <w:p>
+      <w:pPr>
+        <w:pStyle w:val="ListParagraph"/>
+        <w:spacing w:before="80" w:after="0" w:line="240" w:lineRule="auto"/>
+        <w:ind w:left="360"/>
+        <w:jc w:val="center"/>
+        <w:rPr>
+          <w:rFonts w:ascii="Times New Roman" w:eastAsia="Times New Roman" w:hAnsi="Times New Roman" w:cs="Times New Roman"/>
+          <w:sz w:val="14"/>
+          <w:szCs w:val="16"/>
+        </w:rPr>
+      </w:pPr>
+    </w:p>
+    <w:p>
+      <w:pPr>
+        <w:pStyle w:val="ListParagraph"/>
+        <w:spacing w:before="80" w:after="0" w:line="240" w:lineRule="auto"/>
+        <w:ind w:left="360"/>
+        <w:jc w:val="center"/>
+        <w:rPr>
+          <w:rFonts w:ascii="Times New Roman" w:eastAsia="Times New Roman" w:hAnsi="Times New Roman" w:cs="Times New Roman"/>
+          <w:sz w:val="14"/>
+          <w:szCs w:val="16"/>
+        </w:rPr>
+      </w:pPr>
+    </w:p>
+    <w:p>
+      <w:pPr>
+        <w:pStyle w:val="ListParagraph"/>
+        <w:spacing w:before="80" w:after="0" w:line="240" w:lineRule="auto"/>
+        <w:ind w:left="360"/>
+        <w:jc w:val="center"/>
+        <w:rPr>
+          <w:rFonts w:ascii="Times New Roman" w:eastAsia="Times New Roman" w:hAnsi="Times New Roman" w:cs="Times New Roman"/>
+          <w:sz w:val="14"/>
+          <w:szCs w:val="16"/>
+        </w:rPr>
+      </w:pPr>
+    </w:p>
+    <w:p>
+      <w:pPr>
+        <w:pStyle w:val="ListParagraph"/>
+        <w:spacing w:before="80" w:after="0" w:line="240" w:lineRule="auto"/>
+        <w:ind w:left="360"/>
+        <w:jc w:val="center"/>
+        <w:rPr>
+          <w:rFonts w:ascii="Times New Roman" w:eastAsia="Times New Roman" w:hAnsi="Times New Roman" w:cs="Times New Roman"/>
+          <w:sz w:val="14"/>
+          <w:szCs w:val="16"/>
+        </w:rPr>
+      </w:pPr>
+    </w:p>
+    <w:p>
+      <w:pPr>
+        <w:pStyle w:val="ListParagraph"/>
+        <w:spacing w:before="80" w:after="0" w:line="240" w:lineRule="auto"/>
+        <w:ind w:left="360"/>
+        <w:jc w:val="center"/>
+        <w:rPr>
+          <w:rFonts w:ascii="Times New Roman" w:eastAsia="Times New Roman" w:hAnsi="Times New Roman" w:cs="Times New Roman"/>
+          <w:sz w:val="14"/>
+          <w:szCs w:val="16"/>
+        </w:rPr>
+      </w:pPr>
+    </w:p>
+    <w:p>
+      <w:pPr>
+        <w:pStyle w:val="ListParagraph"/>
+        <w:spacing w:before="80" w:after="0" w:line="240" w:lineRule="auto"/>
+        <w:ind w:left="360"/>
+        <w:jc w:val="center"/>
+        <w:rPr>
+          <w:rFonts w:ascii="Times New Roman" w:eastAsia="Times New Roman" w:hAnsi="Times New Roman" w:cs="Times New Roman"/>
+          <w:sz w:val="14"/>
+          <w:szCs w:val="16"/>
+        </w:rPr>
+      </w:pPr>
+    </w:p>
+    <w:p>
+      <w:pPr>
+        <w:pStyle w:val="ListParagraph"/>
+        <w:spacing w:before="80" w:after="0" w:line="240" w:lineRule="auto"/>
+        <w:ind w:left="360"/>
+        <w:jc w:val="both"/>
+        <w:rPr>
+          <w:rFonts w:ascii="Times New Roman" w:eastAsia="Times New Roman" w:hAnsi="Times New Roman" w:cs="Times New Roman"/>
+          <w:sz w:val="14"/>
+          <w:szCs w:val="16"/>
+        </w:rPr>
+      </w:pPr>
+    </w:p>
+    <w:p>
+      <w:pPr>
         <w:spacing w:before="80" w:after="0" w:line="240" w:lineRule="auto"/>
         <w:jc w:val="both"/>
         <w:rPr>
@@ -3621,7 +3913,7 @@
       <w:pPr>
         <w:pStyle w:val="Heading2"/>
       </w:pPr>
-      <w:bookmarkStart w:id="7" w:name="_Toc32048132"/>
+      <w:bookmarkStart w:id="7" w:name="_Toc32050283"/>
       <w:r>
         <w:lastRenderedPageBreak/>
         <w:t>2.2 Pin Mode Representation</w:t>
@@ -4434,7 +4726,7 @@
                 <w:sz w:val="20"/>
                 <w:szCs w:val="16"/>
               </w:rPr>
-              <w:t>REQ_PO2EBL_HSI_05</w:t>
+              <w:t>REQ_PO2EBL_HSI_04</w:t>
             </w:r>
             <w:r>
               <w:rPr>
@@ -4600,7 +4892,7 @@
           <w:szCs w:val="24"/>
         </w:rPr>
       </w:pPr>
-      <w:bookmarkStart w:id="8" w:name="_Toc32048133"/>
+      <w:bookmarkStart w:id="8" w:name="_Toc32050284"/>
       <w:r>
         <w:rPr>
           <w:rFonts w:eastAsia="Calibri Light"/>
@@ -4789,7 +5081,6 @@
                 <w:rFonts w:ascii="Times New Roman" w:eastAsia="Times New Roman" w:hAnsi="Times New Roman" w:cs="Times New Roman"/>
                 <w:sz w:val="20"/>
                 <w:szCs w:val="16"/>
-                <w:highlight w:val="yellow"/>
               </w:rPr>
             </w:pPr>
             <w:r>
@@ -4813,27 +5104,8 @@
                 <w:rFonts w:ascii="Times New Roman" w:eastAsia="Times New Roman" w:hAnsi="Times New Roman" w:cs="Times New Roman"/>
                 <w:sz w:val="20"/>
                 <w:szCs w:val="16"/>
-                <w:highlight w:val="yellow"/>
-              </w:rPr>
-              <w:t xml:space="preserve">DC motor (2 pins: </w:t>
-            </w:r>
-            <w:r>
-              <w:rPr>
-                <w:rFonts w:ascii="Times New Roman" w:eastAsia="Times New Roman" w:hAnsi="Times New Roman" w:cs="Times New Roman"/>
-                <w:sz w:val="20"/>
-                <w:szCs w:val="16"/>
-                <w:highlight w:val="yellow"/>
-              </w:rPr>
-              <w:t>Transistor (Collector Pin) and VCC</w:t>
-            </w:r>
-            <w:r>
-              <w:rPr>
-                <w:rFonts w:ascii="Times New Roman" w:eastAsia="Times New Roman" w:hAnsi="Times New Roman" w:cs="Times New Roman"/>
-                <w:sz w:val="20"/>
-                <w:szCs w:val="16"/>
-                <w:highlight w:val="yellow"/>
-              </w:rPr>
-              <w:t>)</w:t>
+              </w:rPr>
+              <w:t xml:space="preserve">DC motor </w:t>
             </w:r>
           </w:p>
           <w:p>
@@ -4960,7 +5232,7 @@
                 <w:sz w:val="20"/>
                 <w:szCs w:val="16"/>
               </w:rPr>
-              <w:t>Push Button (2 pins: microcontroller I/P pin and GND)</w:t>
+              <w:t xml:space="preserve">Push Button </w:t>
             </w:r>
           </w:p>
           <w:p>
@@ -5075,7 +5347,7 @@
                 <w:sz w:val="20"/>
                 <w:szCs w:val="16"/>
               </w:rPr>
-              <w:t>LED (2 pins: microcontroller O/P pin and GND)</w:t>
+              <w:t xml:space="preserve">LED </w:t>
             </w:r>
           </w:p>
           <w:p>
@@ -5135,7 +5407,15 @@
                 <w:sz w:val="20"/>
                 <w:szCs w:val="16"/>
               </w:rPr>
-              <w:t>REQ_PO2EBL_HSI_04_V02</w:t>
+              <w:t>REQ_PO2EBL_HSI_04</w:t>
+            </w:r>
+            <w:r>
+              <w:rPr>
+                <w:rFonts w:ascii="Times New Roman" w:eastAsia="Times New Roman" w:hAnsi="Times New Roman" w:cs="Times New Roman"/>
+                <w:sz w:val="20"/>
+                <w:szCs w:val="16"/>
+              </w:rPr>
+              <w:t>_V02</w:t>
             </w:r>
           </w:p>
         </w:tc>
@@ -5174,7 +5454,23 @@
                 <w:sz w:val="20"/>
                 <w:szCs w:val="16"/>
               </w:rPr>
-              <w:t>The microcontroller used to manage the system:</w:t>
+              <w:t xml:space="preserve">In order </w:t>
+            </w:r>
+            <w:r>
+              <w:rPr>
+                <w:rFonts w:ascii="Times New Roman" w:eastAsia="Times New Roman" w:hAnsi="Times New Roman" w:cs="Times New Roman"/>
+                <w:sz w:val="20"/>
+                <w:szCs w:val="16"/>
+              </w:rPr>
+              <w:t>to maintain the isolation level between the microcontroller and the motor acts as Safety Monitor</w:t>
+            </w:r>
+            <w:r>
+              <w:rPr>
+                <w:rFonts w:ascii="Times New Roman" w:eastAsia="Times New Roman" w:hAnsi="Times New Roman" w:cs="Times New Roman"/>
+                <w:sz w:val="20"/>
+                <w:szCs w:val="16"/>
+              </w:rPr>
+              <w:t>:</w:t>
             </w:r>
             <w:r>
               <w:rPr>
@@ -5183,14 +5479,15 @@
                 <w:szCs w:val="16"/>
               </w:rPr>
               <w:br/>
-            </w:r>
-            <w:r>
-              <w:rPr>
-                <w:rFonts w:ascii="Times New Roman" w:eastAsia="Times New Roman" w:hAnsi="Times New Roman" w:cs="Times New Roman"/>
-                <w:sz w:val="20"/>
-                <w:szCs w:val="16"/>
-              </w:rPr>
-              <w:t xml:space="preserve">AVR Atmega32 microcontroller (32 DIO pins) </w:t>
+              <w:t>Transistor</w:t>
+            </w:r>
+            <w:r>
+              <w:rPr>
+                <w:rFonts w:ascii="Times New Roman" w:eastAsia="Times New Roman" w:hAnsi="Times New Roman" w:cs="Times New Roman"/>
+                <w:sz w:val="20"/>
+                <w:szCs w:val="16"/>
+              </w:rPr>
+              <w:t xml:space="preserve"> </w:t>
             </w:r>
           </w:p>
           <w:p>
@@ -5215,147 +5512,29 @@
           </w:p>
         </w:tc>
       </w:tr>
-      <w:tr>
-        <w:trPr>
-          <w:trHeight w:val="1"/>
-        </w:trPr>
-        <w:tc>
-          <w:tcPr>
-            <w:tcW w:w="3712" w:type="dxa"/>
-            <w:tcBorders>
-              <w:top w:val="single" w:sz="4" w:space="0" w:color="000000"/>
-              <w:left w:val="single" w:sz="4" w:space="0" w:color="000000"/>
-              <w:bottom w:val="single" w:sz="4" w:space="0" w:color="000000"/>
-              <w:right w:val="single" w:sz="4" w:space="0" w:color="000000"/>
-            </w:tcBorders>
-            <w:shd w:val="clear" w:color="000000" w:fill="FFFFFF"/>
-            <w:tcMar>
-              <w:left w:w="108" w:type="dxa"/>
-              <w:right w:w="108" w:type="dxa"/>
-            </w:tcMar>
-          </w:tcPr>
-          <w:p>
-            <w:pPr>
-              <w:spacing w:before="80" w:after="0" w:line="240" w:lineRule="auto"/>
-              <w:jc w:val="center"/>
-              <w:rPr>
-                <w:rFonts w:ascii="Times New Roman" w:eastAsia="Times New Roman" w:hAnsi="Times New Roman" w:cs="Times New Roman"/>
-                <w:sz w:val="20"/>
-                <w:szCs w:val="16"/>
-              </w:rPr>
-            </w:pPr>
-            <w:r>
-              <w:rPr>
-                <w:rFonts w:ascii="Times New Roman" w:eastAsia="Times New Roman" w:hAnsi="Times New Roman" w:cs="Times New Roman"/>
-                <w:sz w:val="20"/>
-                <w:szCs w:val="16"/>
-              </w:rPr>
-              <w:t>REQ_PO2EBL_HSI_05</w:t>
-            </w:r>
-            <w:r>
-              <w:rPr>
-                <w:rFonts w:ascii="Times New Roman" w:eastAsia="Times New Roman" w:hAnsi="Times New Roman" w:cs="Times New Roman"/>
-                <w:sz w:val="20"/>
-                <w:szCs w:val="16"/>
-              </w:rPr>
-              <w:t>_V02</w:t>
-            </w:r>
-          </w:p>
-        </w:tc>
-        <w:tc>
-          <w:tcPr>
-            <w:tcW w:w="4748" w:type="dxa"/>
-            <w:tcBorders>
-              <w:top w:val="single" w:sz="4" w:space="0" w:color="000000"/>
-              <w:left w:val="single" w:sz="4" w:space="0" w:color="000000"/>
-              <w:bottom w:val="single" w:sz="4" w:space="0" w:color="000000"/>
-              <w:right w:val="single" w:sz="4" w:space="0" w:color="000000"/>
-            </w:tcBorders>
-            <w:shd w:val="clear" w:color="000000" w:fill="FFFFFF"/>
-            <w:tcMar>
-              <w:left w:w="108" w:type="dxa"/>
-              <w:right w:w="108" w:type="dxa"/>
-            </w:tcMar>
-          </w:tcPr>
-          <w:p>
-            <w:pPr>
-              <w:pStyle w:val="ListParagraph"/>
-              <w:numPr>
-                <w:ilvl w:val="0"/>
-                <w:numId w:val="3"/>
-              </w:numPr>
-              <w:spacing w:before="80" w:after="0" w:line="240" w:lineRule="auto"/>
-              <w:rPr>
-                <w:rFonts w:ascii="Times New Roman" w:eastAsia="Times New Roman" w:hAnsi="Times New Roman" w:cs="Times New Roman"/>
-                <w:sz w:val="20"/>
-                <w:szCs w:val="16"/>
-              </w:rPr>
-            </w:pPr>
-            <w:r>
-              <w:rPr>
-                <w:rFonts w:ascii="Times New Roman" w:eastAsia="Times New Roman" w:hAnsi="Times New Roman" w:cs="Times New Roman"/>
-                <w:sz w:val="20"/>
-                <w:szCs w:val="16"/>
-              </w:rPr>
-              <w:t xml:space="preserve">In order </w:t>
-            </w:r>
-            <w:r>
-              <w:rPr>
-                <w:rFonts w:ascii="Times New Roman" w:eastAsia="Times New Roman" w:hAnsi="Times New Roman" w:cs="Times New Roman"/>
-                <w:sz w:val="20"/>
-                <w:szCs w:val="16"/>
-              </w:rPr>
-              <w:t>to maintain the isolation level between the microcontroller and the motor acts as Safety Monitor</w:t>
-            </w:r>
-            <w:r>
-              <w:rPr>
-                <w:rFonts w:ascii="Times New Roman" w:eastAsia="Times New Roman" w:hAnsi="Times New Roman" w:cs="Times New Roman"/>
-                <w:sz w:val="20"/>
-                <w:szCs w:val="16"/>
-              </w:rPr>
-              <w:t>:</w:t>
-            </w:r>
-            <w:r>
-              <w:rPr>
-                <w:rFonts w:ascii="Times New Roman" w:eastAsia="Times New Roman" w:hAnsi="Times New Roman" w:cs="Times New Roman"/>
-                <w:sz w:val="20"/>
-                <w:szCs w:val="16"/>
-              </w:rPr>
-              <w:br/>
-              <w:t>Transistor</w:t>
-            </w:r>
-            <w:r>
-              <w:rPr>
-                <w:rFonts w:ascii="Times New Roman" w:eastAsia="Times New Roman" w:hAnsi="Times New Roman" w:cs="Times New Roman"/>
-                <w:sz w:val="20"/>
-                <w:szCs w:val="16"/>
-              </w:rPr>
-              <w:t xml:space="preserve"> </w:t>
-            </w:r>
-          </w:p>
-          <w:p>
-            <w:pPr>
-              <w:pStyle w:val="ListParagraph"/>
-              <w:spacing w:before="80" w:after="0" w:line="240" w:lineRule="auto"/>
-              <w:ind w:left="1080"/>
-              <w:rPr>
-                <w:rFonts w:ascii="Times New Roman" w:eastAsia="Times New Roman" w:hAnsi="Times New Roman" w:cs="Times New Roman"/>
-                <w:sz w:val="20"/>
-                <w:szCs w:val="16"/>
-              </w:rPr>
-            </w:pPr>
-            <w:r>
-              <w:rPr>
-                <w:rFonts w:ascii="Times New Roman" w:eastAsia="Times New Roman" w:hAnsi="Times New Roman" w:cs="Times New Roman"/>
-                <w:sz w:val="20"/>
-                <w:szCs w:val="16"/>
-              </w:rPr>
-              <w:t>#imp HW</w:t>
-            </w:r>
-          </w:p>
-        </w:tc>
-      </w:tr>
     </w:tbl>
+    <w:p>
+      <w:pPr>
+        <w:spacing w:before="80" w:after="0" w:line="240" w:lineRule="auto"/>
+        <w:jc w:val="both"/>
+        <w:rPr>
+          <w:rFonts w:ascii="Calibri Light" w:eastAsia="Calibri Light" w:hAnsi="Calibri Light" w:cs="Calibri Light"/>
+          <w:sz w:val="28"/>
+          <w:szCs w:val="20"/>
+        </w:rPr>
+      </w:pPr>
+    </w:p>
+    <w:p>
+      <w:pPr>
+        <w:spacing w:before="80" w:after="0" w:line="240" w:lineRule="auto"/>
+        <w:jc w:val="both"/>
+        <w:rPr>
+          <w:rFonts w:ascii="Calibri Light" w:eastAsia="Calibri Light" w:hAnsi="Calibri Light" w:cs="Calibri Light"/>
+          <w:sz w:val="28"/>
+          <w:szCs w:val="20"/>
+        </w:rPr>
+      </w:pPr>
+    </w:p>
     <w:p>
       <w:pPr>
         <w:spacing w:before="80" w:after="0" w:line="240" w:lineRule="auto"/>
@@ -5383,13 +5562,14 @@
         </w:rPr>
       </w:pPr>
       <w:bookmarkStart w:id="9" w:name="_Toc31364632"/>
-      <w:bookmarkStart w:id="10" w:name="_Toc32048134"/>
+      <w:bookmarkStart w:id="10" w:name="_Toc32050285"/>
       <w:r>
         <w:rPr>
           <w:rFonts w:eastAsia="Calibri Light"/>
           <w:sz w:val="40"/>
           <w:szCs w:val="24"/>
         </w:rPr>
+        <w:lastRenderedPageBreak/>
         <w:t>Reference Table</w:t>
       </w:r>
       <w:bookmarkEnd w:id="9"/>
@@ -5944,7 +6124,7 @@
 </file>
 
 <file path=word/endnotes.xml><?xml version="1.0" encoding="utf-8"?>
-<w:endnotes xmlns:wpc="http://schemas.microsoft.com/office/word/2010/wordprocessingCanvas" xmlns:cx="http://schemas.microsoft.com/office/drawing/2014/chartex" xmlns:cx1="http://schemas.microsoft.com/office/drawing/2015/9/8/chartex" xmlns:mc="http://schemas.openxmlformats.org/markup-compatibility/2006" xmlns:o="urn:schemas-microsoft-com:office:office" xmlns:r="http://schemas.openxmlformats.org/officeDocument/2006/relationships" xmlns:m="http://schemas.openxmlformats.org/officeDocument/2006/math" xmlns:v="urn:schemas-microsoft-com:vml" xmlns:wp14="http://schemas.microsoft.com/office/word/2010/wordprocessingDrawing" xmlns:wp="http://schemas.openxmlformats.org/drawingml/2006/wordprocessingDrawing" xmlns:w10="urn:schemas-microsoft-com:office:word" xmlns:w="http://schemas.openxmlformats.org/wordprocessingml/2006/main" xmlns:w14="http://schemas.microsoft.com/office/word/2010/wordml" xmlns:w15="http://schemas.microsoft.com/office/word/2012/wordml" xmlns:w16se="http://schemas.microsoft.com/office/word/2015/wordml/symex" xmlns:wpg="http://schemas.microsoft.com/office/word/2010/wordprocessingGroup" xmlns:wpi="http://schemas.microsoft.com/office/word/2010/wordprocessingInk" xmlns:wne="http://schemas.microsoft.com/office/word/2006/wordml" xmlns:wps="http://schemas.microsoft.com/office/word/2010/wordprocessingShape" mc:Ignorable="w14 w15 w16se wp14">
+<w:endnotes xmlns:wpc="http://schemas.microsoft.com/office/word/2010/wordprocessingCanvas" xmlns:cx="http://schemas.microsoft.com/office/drawing/2014/chartex" xmlns:mc="http://schemas.openxmlformats.org/markup-compatibility/2006" xmlns:o="urn:schemas-microsoft-com:office:office" xmlns:r="http://schemas.openxmlformats.org/officeDocument/2006/relationships" xmlns:m="http://schemas.openxmlformats.org/officeDocument/2006/math" xmlns:v="urn:schemas-microsoft-com:vml" xmlns:wp14="http://schemas.microsoft.com/office/word/2010/wordprocessingDrawing" xmlns:wp="http://schemas.openxmlformats.org/drawingml/2006/wordprocessingDrawing" xmlns:w10="urn:schemas-microsoft-com:office:word" xmlns:w="http://schemas.openxmlformats.org/wordprocessingml/2006/main" xmlns:w14="http://schemas.microsoft.com/office/word/2010/wordml" xmlns:w15="http://schemas.microsoft.com/office/word/2012/wordml" xmlns:w16se="http://schemas.microsoft.com/office/word/2015/wordml/symex" xmlns:wpg="http://schemas.microsoft.com/office/word/2010/wordprocessingGroup" xmlns:wpi="http://schemas.microsoft.com/office/word/2010/wordprocessingInk" xmlns:wne="http://schemas.microsoft.com/office/word/2006/wordml" xmlns:wps="http://schemas.microsoft.com/office/word/2010/wordprocessingShape" mc:Ignorable="w14 w15 w16se wp14">
   <w:endnote w:type="separator" w:id="-1">
     <w:p>
       <w:pPr>
@@ -5969,7 +6149,7 @@
 </file>
 
 <file path=word/footnotes.xml><?xml version="1.0" encoding="utf-8"?>
-<w:footnotes xmlns:wpc="http://schemas.microsoft.com/office/word/2010/wordprocessingCanvas" xmlns:cx="http://schemas.microsoft.com/office/drawing/2014/chartex" xmlns:cx1="http://schemas.microsoft.com/office/drawing/2015/9/8/chartex" xmlns:mc="http://schemas.openxmlformats.org/markup-compatibility/2006" xmlns:o="urn:schemas-microsoft-com:office:office" xmlns:r="http://schemas.openxmlformats.org/officeDocument/2006/relationships" xmlns:m="http://schemas.openxmlformats.org/officeDocument/2006/math" xmlns:v="urn:schemas-microsoft-com:vml" xmlns:wp14="http://schemas.microsoft.com/office/word/2010/wordprocessingDrawing" xmlns:wp="http://schemas.openxmlformats.org/drawingml/2006/wordprocessingDrawing" xmlns:w10="urn:schemas-microsoft-com:office:word" xmlns:w="http://schemas.openxmlformats.org/wordprocessingml/2006/main" xmlns:w14="http://schemas.microsoft.com/office/word/2010/wordml" xmlns:w15="http://schemas.microsoft.com/office/word/2012/wordml" xmlns:w16se="http://schemas.microsoft.com/office/word/2015/wordml/symex" xmlns:wpg="http://schemas.microsoft.com/office/word/2010/wordprocessingGroup" xmlns:wpi="http://schemas.microsoft.com/office/word/2010/wordprocessingInk" xmlns:wne="http://schemas.microsoft.com/office/word/2006/wordml" xmlns:wps="http://schemas.microsoft.com/office/word/2010/wordprocessingShape" mc:Ignorable="w14 w15 w16se wp14">
+<w:footnotes xmlns:wpc="http://schemas.microsoft.com/office/word/2010/wordprocessingCanvas" xmlns:cx="http://schemas.microsoft.com/office/drawing/2014/chartex" xmlns:mc="http://schemas.openxmlformats.org/markup-compatibility/2006" xmlns:o="urn:schemas-microsoft-com:office:office" xmlns:r="http://schemas.openxmlformats.org/officeDocument/2006/relationships" xmlns:m="http://schemas.openxmlformats.org/officeDocument/2006/math" xmlns:v="urn:schemas-microsoft-com:vml" xmlns:wp14="http://schemas.microsoft.com/office/word/2010/wordprocessingDrawing" xmlns:wp="http://schemas.openxmlformats.org/drawingml/2006/wordprocessingDrawing" xmlns:w10="urn:schemas-microsoft-com:office:word" xmlns:w="http://schemas.openxmlformats.org/wordprocessingml/2006/main" xmlns:w14="http://schemas.microsoft.com/office/word/2010/wordml" xmlns:w15="http://schemas.microsoft.com/office/word/2012/wordml" xmlns:w16se="http://schemas.microsoft.com/office/word/2015/wordml/symex" xmlns:wpg="http://schemas.microsoft.com/office/word/2010/wordprocessingGroup" xmlns:wpi="http://schemas.microsoft.com/office/word/2010/wordprocessingInk" xmlns:wne="http://schemas.microsoft.com/office/word/2006/wordml" xmlns:wps="http://schemas.microsoft.com/office/word/2010/wordprocessingShape" mc:Ignorable="w14 w15 w16se wp14">
   <w:footnote w:type="separator" w:id="-1">
     <w:p>
       <w:pPr>
@@ -5994,7 +6174,7 @@
 </file>
 
 <file path=word/header1.xml><?xml version="1.0" encoding="utf-8"?>
-<w:hdr xmlns:wpc="http://schemas.microsoft.com/office/word/2010/wordprocessingCanvas" xmlns:cx="http://schemas.microsoft.com/office/drawing/2014/chartex" xmlns:cx1="http://schemas.microsoft.com/office/drawing/2015/9/8/chartex" xmlns:mc="http://schemas.openxmlformats.org/markup-compatibility/2006" xmlns:o="urn:schemas-microsoft-com:office:office" xmlns:r="http://schemas.openxmlformats.org/officeDocument/2006/relationships" xmlns:m="http://schemas.openxmlformats.org/officeDocument/2006/math" xmlns:v="urn:schemas-microsoft-com:vml" xmlns:wp14="http://schemas.microsoft.com/office/word/2010/wordprocessingDrawing" xmlns:wp="http://schemas.openxmlformats.org/drawingml/2006/wordprocessingDrawing" xmlns:w10="urn:schemas-microsoft-com:office:word" xmlns:w="http://schemas.openxmlformats.org/wordprocessingml/2006/main" xmlns:w14="http://schemas.microsoft.com/office/word/2010/wordml" xmlns:w15="http://schemas.microsoft.com/office/word/2012/wordml" xmlns:w16se="http://schemas.microsoft.com/office/word/2015/wordml/symex" xmlns:wpg="http://schemas.microsoft.com/office/word/2010/wordprocessingGroup" xmlns:wpi="http://schemas.microsoft.com/office/word/2010/wordprocessingInk" xmlns:wne="http://schemas.microsoft.com/office/word/2006/wordml" xmlns:wps="http://schemas.microsoft.com/office/word/2010/wordprocessingShape" mc:Ignorable="w14 w15 w16se wp14">
+<w:hdr xmlns:wpc="http://schemas.microsoft.com/office/word/2010/wordprocessingCanvas" xmlns:cx="http://schemas.microsoft.com/office/drawing/2014/chartex" xmlns:mc="http://schemas.openxmlformats.org/markup-compatibility/2006" xmlns:o="urn:schemas-microsoft-com:office:office" xmlns:r="http://schemas.openxmlformats.org/officeDocument/2006/relationships" xmlns:m="http://schemas.openxmlformats.org/officeDocument/2006/math" xmlns:v="urn:schemas-microsoft-com:vml" xmlns:wp14="http://schemas.microsoft.com/office/word/2010/wordprocessingDrawing" xmlns:wp="http://schemas.openxmlformats.org/drawingml/2006/wordprocessingDrawing" xmlns:w10="urn:schemas-microsoft-com:office:word" xmlns:w="http://schemas.openxmlformats.org/wordprocessingml/2006/main" xmlns:w14="http://schemas.microsoft.com/office/word/2010/wordml" xmlns:w15="http://schemas.microsoft.com/office/word/2012/wordml" xmlns:w16se="http://schemas.microsoft.com/office/word/2015/wordml/symex" xmlns:wpg="http://schemas.microsoft.com/office/word/2010/wordprocessingGroup" xmlns:wpi="http://schemas.microsoft.com/office/word/2010/wordprocessingInk" xmlns:wne="http://schemas.microsoft.com/office/word/2006/wordml" xmlns:wps="http://schemas.microsoft.com/office/word/2010/wordprocessingShape" mc:Ignorable="w14 w15 w16se wp14">
   <w:p>
     <w:pPr>
       <w:pStyle w:val="Header"/>
@@ -6120,7 +6300,7 @@
             <w:rPr>
               <w:color w:val="767171" w:themeColor="background2" w:themeShade="80"/>
             </w:rPr>
-            <w:t>.7</w:t>
+            <w:t>.8</w:t>
           </w:r>
         </w:p>
       </w:tc>
@@ -6226,7 +6406,7 @@
 </file>
 
 <file path=word/numbering.xml><?xml version="1.0" encoding="utf-8"?>
-<w:numbering xmlns:wpc="http://schemas.microsoft.com/office/word/2010/wordprocessingCanvas" xmlns:cx="http://schemas.microsoft.com/office/drawing/2014/chartex" xmlns:cx1="http://schemas.microsoft.com/office/drawing/2015/9/8/chartex" xmlns:mc="http://schemas.openxmlformats.org/markup-compatibility/2006" xmlns:o="urn:schemas-microsoft-com:office:office" xmlns:r="http://schemas.openxmlformats.org/officeDocument/2006/relationships" xmlns:m="http://schemas.openxmlformats.org/officeDocument/2006/math" xmlns:v="urn:schemas-microsoft-com:vml" xmlns:wp14="http://schemas.microsoft.com/office/word/2010/wordprocessingDrawing" xmlns:wp="http://schemas.openxmlformats.org/drawingml/2006/wordprocessingDrawing" xmlns:w10="urn:schemas-microsoft-com:office:word" xmlns:w="http://schemas.openxmlformats.org/wordprocessingml/2006/main" xmlns:w14="http://schemas.microsoft.com/office/word/2010/wordml" xmlns:w15="http://schemas.microsoft.com/office/word/2012/wordml" xmlns:w16se="http://schemas.microsoft.com/office/word/2015/wordml/symex" xmlns:wpg="http://schemas.microsoft.com/office/word/2010/wordprocessingGroup" xmlns:wpi="http://schemas.microsoft.com/office/word/2010/wordprocessingInk" xmlns:wne="http://schemas.microsoft.com/office/word/2006/wordml" xmlns:wps="http://schemas.microsoft.com/office/word/2010/wordprocessingShape" mc:Ignorable="w14 w15 w16se wp14">
+<w:numbering xmlns:wpc="http://schemas.microsoft.com/office/word/2010/wordprocessingCanvas" xmlns:cx="http://schemas.microsoft.com/office/drawing/2014/chartex" xmlns:mc="http://schemas.openxmlformats.org/markup-compatibility/2006" xmlns:o="urn:schemas-microsoft-com:office:office" xmlns:r="http://schemas.openxmlformats.org/officeDocument/2006/relationships" xmlns:m="http://schemas.openxmlformats.org/officeDocument/2006/math" xmlns:v="urn:schemas-microsoft-com:vml" xmlns:wp14="http://schemas.microsoft.com/office/word/2010/wordprocessingDrawing" xmlns:wp="http://schemas.openxmlformats.org/drawingml/2006/wordprocessingDrawing" xmlns:w10="urn:schemas-microsoft-com:office:word" xmlns:w="http://schemas.openxmlformats.org/wordprocessingml/2006/main" xmlns:w14="http://schemas.microsoft.com/office/word/2010/wordml" xmlns:w15="http://schemas.microsoft.com/office/word/2012/wordml" xmlns:w16se="http://schemas.microsoft.com/office/word/2015/wordml/symex" xmlns:wpg="http://schemas.microsoft.com/office/word/2010/wordprocessingGroup" xmlns:wpi="http://schemas.microsoft.com/office/word/2010/wordprocessingInk" xmlns:wne="http://schemas.microsoft.com/office/word/2006/wordml" xmlns:wps="http://schemas.microsoft.com/office/word/2010/wordprocessingShape" mc:Ignorable="w14 w15 w16se wp14">
   <w:abstractNum w:abstractNumId="0" w15:restartNumberingAfterBreak="0">
     <w:nsid w:val="008A4B34"/>
     <w:multiLevelType w:val="multilevel"/>
@@ -7603,7 +7783,7 @@
 </file>
 
 <file path=customXml/itemProps1.xml><?xml version="1.0" encoding="utf-8"?>
-<ds:datastoreItem xmlns:ds="http://schemas.openxmlformats.org/officeDocument/2006/customXml" ds:itemID="{FE62E502-20E8-4316-A492-8ECDC08B4F2A}">
+<ds:datastoreItem xmlns:ds="http://schemas.openxmlformats.org/officeDocument/2006/customXml" ds:itemID="{2E9DF9DC-A413-43B0-A462-419BCF8E35C3}">
   <ds:schemaRefs>
     <ds:schemaRef ds:uri="http://schemas.openxmlformats.org/officeDocument/2006/bibliography"/>
   </ds:schemaRefs>

</xml_diff>

<commit_message>
Update the revision history and reference table in HSI document and updating the HSI review sheet Signed-off-by: AmiraZaher <amirazaher96@gmail.com>
</commit_message>
<xml_diff>
--- a/Input documents/HSI/PO2EBL_ELECTRIC_BLENDER_HSI.docx
+++ b/Input documents/HSI/PO2EBL_ELECTRIC_BLENDER_HSI.docx
@@ -99,7 +99,7 @@
           <w:b/>
           <w:sz w:val="36"/>
         </w:rPr>
-        <w:t>Version 1.8</w:t>
+        <w:t>Version 1.9</w:t>
       </w:r>
     </w:p>
     <w:p>
@@ -405,7 +405,7 @@
                 <w:sz w:val="24"/>
                 <w:szCs w:val="20"/>
               </w:rPr>
-              <w:t>1.8</w:t>
+              <w:t>1.9</w:t>
             </w:r>
           </w:p>
         </w:tc>
@@ -2178,7 +2178,7 @@
                 <w:sz w:val="24"/>
                 <w:szCs w:val="20"/>
               </w:rPr>
-              <w:t>Final Update of the review points</w:t>
+              <w:t>Remove the AVR component from the functional requirement , Update the block diagram</w:t>
             </w:r>
           </w:p>
         </w:tc>
@@ -2218,6 +2218,161 @@
           </w:p>
         </w:tc>
       </w:tr>
+      <w:tr>
+        <w:trPr>
+          <w:trHeight w:val="1"/>
+        </w:trPr>
+        <w:tc>
+          <w:tcPr>
+            <w:tcW w:w="1530" w:type="dxa"/>
+            <w:tcBorders>
+              <w:top w:val="single" w:sz="6" w:space="0" w:color="000000"/>
+              <w:left w:val="single" w:sz="6" w:space="0" w:color="000000"/>
+              <w:bottom w:val="single" w:sz="6" w:space="0" w:color="000000"/>
+              <w:right w:val="single" w:sz="6" w:space="0" w:color="000000"/>
+            </w:tcBorders>
+            <w:shd w:val="clear" w:color="000000" w:fill="FFFFFF"/>
+            <w:tcMar>
+              <w:left w:w="108" w:type="dxa"/>
+              <w:right w:w="108" w:type="dxa"/>
+            </w:tcMar>
+          </w:tcPr>
+          <w:p>
+            <w:pPr>
+              <w:spacing w:before="80" w:after="0" w:line="240" w:lineRule="auto"/>
+              <w:jc w:val="center"/>
+              <w:rPr>
+                <w:rFonts w:ascii="Times New Roman" w:eastAsia="Times New Roman" w:hAnsi="Times New Roman" w:cs="Times New Roman"/>
+                <w:sz w:val="24"/>
+                <w:szCs w:val="20"/>
+              </w:rPr>
+            </w:pPr>
+            <w:r>
+              <w:rPr>
+                <w:rFonts w:ascii="Times New Roman" w:eastAsia="Times New Roman" w:hAnsi="Times New Roman" w:cs="Times New Roman"/>
+                <w:sz w:val="24"/>
+                <w:szCs w:val="20"/>
+              </w:rPr>
+              <w:t>02/8/2020</w:t>
+            </w:r>
+          </w:p>
+        </w:tc>
+        <w:tc>
+          <w:tcPr>
+            <w:tcW w:w="1350" w:type="dxa"/>
+            <w:tcBorders>
+              <w:top w:val="single" w:sz="6" w:space="0" w:color="000000"/>
+              <w:left w:val="single" w:sz="6" w:space="0" w:color="000000"/>
+              <w:bottom w:val="single" w:sz="6" w:space="0" w:color="000000"/>
+              <w:right w:val="single" w:sz="6" w:space="0" w:color="000000"/>
+            </w:tcBorders>
+            <w:shd w:val="clear" w:color="000000" w:fill="FFFFFF"/>
+            <w:tcMar>
+              <w:left w:w="108" w:type="dxa"/>
+              <w:right w:w="108" w:type="dxa"/>
+            </w:tcMar>
+          </w:tcPr>
+          <w:p>
+            <w:pPr>
+              <w:spacing w:before="80" w:after="0" w:line="240" w:lineRule="auto"/>
+              <w:jc w:val="center"/>
+              <w:rPr>
+                <w:rFonts w:ascii="Times New Roman" w:eastAsia="Times New Roman" w:hAnsi="Times New Roman" w:cs="Times New Roman"/>
+                <w:sz w:val="24"/>
+                <w:szCs w:val="20"/>
+              </w:rPr>
+            </w:pPr>
+            <w:r>
+              <w:rPr>
+                <w:rFonts w:ascii="Times New Roman" w:eastAsia="Times New Roman" w:hAnsi="Times New Roman" w:cs="Times New Roman"/>
+                <w:sz w:val="24"/>
+                <w:szCs w:val="20"/>
+              </w:rPr>
+              <w:t>1.9</w:t>
+            </w:r>
+          </w:p>
+        </w:tc>
+        <w:tc>
+          <w:tcPr>
+            <w:tcW w:w="4886" w:type="dxa"/>
+            <w:tcBorders>
+              <w:top w:val="single" w:sz="6" w:space="0" w:color="000000"/>
+              <w:left w:val="single" w:sz="6" w:space="0" w:color="000000"/>
+              <w:bottom w:val="single" w:sz="6" w:space="0" w:color="000000"/>
+              <w:right w:val="single" w:sz="6" w:space="0" w:color="000000"/>
+            </w:tcBorders>
+            <w:shd w:val="clear" w:color="000000" w:fill="FFFFFF"/>
+            <w:tcMar>
+              <w:left w:w="108" w:type="dxa"/>
+              <w:right w:w="108" w:type="dxa"/>
+            </w:tcMar>
+          </w:tcPr>
+          <w:p>
+            <w:pPr>
+              <w:spacing w:before="80" w:after="0" w:line="240" w:lineRule="auto"/>
+              <w:jc w:val="center"/>
+              <w:rPr>
+                <w:rFonts w:ascii="Times New Roman" w:eastAsia="Times New Roman" w:hAnsi="Times New Roman" w:cs="Times New Roman"/>
+                <w:sz w:val="24"/>
+                <w:szCs w:val="20"/>
+              </w:rPr>
+            </w:pPr>
+            <w:r>
+              <w:rPr>
+                <w:rFonts w:ascii="Times New Roman" w:eastAsia="Times New Roman" w:hAnsi="Times New Roman" w:cs="Times New Roman"/>
+                <w:sz w:val="24"/>
+                <w:szCs w:val="20"/>
+              </w:rPr>
+              <w:t>Update R</w:t>
+            </w:r>
+            <w:bookmarkStart w:id="2" w:name="_GoBack"/>
+            <w:bookmarkEnd w:id="2"/>
+            <w:r>
+              <w:rPr>
+                <w:rFonts w:ascii="Times New Roman" w:eastAsia="Times New Roman" w:hAnsi="Times New Roman" w:cs="Times New Roman"/>
+                <w:sz w:val="24"/>
+                <w:szCs w:val="20"/>
+              </w:rPr>
+              <w:t>eference Table and the Revision History</w:t>
+            </w:r>
+          </w:p>
+        </w:tc>
+        <w:tc>
+          <w:tcPr>
+            <w:tcW w:w="2314" w:type="dxa"/>
+            <w:tcBorders>
+              <w:top w:val="single" w:sz="6" w:space="0" w:color="000000"/>
+              <w:left w:val="single" w:sz="6" w:space="0" w:color="000000"/>
+              <w:bottom w:val="single" w:sz="6" w:space="0" w:color="000000"/>
+              <w:right w:val="single" w:sz="6" w:space="0" w:color="000000"/>
+            </w:tcBorders>
+            <w:shd w:val="clear" w:color="000000" w:fill="FFFFFF"/>
+            <w:tcMar>
+              <w:left w:w="108" w:type="dxa"/>
+              <w:right w:w="108" w:type="dxa"/>
+            </w:tcMar>
+          </w:tcPr>
+          <w:p>
+            <w:pPr>
+              <w:spacing w:before="80" w:after="0" w:line="240" w:lineRule="auto"/>
+              <w:jc w:val="center"/>
+              <w:rPr>
+                <w:rFonts w:ascii="Times New Roman" w:eastAsia="Times New Roman" w:hAnsi="Times New Roman" w:cs="Times New Roman"/>
+                <w:sz w:val="24"/>
+                <w:szCs w:val="20"/>
+              </w:rPr>
+            </w:pPr>
+            <w:r>
+              <w:rPr>
+                <w:rFonts w:ascii="Times New Roman" w:eastAsia="Times New Roman" w:hAnsi="Times New Roman" w:cs="Times New Roman"/>
+                <w:sz w:val="24"/>
+                <w:szCs w:val="20"/>
+              </w:rPr>
+              <w:t>Amira Zaher</w:t>
+            </w:r>
+          </w:p>
+        </w:tc>
+      </w:tr>
     </w:tbl>
     <w:p>
       <w:pPr>
@@ -2252,26 +2407,6 @@
           <w:rFonts w:ascii="Times New Roman" w:eastAsia="Times New Roman" w:hAnsi="Times New Roman" w:cs="Times New Roman"/>
           <w:sz w:val="18"/>
           <w:szCs w:val="20"/>
-        </w:rPr>
-      </w:pPr>
-    </w:p>
-    <w:p>
-      <w:pPr>
-        <w:spacing w:before="80" w:after="0" w:line="240" w:lineRule="auto"/>
-        <w:jc w:val="both"/>
-        <w:rPr>
-          <w:rFonts w:ascii="Times New Roman" w:eastAsia="Times New Roman" w:hAnsi="Times New Roman" w:cs="Times New Roman"/>
-          <w:sz w:val="20"/>
-        </w:rPr>
-      </w:pPr>
-    </w:p>
-    <w:p>
-      <w:pPr>
-        <w:spacing w:before="80" w:after="0" w:line="240" w:lineRule="auto"/>
-        <w:jc w:val="both"/>
-        <w:rPr>
-          <w:rFonts w:ascii="Times New Roman" w:eastAsia="Times New Roman" w:hAnsi="Times New Roman" w:cs="Times New Roman"/>
-          <w:sz w:val="20"/>
         </w:rPr>
       </w:pPr>
     </w:p>
@@ -3421,7 +3556,7 @@
           <w:rFonts w:eastAsia="Calibri Light"/>
         </w:rPr>
       </w:pPr>
-      <w:bookmarkStart w:id="2" w:name="_Toc32050279"/>
+      <w:bookmarkStart w:id="3" w:name="_Toc32050279"/>
       <w:r>
         <w:rPr>
           <w:rFonts w:eastAsia="Calibri Light"/>
@@ -3439,7 +3574,7 @@
         </w:rPr>
         <w:t>n</w:t>
       </w:r>
-      <w:bookmarkEnd w:id="2"/>
+      <w:bookmarkEnd w:id="3"/>
     </w:p>
     <w:p>
       <w:pPr>
@@ -3466,7 +3601,7 @@
           <w:szCs w:val="22"/>
         </w:rPr>
       </w:pPr>
-      <w:bookmarkStart w:id="3" w:name="_Toc32050280"/>
+      <w:bookmarkStart w:id="4" w:name="_Toc32050280"/>
       <w:r>
         <w:rPr>
           <w:sz w:val="32"/>
@@ -3474,7 +3609,7 @@
         </w:rPr>
         <w:t>1.1 Hardware Requirement</w:t>
       </w:r>
-      <w:bookmarkEnd w:id="3"/>
+      <w:bookmarkEnd w:id="4"/>
     </w:p>
     <w:p>
       <w:pPr>
@@ -3521,8 +3656,6 @@
         </w:rPr>
         <w:t xml:space="preserve"> Atmega32</w:t>
       </w:r>
-      <w:bookmarkStart w:id="4" w:name="_GoBack"/>
-      <w:bookmarkEnd w:id="4"/>
       <w:r>
         <w:rPr>
           <w:rFonts w:ascii="Calibri Light" w:eastAsia="Calibri Light" w:hAnsi="Calibri Light" w:cs="Calibri Light"/>
@@ -5586,15 +5719,15 @@
     <w:tbl>
       <w:tblPr>
         <w:tblStyle w:val="TableGrid"/>
-        <w:tblW w:w="9780" w:type="dxa"/>
+        <w:tblW w:w="9468" w:type="dxa"/>
         <w:tblInd w:w="108" w:type="dxa"/>
         <w:tblLook w:val="04A0" w:firstRow="1" w:lastRow="0" w:firstColumn="1" w:lastColumn="0" w:noHBand="0" w:noVBand="1"/>
       </w:tblPr>
       <w:tblGrid>
-        <w:gridCol w:w="1623"/>
-        <w:gridCol w:w="2253"/>
-        <w:gridCol w:w="2615"/>
-        <w:gridCol w:w="3289"/>
+        <w:gridCol w:w="1472"/>
+        <w:gridCol w:w="2078"/>
+        <w:gridCol w:w="3020"/>
+        <w:gridCol w:w="2898"/>
       </w:tblGrid>
       <w:tr>
         <w:trPr>
@@ -5602,7 +5735,7 @@
         </w:trPr>
         <w:tc>
           <w:tcPr>
-            <w:tcW w:w="1623" w:type="dxa"/>
+            <w:tcW w:w="1472" w:type="dxa"/>
           </w:tcPr>
           <w:p>
             <w:pPr>
@@ -5628,7 +5761,7 @@
         </w:tc>
         <w:tc>
           <w:tcPr>
-            <w:tcW w:w="2253" w:type="dxa"/>
+            <w:tcW w:w="2078" w:type="dxa"/>
           </w:tcPr>
           <w:p>
             <w:pPr>
@@ -5654,7 +5787,7 @@
         </w:tc>
         <w:tc>
           <w:tcPr>
-            <w:tcW w:w="2615" w:type="dxa"/>
+            <w:tcW w:w="3020" w:type="dxa"/>
           </w:tcPr>
           <w:p>
             <w:pPr>
@@ -5674,33 +5807,33 @@
                 <w:sz w:val="20"/>
                 <w:szCs w:val="16"/>
               </w:rPr>
+              <w:t>Document</w:t>
+            </w:r>
+          </w:p>
+        </w:tc>
+        <w:tc>
+          <w:tcPr>
+            <w:tcW w:w="2898" w:type="dxa"/>
+          </w:tcPr>
+          <w:p>
+            <w:pPr>
+              <w:spacing w:before="80"/>
+              <w:jc w:val="center"/>
+              <w:rPr>
+                <w:rFonts w:ascii="Times New Roman" w:eastAsia="Times New Roman" w:hAnsi="Times New Roman" w:cs="Times New Roman"/>
+                <w:b/>
+                <w:sz w:val="20"/>
+                <w:szCs w:val="16"/>
+              </w:rPr>
+            </w:pPr>
+            <w:r>
+              <w:rPr>
+                <w:rFonts w:ascii="Times New Roman" w:eastAsia="Times New Roman" w:hAnsi="Times New Roman" w:cs="Times New Roman"/>
+                <w:b/>
+                <w:sz w:val="20"/>
+                <w:szCs w:val="16"/>
+              </w:rPr>
               <w:t xml:space="preserve">Status </w:t>
-            </w:r>
-          </w:p>
-        </w:tc>
-        <w:tc>
-          <w:tcPr>
-            <w:tcW w:w="3289" w:type="dxa"/>
-          </w:tcPr>
-          <w:p>
-            <w:pPr>
-              <w:spacing w:before="80"/>
-              <w:jc w:val="center"/>
-              <w:rPr>
-                <w:rFonts w:ascii="Times New Roman" w:eastAsia="Times New Roman" w:hAnsi="Times New Roman" w:cs="Times New Roman"/>
-                <w:b/>
-                <w:sz w:val="20"/>
-                <w:szCs w:val="16"/>
-              </w:rPr>
-            </w:pPr>
-            <w:r>
-              <w:rPr>
-                <w:rFonts w:ascii="Times New Roman" w:eastAsia="Times New Roman" w:hAnsi="Times New Roman" w:cs="Times New Roman"/>
-                <w:b/>
-                <w:sz w:val="20"/>
-                <w:szCs w:val="16"/>
-              </w:rPr>
-              <w:t>Document</w:t>
             </w:r>
           </w:p>
         </w:tc>
@@ -5711,7 +5844,7 @@
         </w:trPr>
         <w:tc>
           <w:tcPr>
-            <w:tcW w:w="1623" w:type="dxa"/>
+            <w:tcW w:w="1472" w:type="dxa"/>
           </w:tcPr>
           <w:p>
             <w:pPr>
@@ -5736,7 +5869,7 @@
         </w:tc>
         <w:tc>
           <w:tcPr>
-            <w:tcW w:w="2253" w:type="dxa"/>
+            <w:tcW w:w="2078" w:type="dxa"/>
           </w:tcPr>
           <w:p>
             <w:pPr>
@@ -5761,7 +5894,7 @@
         </w:tc>
         <w:tc>
           <w:tcPr>
-            <w:tcW w:w="2615" w:type="dxa"/>
+            <w:tcW w:w="3020" w:type="dxa"/>
           </w:tcPr>
           <w:p>
             <w:pPr>
@@ -5780,32 +5913,32 @@
                 <w:szCs w:val="16"/>
                 <w:lang w:eastAsia="en-US"/>
               </w:rPr>
+              <w:t>Electric Blender customer requirement</w:t>
+            </w:r>
+          </w:p>
+        </w:tc>
+        <w:tc>
+          <w:tcPr>
+            <w:tcW w:w="2898" w:type="dxa"/>
+          </w:tcPr>
+          <w:p>
+            <w:pPr>
+              <w:jc w:val="center"/>
+              <w:rPr>
+                <w:rFonts w:ascii="Times New Roman" w:eastAsia="Times New Roman" w:hAnsi="Times New Roman" w:cs="Times New Roman"/>
+                <w:sz w:val="20"/>
+                <w:szCs w:val="16"/>
+                <w:lang w:eastAsia="en-US"/>
+              </w:rPr>
+            </w:pPr>
+            <w:r>
+              <w:rPr>
+                <w:rFonts w:ascii="Times New Roman" w:eastAsia="Times New Roman" w:hAnsi="Times New Roman" w:cs="Times New Roman"/>
+                <w:sz w:val="20"/>
+                <w:szCs w:val="16"/>
+                <w:lang w:eastAsia="en-US"/>
+              </w:rPr>
               <w:t>Released</w:t>
-            </w:r>
-          </w:p>
-        </w:tc>
-        <w:tc>
-          <w:tcPr>
-            <w:tcW w:w="3289" w:type="dxa"/>
-          </w:tcPr>
-          <w:p>
-            <w:pPr>
-              <w:jc w:val="center"/>
-              <w:rPr>
-                <w:rFonts w:ascii="Times New Roman" w:eastAsia="Times New Roman" w:hAnsi="Times New Roman" w:cs="Times New Roman"/>
-                <w:sz w:val="20"/>
-                <w:szCs w:val="16"/>
-                <w:lang w:eastAsia="en-US"/>
-              </w:rPr>
-            </w:pPr>
-            <w:r>
-              <w:rPr>
-                <w:rFonts w:ascii="Times New Roman" w:eastAsia="Times New Roman" w:hAnsi="Times New Roman" w:cs="Times New Roman"/>
-                <w:sz w:val="20"/>
-                <w:szCs w:val="16"/>
-                <w:lang w:eastAsia="en-US"/>
-              </w:rPr>
-              <w:t>Electric Blender customer requirement</w:t>
             </w:r>
           </w:p>
         </w:tc>
@@ -5816,7 +5949,7 @@
         </w:trPr>
         <w:tc>
           <w:tcPr>
-            <w:tcW w:w="1623" w:type="dxa"/>
+            <w:tcW w:w="1472" w:type="dxa"/>
           </w:tcPr>
           <w:p>
             <w:pPr>
@@ -5841,7 +5974,7 @@
         </w:tc>
         <w:tc>
           <w:tcPr>
-            <w:tcW w:w="2253" w:type="dxa"/>
+            <w:tcW w:w="2078" w:type="dxa"/>
           </w:tcPr>
           <w:p>
             <w:pPr>
@@ -5866,7 +5999,7 @@
         </w:tc>
         <w:tc>
           <w:tcPr>
-            <w:tcW w:w="2615" w:type="dxa"/>
+            <w:tcW w:w="3020" w:type="dxa"/>
           </w:tcPr>
           <w:p>
             <w:pPr>
@@ -5885,32 +6018,32 @@
                 <w:szCs w:val="16"/>
                 <w:lang w:eastAsia="en-US"/>
               </w:rPr>
+              <w:t>SIQ</w:t>
+            </w:r>
+          </w:p>
+        </w:tc>
+        <w:tc>
+          <w:tcPr>
+            <w:tcW w:w="2898" w:type="dxa"/>
+          </w:tcPr>
+          <w:p>
+            <w:pPr>
+              <w:jc w:val="center"/>
+              <w:rPr>
+                <w:rFonts w:ascii="Times New Roman" w:eastAsia="Times New Roman" w:hAnsi="Times New Roman" w:cs="Times New Roman"/>
+                <w:sz w:val="20"/>
+                <w:szCs w:val="16"/>
+                <w:lang w:eastAsia="en-US"/>
+              </w:rPr>
+            </w:pPr>
+            <w:r>
+              <w:rPr>
+                <w:rFonts w:ascii="Times New Roman" w:eastAsia="Times New Roman" w:hAnsi="Times New Roman" w:cs="Times New Roman"/>
+                <w:sz w:val="20"/>
+                <w:szCs w:val="16"/>
+                <w:lang w:eastAsia="en-US"/>
+              </w:rPr>
               <w:t>-</w:t>
-            </w:r>
-          </w:p>
-        </w:tc>
-        <w:tc>
-          <w:tcPr>
-            <w:tcW w:w="3289" w:type="dxa"/>
-          </w:tcPr>
-          <w:p>
-            <w:pPr>
-              <w:jc w:val="center"/>
-              <w:rPr>
-                <w:rFonts w:ascii="Times New Roman" w:eastAsia="Times New Roman" w:hAnsi="Times New Roman" w:cs="Times New Roman"/>
-                <w:sz w:val="20"/>
-                <w:szCs w:val="16"/>
-                <w:lang w:eastAsia="en-US"/>
-              </w:rPr>
-            </w:pPr>
-            <w:r>
-              <w:rPr>
-                <w:rFonts w:ascii="Times New Roman" w:eastAsia="Times New Roman" w:hAnsi="Times New Roman" w:cs="Times New Roman"/>
-                <w:sz w:val="20"/>
-                <w:szCs w:val="16"/>
-                <w:lang w:eastAsia="en-US"/>
-              </w:rPr>
-              <w:t>SIQ</w:t>
             </w:r>
           </w:p>
         </w:tc>
@@ -6300,7 +6433,7 @@
             <w:rPr>
               <w:color w:val="767171" w:themeColor="background2" w:themeShade="80"/>
             </w:rPr>
-            <w:t>.8</w:t>
+            <w:t>.9</w:t>
           </w:r>
         </w:p>
       </w:tc>
@@ -7783,7 +7916,7 @@
 </file>
 
 <file path=customXml/itemProps1.xml><?xml version="1.0" encoding="utf-8"?>
-<ds:datastoreItem xmlns:ds="http://schemas.openxmlformats.org/officeDocument/2006/customXml" ds:itemID="{2E9DF9DC-A413-43B0-A462-419BCF8E35C3}">
+<ds:datastoreItem xmlns:ds="http://schemas.openxmlformats.org/officeDocument/2006/customXml" ds:itemID="{14598AF3-5BFB-4D89-82C1-76E6B76A3B7E}">
   <ds:schemaRefs>
     <ds:schemaRef ds:uri="http://schemas.openxmlformats.org/officeDocument/2006/bibliography"/>
   </ds:schemaRefs>

</xml_diff>

<commit_message>
Updating the Hardware Section in the HSI document Signed-off-by: AmiraZaher <amirazaher96@gmail.com>
</commit_message>
<xml_diff>
--- a/Input documents/HSI/PO2EBL_ELECTRIC_BLENDER_HSI.docx
+++ b/Input documents/HSI/PO2EBL_ELECTRIC_BLENDER_HSI.docx
@@ -99,7 +99,7 @@
           <w:b/>
           <w:sz w:val="36"/>
         </w:rPr>
-        <w:t>Version 1.9</w:t>
+        <w:t>Version 2</w:t>
       </w:r>
     </w:p>
     <w:p>
@@ -209,7 +209,7 @@
           <w:szCs w:val="24"/>
         </w:rPr>
       </w:pPr>
-      <w:bookmarkStart w:id="0" w:name="_Toc32050277"/>
+      <w:bookmarkStart w:id="0" w:name="_Toc33020604"/>
       <w:r>
         <w:rPr>
           <w:sz w:val="40"/>
@@ -372,7 +372,7 @@
                 <w:sz w:val="24"/>
                 <w:szCs w:val="20"/>
               </w:rPr>
-              <w:t>2/8</w:t>
+              <w:t>2/19</w:t>
             </w:r>
             <w:r>
               <w:rPr>
@@ -405,7 +405,7 @@
                 <w:sz w:val="24"/>
                 <w:szCs w:val="20"/>
               </w:rPr>
-              <w:t>1.9</w:t>
+              <w:t>2</w:t>
             </w:r>
           </w:p>
         </w:tc>
@@ -760,7 +760,7 @@
           <w:szCs w:val="24"/>
         </w:rPr>
       </w:pPr>
-      <w:bookmarkStart w:id="1" w:name="_Toc32050278"/>
+      <w:bookmarkStart w:id="1" w:name="_Toc33020605"/>
       <w:r>
         <w:rPr>
           <w:sz w:val="40"/>
@@ -2323,18 +2323,155 @@
                 <w:sz w:val="24"/>
                 <w:szCs w:val="20"/>
               </w:rPr>
-              <w:t>Update R</w:t>
+              <w:t>Update Reference Table and the Revision History</w:t>
+            </w:r>
+          </w:p>
+        </w:tc>
+        <w:tc>
+          <w:tcPr>
+            <w:tcW w:w="2314" w:type="dxa"/>
+            <w:tcBorders>
+              <w:top w:val="single" w:sz="6" w:space="0" w:color="000000"/>
+              <w:left w:val="single" w:sz="6" w:space="0" w:color="000000"/>
+              <w:bottom w:val="single" w:sz="6" w:space="0" w:color="000000"/>
+              <w:right w:val="single" w:sz="6" w:space="0" w:color="000000"/>
+            </w:tcBorders>
+            <w:shd w:val="clear" w:color="000000" w:fill="FFFFFF"/>
+            <w:tcMar>
+              <w:left w:w="108" w:type="dxa"/>
+              <w:right w:w="108" w:type="dxa"/>
+            </w:tcMar>
+          </w:tcPr>
+          <w:p>
+            <w:pPr>
+              <w:spacing w:before="80" w:after="0" w:line="240" w:lineRule="auto"/>
+              <w:jc w:val="center"/>
+              <w:rPr>
+                <w:rFonts w:ascii="Times New Roman" w:eastAsia="Times New Roman" w:hAnsi="Times New Roman" w:cs="Times New Roman"/>
+                <w:sz w:val="24"/>
+                <w:szCs w:val="20"/>
+              </w:rPr>
+            </w:pPr>
+            <w:r>
+              <w:rPr>
+                <w:rFonts w:ascii="Times New Roman" w:eastAsia="Times New Roman" w:hAnsi="Times New Roman" w:cs="Times New Roman"/>
+                <w:sz w:val="24"/>
+                <w:szCs w:val="20"/>
+              </w:rPr>
+              <w:t>Amira Zaher</w:t>
+            </w:r>
+          </w:p>
+        </w:tc>
+      </w:tr>
+      <w:tr>
+        <w:trPr>
+          <w:trHeight w:val="1"/>
+        </w:trPr>
+        <w:tc>
+          <w:tcPr>
+            <w:tcW w:w="1530" w:type="dxa"/>
+            <w:tcBorders>
+              <w:top w:val="single" w:sz="6" w:space="0" w:color="000000"/>
+              <w:left w:val="single" w:sz="6" w:space="0" w:color="000000"/>
+              <w:bottom w:val="single" w:sz="6" w:space="0" w:color="000000"/>
+              <w:right w:val="single" w:sz="6" w:space="0" w:color="000000"/>
+            </w:tcBorders>
+            <w:shd w:val="clear" w:color="000000" w:fill="FFFFFF"/>
+            <w:tcMar>
+              <w:left w:w="108" w:type="dxa"/>
+              <w:right w:w="108" w:type="dxa"/>
+            </w:tcMar>
+          </w:tcPr>
+          <w:p>
+            <w:pPr>
+              <w:spacing w:before="80" w:after="0" w:line="240" w:lineRule="auto"/>
+              <w:jc w:val="center"/>
+              <w:rPr>
+                <w:rFonts w:ascii="Times New Roman" w:eastAsia="Times New Roman" w:hAnsi="Times New Roman" w:cs="Times New Roman"/>
+                <w:sz w:val="24"/>
+                <w:szCs w:val="20"/>
+              </w:rPr>
+            </w:pPr>
+            <w:r>
+              <w:rPr>
+                <w:rFonts w:ascii="Times New Roman" w:eastAsia="Times New Roman" w:hAnsi="Times New Roman" w:cs="Times New Roman"/>
+                <w:sz w:val="24"/>
+                <w:szCs w:val="20"/>
+              </w:rPr>
+              <w:t>02/19/2020</w:t>
+            </w:r>
+          </w:p>
+        </w:tc>
+        <w:tc>
+          <w:tcPr>
+            <w:tcW w:w="1350" w:type="dxa"/>
+            <w:tcBorders>
+              <w:top w:val="single" w:sz="6" w:space="0" w:color="000000"/>
+              <w:left w:val="single" w:sz="6" w:space="0" w:color="000000"/>
+              <w:bottom w:val="single" w:sz="6" w:space="0" w:color="000000"/>
+              <w:right w:val="single" w:sz="6" w:space="0" w:color="000000"/>
+            </w:tcBorders>
+            <w:shd w:val="clear" w:color="000000" w:fill="FFFFFF"/>
+            <w:tcMar>
+              <w:left w:w="108" w:type="dxa"/>
+              <w:right w:w="108" w:type="dxa"/>
+            </w:tcMar>
+          </w:tcPr>
+          <w:p>
+            <w:pPr>
+              <w:spacing w:before="80" w:after="0" w:line="240" w:lineRule="auto"/>
+              <w:jc w:val="center"/>
+              <w:rPr>
+                <w:rFonts w:ascii="Times New Roman" w:eastAsia="Times New Roman" w:hAnsi="Times New Roman" w:cs="Times New Roman"/>
+                <w:sz w:val="24"/>
+                <w:szCs w:val="20"/>
+              </w:rPr>
+            </w:pPr>
+            <w:r>
+              <w:rPr>
+                <w:rFonts w:ascii="Times New Roman" w:eastAsia="Times New Roman" w:hAnsi="Times New Roman" w:cs="Times New Roman"/>
+                <w:sz w:val="24"/>
+                <w:szCs w:val="20"/>
+              </w:rPr>
+              <w:t>2</w:t>
+            </w:r>
+          </w:p>
+        </w:tc>
+        <w:tc>
+          <w:tcPr>
+            <w:tcW w:w="4886" w:type="dxa"/>
+            <w:tcBorders>
+              <w:top w:val="single" w:sz="6" w:space="0" w:color="000000"/>
+              <w:left w:val="single" w:sz="6" w:space="0" w:color="000000"/>
+              <w:bottom w:val="single" w:sz="6" w:space="0" w:color="000000"/>
+              <w:right w:val="single" w:sz="6" w:space="0" w:color="000000"/>
+            </w:tcBorders>
+            <w:shd w:val="clear" w:color="000000" w:fill="FFFFFF"/>
+            <w:tcMar>
+              <w:left w:w="108" w:type="dxa"/>
+              <w:right w:w="108" w:type="dxa"/>
+            </w:tcMar>
+          </w:tcPr>
+          <w:p>
+            <w:pPr>
+              <w:spacing w:before="80" w:after="0" w:line="240" w:lineRule="auto"/>
+              <w:jc w:val="center"/>
+              <w:rPr>
+                <w:rFonts w:ascii="Times New Roman" w:eastAsia="Times New Roman" w:hAnsi="Times New Roman" w:cs="Times New Roman"/>
+                <w:sz w:val="24"/>
+                <w:szCs w:val="20"/>
+              </w:rPr>
+            </w:pPr>
+            <w:r>
+              <w:rPr>
+                <w:rFonts w:ascii="Times New Roman" w:eastAsia="Times New Roman" w:hAnsi="Times New Roman" w:cs="Times New Roman"/>
+                <w:sz w:val="24"/>
+                <w:szCs w:val="20"/>
+              </w:rPr>
+              <w:t xml:space="preserve">Update The Hardware System Section </w:t>
             </w:r>
             <w:bookmarkStart w:id="2" w:name="_GoBack"/>
             <w:bookmarkEnd w:id="2"/>
-            <w:r>
-              <w:rPr>
-                <w:rFonts w:ascii="Times New Roman" w:eastAsia="Times New Roman" w:hAnsi="Times New Roman" w:cs="Times New Roman"/>
-                <w:sz w:val="24"/>
-                <w:szCs w:val="20"/>
-              </w:rPr>
-              <w:t>eference Table and the Revision History</w:t>
-            </w:r>
           </w:p>
         </w:tc>
         <w:tc>
@@ -2638,7 +2775,7 @@
           <w:r>
             <w:fldChar w:fldCharType="separate"/>
           </w:r>
-          <w:hyperlink w:anchor="_Toc32050277" w:history="1">
+          <w:hyperlink w:anchor="_Toc33020604" w:history="1">
             <w:r>
               <w:rPr>
                 <w:rStyle w:val="Hyperlink"/>
@@ -2665,7 +2802,7 @@
                 <w:noProof/>
                 <w:webHidden/>
               </w:rPr>
-              <w:instrText xml:space="preserve"> PAGEREF _Toc32050277 \h </w:instrText>
+              <w:instrText xml:space="preserve"> PAGEREF _Toc33020604 \h </w:instrText>
             </w:r>
             <w:r>
               <w:rPr>
@@ -2709,7 +2846,7 @@
               <w:szCs w:val="22"/>
             </w:rPr>
           </w:pPr>
-          <w:hyperlink w:anchor="_Toc32050278" w:history="1">
+          <w:hyperlink w:anchor="_Toc33020605" w:history="1">
             <w:r>
               <w:rPr>
                 <w:rStyle w:val="Hyperlink"/>
@@ -2736,7 +2873,7 @@
                 <w:noProof/>
                 <w:webHidden/>
               </w:rPr>
-              <w:instrText xml:space="preserve"> PAGEREF _Toc32050278 \h </w:instrText>
+              <w:instrText xml:space="preserve"> PAGEREF _Toc33020605 \h </w:instrText>
             </w:r>
             <w:r>
               <w:rPr>
@@ -2781,7 +2918,7 @@
               <w:szCs w:val="22"/>
             </w:rPr>
           </w:pPr>
-          <w:hyperlink w:anchor="_Toc32050279" w:history="1">
+          <w:hyperlink w:anchor="_Toc33020606" w:history="1">
             <w:r>
               <w:rPr>
                 <w:rStyle w:val="Hyperlink"/>
@@ -2827,7 +2964,7 @@
                 <w:noProof/>
                 <w:webHidden/>
               </w:rPr>
-              <w:instrText xml:space="preserve"> PAGEREF _Toc32050279 \h </w:instrText>
+              <w:instrText xml:space="preserve"> PAGEREF _Toc33020606 \h </w:instrText>
             </w:r>
             <w:r>
               <w:rPr>
@@ -2847,7 +2984,7 @@
                 <w:noProof/>
                 <w:webHidden/>
               </w:rPr>
-              <w:t>5</w:t>
+              <w:t>6</w:t>
             </w:r>
             <w:r>
               <w:rPr>
@@ -2871,7 +3008,7 @@
               <w:szCs w:val="22"/>
             </w:rPr>
           </w:pPr>
-          <w:hyperlink w:anchor="_Toc32050280" w:history="1">
+          <w:hyperlink w:anchor="_Toc33020607" w:history="1">
             <w:r>
               <w:rPr>
                 <w:rStyle w:val="Hyperlink"/>
@@ -2898,7 +3035,7 @@
                 <w:noProof/>
                 <w:webHidden/>
               </w:rPr>
-              <w:instrText xml:space="preserve"> PAGEREF _Toc32050280 \h </w:instrText>
+              <w:instrText xml:space="preserve"> PAGEREF _Toc33020607 \h </w:instrText>
             </w:r>
             <w:r>
               <w:rPr>
@@ -2918,7 +3055,7 @@
                 <w:noProof/>
                 <w:webHidden/>
               </w:rPr>
-              <w:t>5</w:t>
+              <w:t>6</w:t>
             </w:r>
             <w:r>
               <w:rPr>
@@ -2943,7 +3080,7 @@
               <w:szCs w:val="22"/>
             </w:rPr>
           </w:pPr>
-          <w:hyperlink w:anchor="_Toc32050281" w:history="1">
+          <w:hyperlink w:anchor="_Toc33020608" w:history="1">
             <w:r>
               <w:rPr>
                 <w:rStyle w:val="Hyperlink"/>
@@ -2989,7 +3126,7 @@
                 <w:noProof/>
                 <w:webHidden/>
               </w:rPr>
-              <w:instrText xml:space="preserve"> PAGEREF _Toc32050281 \h </w:instrText>
+              <w:instrText xml:space="preserve"> PAGEREF _Toc33020608 \h </w:instrText>
             </w:r>
             <w:r>
               <w:rPr>
@@ -3009,7 +3146,7 @@
                 <w:noProof/>
                 <w:webHidden/>
               </w:rPr>
-              <w:t>5</w:t>
+              <w:t>7</w:t>
             </w:r>
             <w:r>
               <w:rPr>
@@ -3033,7 +3170,7 @@
               <w:szCs w:val="22"/>
             </w:rPr>
           </w:pPr>
-          <w:hyperlink w:anchor="_Toc32050282" w:history="1">
+          <w:hyperlink w:anchor="_Toc33020609" w:history="1">
             <w:r>
               <w:rPr>
                 <w:rStyle w:val="Hyperlink"/>
@@ -3060,7 +3197,7 @@
                 <w:noProof/>
                 <w:webHidden/>
               </w:rPr>
-              <w:instrText xml:space="preserve"> PAGEREF _Toc32050282 \h </w:instrText>
+              <w:instrText xml:space="preserve"> PAGEREF _Toc33020609 \h </w:instrText>
             </w:r>
             <w:r>
               <w:rPr>
@@ -3080,7 +3217,7 @@
                 <w:noProof/>
                 <w:webHidden/>
               </w:rPr>
-              <w:t>5</w:t>
+              <w:t>7</w:t>
             </w:r>
             <w:r>
               <w:rPr>
@@ -3104,13 +3241,13 @@
               <w:szCs w:val="22"/>
             </w:rPr>
           </w:pPr>
-          <w:hyperlink w:anchor="_Toc32050283" w:history="1">
+          <w:hyperlink w:anchor="_Toc33020611" w:history="1">
             <w:r>
               <w:rPr>
                 <w:rStyle w:val="Hyperlink"/>
                 <w:noProof/>
               </w:rPr>
-              <w:t>2.2 Pin Mode Representation</w:t>
+              <w:t>2.2 Atmega32 Pinout</w:t>
             </w:r>
             <w:r>
               <w:rPr>
@@ -3131,7 +3268,7 @@
                 <w:noProof/>
                 <w:webHidden/>
               </w:rPr>
-              <w:instrText xml:space="preserve"> PAGEREF _Toc32050283 \h </w:instrText>
+              <w:instrText xml:space="preserve"> PAGEREF _Toc33020611 \h </w:instrText>
             </w:r>
             <w:r>
               <w:rPr>
@@ -3151,7 +3288,78 @@
                 <w:noProof/>
                 <w:webHidden/>
               </w:rPr>
-              <w:t>6</w:t>
+              <w:t>7</w:t>
+            </w:r>
+            <w:r>
+              <w:rPr>
+                <w:noProof/>
+                <w:webHidden/>
+              </w:rPr>
+              <w:fldChar w:fldCharType="end"/>
+            </w:r>
+          </w:hyperlink>
+        </w:p>
+        <w:p>
+          <w:pPr>
+            <w:pStyle w:val="TOC2"/>
+            <w:tabs>
+              <w:tab w:val="right" w:leader="dot" w:pos="9350"/>
+            </w:tabs>
+            <w:rPr>
+              <w:rFonts w:asciiTheme="minorHAnsi" w:eastAsiaTheme="minorEastAsia" w:hAnsiTheme="minorHAnsi" w:cstheme="minorBidi"/>
+              <w:noProof/>
+              <w:sz w:val="22"/>
+              <w:szCs w:val="22"/>
+            </w:rPr>
+          </w:pPr>
+          <w:hyperlink w:anchor="_Toc33020612" w:history="1">
+            <w:r>
+              <w:rPr>
+                <w:rStyle w:val="Hyperlink"/>
+                <w:noProof/>
+              </w:rPr>
+              <w:t>2.2 Pin Mode Representation</w:t>
+            </w:r>
+            <w:r>
+              <w:rPr>
+                <w:noProof/>
+                <w:webHidden/>
+              </w:rPr>
+              <w:tab/>
+            </w:r>
+            <w:r>
+              <w:rPr>
+                <w:noProof/>
+                <w:webHidden/>
+              </w:rPr>
+              <w:fldChar w:fldCharType="begin"/>
+            </w:r>
+            <w:r>
+              <w:rPr>
+                <w:noProof/>
+                <w:webHidden/>
+              </w:rPr>
+              <w:instrText xml:space="preserve"> PAGEREF _Toc33020612 \h </w:instrText>
+            </w:r>
+            <w:r>
+              <w:rPr>
+                <w:noProof/>
+                <w:webHidden/>
+              </w:rPr>
+            </w:r>
+            <w:r>
+              <w:rPr>
+                <w:noProof/>
+                <w:webHidden/>
+              </w:rPr>
+              <w:fldChar w:fldCharType="separate"/>
+            </w:r>
+            <w:r>
+              <w:rPr>
+                <w:noProof/>
+                <w:webHidden/>
+              </w:rPr>
+              <w:t>8</w:t>
             </w:r>
             <w:r>
               <w:rPr>
@@ -3176,7 +3384,7 @@
               <w:szCs w:val="22"/>
             </w:rPr>
           </w:pPr>
-          <w:hyperlink w:anchor="_Toc32050284" w:history="1">
+          <w:hyperlink w:anchor="_Toc33020613" w:history="1">
             <w:r>
               <w:rPr>
                 <w:rStyle w:val="Hyperlink"/>
@@ -3222,7 +3430,7 @@
                 <w:noProof/>
                 <w:webHidden/>
               </w:rPr>
-              <w:instrText xml:space="preserve"> PAGEREF _Toc32050284 \h </w:instrText>
+              <w:instrText xml:space="preserve"> PAGEREF _Toc33020613 \h </w:instrText>
             </w:r>
             <w:r>
               <w:rPr>
@@ -3242,7 +3450,7 @@
                 <w:noProof/>
                 <w:webHidden/>
               </w:rPr>
-              <w:t>6</w:t>
+              <w:t>8</w:t>
             </w:r>
             <w:r>
               <w:rPr>
@@ -3267,7 +3475,7 @@
               <w:szCs w:val="22"/>
             </w:rPr>
           </w:pPr>
-          <w:hyperlink w:anchor="_Toc32050285" w:history="1">
+          <w:hyperlink w:anchor="_Toc33020614" w:history="1">
             <w:r>
               <w:rPr>
                 <w:rStyle w:val="Hyperlink"/>
@@ -3313,7 +3521,7 @@
                 <w:noProof/>
                 <w:webHidden/>
               </w:rPr>
-              <w:instrText xml:space="preserve"> PAGEREF _Toc32050285 \h </w:instrText>
+              <w:instrText xml:space="preserve"> PAGEREF _Toc33020614 \h </w:instrText>
             </w:r>
             <w:r>
               <w:rPr>
@@ -3333,7 +3541,7 @@
                 <w:noProof/>
                 <w:webHidden/>
               </w:rPr>
-              <w:t>7</w:t>
+              <w:t>9</w:t>
             </w:r>
             <w:r>
               <w:rPr>
@@ -3512,12 +3720,6 @@
     </w:p>
     <w:p>
       <w:pPr>
-        <w:keepNext/>
-        <w:tabs>
-          <w:tab w:val="left" w:pos="432"/>
-        </w:tabs>
-        <w:spacing w:before="100" w:after="0" w:line="240" w:lineRule="auto"/>
-        <w:jc w:val="both"/>
         <w:rPr>
           <w:rFonts w:ascii="Calibri Light" w:eastAsia="Calibri Light" w:hAnsi="Calibri Light" w:cs="Calibri Light"/>
           <w:b/>
@@ -3525,25 +3727,6 @@
           <w:szCs w:val="16"/>
         </w:rPr>
       </w:pPr>
-    </w:p>
-    <w:p>
-      <w:pPr>
-        <w:rPr>
-          <w:rFonts w:ascii="Calibri Light" w:eastAsia="Calibri Light" w:hAnsi="Calibri Light" w:cs="Calibri Light"/>
-          <w:b/>
-          <w:sz w:val="36"/>
-          <w:szCs w:val="16"/>
-        </w:rPr>
-      </w:pPr>
-      <w:r>
-        <w:rPr>
-          <w:rFonts w:ascii="Calibri Light" w:eastAsia="Calibri Light" w:hAnsi="Calibri Light" w:cs="Calibri Light"/>
-          <w:b/>
-          <w:sz w:val="36"/>
-          <w:szCs w:val="16"/>
-        </w:rPr>
-        <w:br w:type="page"/>
-      </w:r>
     </w:p>
     <w:p>
       <w:pPr>
@@ -3556,7 +3739,7 @@
           <w:rFonts w:eastAsia="Calibri Light"/>
         </w:rPr>
       </w:pPr>
-      <w:bookmarkStart w:id="3" w:name="_Toc32050279"/>
+      <w:bookmarkStart w:id="3" w:name="_Toc33020606"/>
       <w:r>
         <w:rPr>
           <w:rFonts w:eastAsia="Calibri Light"/>
@@ -3601,7 +3784,7 @@
           <w:szCs w:val="22"/>
         </w:rPr>
       </w:pPr>
-      <w:bookmarkStart w:id="4" w:name="_Toc32050280"/>
+      <w:bookmarkStart w:id="4" w:name="_Toc33020607"/>
       <w:r>
         <w:rPr>
           <w:sz w:val="32"/>
@@ -3765,13 +3948,14 @@
           <w:szCs w:val="24"/>
         </w:rPr>
       </w:pPr>
-      <w:bookmarkStart w:id="5" w:name="_Toc32050281"/>
+      <w:bookmarkStart w:id="5" w:name="_Toc33020608"/>
       <w:r>
         <w:rPr>
           <w:rFonts w:eastAsia="Calibri Light"/>
           <w:sz w:val="40"/>
           <w:szCs w:val="24"/>
         </w:rPr>
+        <w:lastRenderedPageBreak/>
         <w:t>Hardware System:</w:t>
       </w:r>
       <w:bookmarkEnd w:id="5"/>
@@ -3784,7 +3968,7 @@
           <w:szCs w:val="22"/>
         </w:rPr>
       </w:pPr>
-      <w:bookmarkStart w:id="6" w:name="_Toc32050282"/>
+      <w:bookmarkStart w:id="6" w:name="_Toc33020609"/>
       <w:r>
         <w:rPr>
           <w:sz w:val="32"/>
@@ -3794,45 +3978,16 @@
       </w:r>
       <w:bookmarkEnd w:id="6"/>
     </w:p>
-    <w:p/>
-    <w:p>
-      <w:pPr>
-        <w:pStyle w:val="ListParagraph"/>
-        <w:spacing w:before="80" w:after="0" w:line="240" w:lineRule="auto"/>
-        <w:ind w:left="360"/>
-        <w:jc w:val="both"/>
-        <w:rPr>
-          <w:rFonts w:ascii="Times New Roman" w:eastAsia="Times New Roman" w:hAnsi="Times New Roman" w:cs="Times New Roman"/>
-          <w:sz w:val="14"/>
-          <w:szCs w:val="16"/>
-        </w:rPr>
-      </w:pPr>
-    </w:p>
-    <w:p>
-      <w:pPr>
-        <w:pStyle w:val="ListParagraph"/>
-        <w:spacing w:before="80" w:after="0" w:line="240" w:lineRule="auto"/>
-        <w:ind w:left="360"/>
-        <w:jc w:val="both"/>
-        <w:rPr>
-          <w:rFonts w:ascii="Times New Roman" w:eastAsia="Times New Roman" w:hAnsi="Times New Roman" w:cs="Times New Roman"/>
-          <w:sz w:val="14"/>
-          <w:szCs w:val="16"/>
-        </w:rPr>
-      </w:pPr>
-    </w:p>
-    <w:p>
-      <w:pPr>
-        <w:pStyle w:val="ListParagraph"/>
-        <w:spacing w:before="80" w:after="0" w:line="240" w:lineRule="auto"/>
-        <w:ind w:left="360"/>
+    <w:p>
+      <w:pPr>
+        <w:pStyle w:val="Heading2"/>
         <w:jc w:val="center"/>
         <w:rPr>
-          <w:rFonts w:ascii="Times New Roman" w:eastAsia="Times New Roman" w:hAnsi="Times New Roman" w:cs="Times New Roman"/>
-          <w:sz w:val="14"/>
-          <w:szCs w:val="16"/>
-        </w:rPr>
-      </w:pPr>
+          <w:sz w:val="32"/>
+          <w:szCs w:val="22"/>
+        </w:rPr>
+      </w:pPr>
+      <w:bookmarkStart w:id="7" w:name="_Toc33020610"/>
       <w:r>
         <w:rPr>
           <w:rFonts w:ascii="Times New Roman" w:eastAsia="Times New Roman" w:hAnsi="Times New Roman" w:cs="Times New Roman"/>
@@ -3841,8 +3996,8 @@
           <w:szCs w:val="16"/>
         </w:rPr>
         <w:drawing>
-          <wp:inline distT="0" distB="0" distL="0" distR="0" wp14:anchorId="5B310C10" wp14:editId="03A8B428">
-            <wp:extent cx="5943600" cy="2528340"/>
+          <wp:inline distT="0" distB="0" distL="0" distR="0" wp14:anchorId="1F700BFD" wp14:editId="28889B90">
+            <wp:extent cx="4352638" cy="1851266"/>
             <wp:effectExtent l="0" t="0" r="0" b="0"/>
             <wp:docPr id="1" name="Picture 1" descr="C:\Users\Amira Zaher\Downloads\Untitled Diagram (2) (4).png"/>
             <wp:cNvGraphicFramePr>
@@ -3873,7 +4028,7 @@
                   <pic:spPr bwMode="auto">
                     <a:xfrm>
                       <a:off x="0" y="0"/>
-                      <a:ext cx="5943600" cy="2528340"/>
+                      <a:ext cx="4368082" cy="1857835"/>
                     </a:xfrm>
                     <a:prstGeom prst="rect">
                       <a:avLst/>
@@ -3889,170 +4044,128 @@
           </wp:inline>
         </w:drawing>
       </w:r>
-    </w:p>
-    <w:p>
-      <w:pPr>
-        <w:pStyle w:val="ListParagraph"/>
-        <w:spacing w:before="80" w:after="0" w:line="240" w:lineRule="auto"/>
-        <w:ind w:left="360"/>
+      <w:bookmarkEnd w:id="7"/>
+    </w:p>
+    <w:p>
+      <w:pPr>
+        <w:pStyle w:val="Heading2"/>
+        <w:rPr>
+          <w:sz w:val="32"/>
+          <w:szCs w:val="22"/>
+        </w:rPr>
+      </w:pPr>
+    </w:p>
+    <w:p>
+      <w:pPr>
+        <w:pStyle w:val="Heading2"/>
+        <w:rPr>
+          <w:sz w:val="32"/>
+          <w:szCs w:val="22"/>
+        </w:rPr>
+      </w:pPr>
+    </w:p>
+    <w:p>
+      <w:pPr>
+        <w:pStyle w:val="Heading2"/>
+        <w:rPr>
+          <w:sz w:val="32"/>
+          <w:szCs w:val="22"/>
+        </w:rPr>
+      </w:pPr>
+      <w:bookmarkStart w:id="8" w:name="_Toc33020611"/>
+      <w:r>
+        <w:rPr>
+          <w:sz w:val="32"/>
+          <w:szCs w:val="22"/>
+        </w:rPr>
+        <w:t>2.2 Atmega</w:t>
+      </w:r>
+      <w:r>
+        <w:rPr>
+          <w:sz w:val="32"/>
+          <w:szCs w:val="22"/>
+        </w:rPr>
+        <w:t>32</w:t>
+      </w:r>
+      <w:r>
+        <w:rPr>
+          <w:sz w:val="32"/>
+          <w:szCs w:val="22"/>
+        </w:rPr>
+        <w:t xml:space="preserve"> Pinout</w:t>
+      </w:r>
+      <w:bookmarkEnd w:id="8"/>
+    </w:p>
+    <w:p>
+      <w:pPr>
         <w:jc w:val="center"/>
-        <w:rPr>
-          <w:rFonts w:ascii="Times New Roman" w:eastAsia="Times New Roman" w:hAnsi="Times New Roman" w:cs="Times New Roman"/>
-          <w:sz w:val="14"/>
-          <w:szCs w:val="16"/>
-        </w:rPr>
-      </w:pPr>
-    </w:p>
-    <w:p>
-      <w:pPr>
-        <w:pStyle w:val="ListParagraph"/>
-        <w:spacing w:before="80" w:after="0" w:line="240" w:lineRule="auto"/>
-        <w:ind w:left="360"/>
-        <w:jc w:val="center"/>
-        <w:rPr>
-          <w:rFonts w:ascii="Times New Roman" w:eastAsia="Times New Roman" w:hAnsi="Times New Roman" w:cs="Times New Roman"/>
-          <w:sz w:val="14"/>
-          <w:szCs w:val="16"/>
-        </w:rPr>
-      </w:pPr>
-    </w:p>
-    <w:p>
-      <w:pPr>
-        <w:pStyle w:val="ListParagraph"/>
-        <w:spacing w:before="80" w:after="0" w:line="240" w:lineRule="auto"/>
-        <w:ind w:left="360"/>
-        <w:jc w:val="center"/>
-        <w:rPr>
-          <w:rFonts w:ascii="Times New Roman" w:eastAsia="Times New Roman" w:hAnsi="Times New Roman" w:cs="Times New Roman"/>
-          <w:sz w:val="14"/>
-          <w:szCs w:val="16"/>
-        </w:rPr>
-      </w:pPr>
-    </w:p>
-    <w:p>
-      <w:pPr>
-        <w:pStyle w:val="ListParagraph"/>
-        <w:spacing w:before="80" w:after="0" w:line="240" w:lineRule="auto"/>
-        <w:ind w:left="360"/>
-        <w:jc w:val="center"/>
-        <w:rPr>
-          <w:rFonts w:ascii="Times New Roman" w:eastAsia="Times New Roman" w:hAnsi="Times New Roman" w:cs="Times New Roman"/>
-          <w:sz w:val="14"/>
-          <w:szCs w:val="16"/>
-        </w:rPr>
-      </w:pPr>
-    </w:p>
-    <w:p>
-      <w:pPr>
-        <w:pStyle w:val="ListParagraph"/>
-        <w:spacing w:before="80" w:after="0" w:line="240" w:lineRule="auto"/>
-        <w:ind w:left="360"/>
-        <w:jc w:val="center"/>
-        <w:rPr>
-          <w:rFonts w:ascii="Times New Roman" w:eastAsia="Times New Roman" w:hAnsi="Times New Roman" w:cs="Times New Roman"/>
-          <w:sz w:val="14"/>
-          <w:szCs w:val="16"/>
-        </w:rPr>
-      </w:pPr>
-    </w:p>
-    <w:p>
-      <w:pPr>
-        <w:pStyle w:val="ListParagraph"/>
-        <w:spacing w:before="80" w:after="0" w:line="240" w:lineRule="auto"/>
-        <w:ind w:left="360"/>
-        <w:jc w:val="center"/>
-        <w:rPr>
-          <w:rFonts w:ascii="Times New Roman" w:eastAsia="Times New Roman" w:hAnsi="Times New Roman" w:cs="Times New Roman"/>
-          <w:sz w:val="14"/>
-          <w:szCs w:val="16"/>
-        </w:rPr>
-      </w:pPr>
-    </w:p>
-    <w:p>
-      <w:pPr>
-        <w:pStyle w:val="ListParagraph"/>
-        <w:spacing w:before="80" w:after="0" w:line="240" w:lineRule="auto"/>
-        <w:ind w:left="360"/>
-        <w:jc w:val="center"/>
-        <w:rPr>
-          <w:rFonts w:ascii="Times New Roman" w:eastAsia="Times New Roman" w:hAnsi="Times New Roman" w:cs="Times New Roman"/>
-          <w:sz w:val="14"/>
-          <w:szCs w:val="16"/>
-        </w:rPr>
-      </w:pPr>
-    </w:p>
-    <w:p>
-      <w:pPr>
-        <w:pStyle w:val="ListParagraph"/>
-        <w:spacing w:before="80" w:after="0" w:line="240" w:lineRule="auto"/>
-        <w:ind w:left="360"/>
-        <w:jc w:val="center"/>
-        <w:rPr>
-          <w:rFonts w:ascii="Times New Roman" w:eastAsia="Times New Roman" w:hAnsi="Times New Roman" w:cs="Times New Roman"/>
-          <w:sz w:val="14"/>
-          <w:szCs w:val="16"/>
-        </w:rPr>
-      </w:pPr>
-    </w:p>
-    <w:p>
-      <w:pPr>
-        <w:pStyle w:val="ListParagraph"/>
-        <w:spacing w:before="80" w:after="0" w:line="240" w:lineRule="auto"/>
-        <w:ind w:left="360"/>
-        <w:jc w:val="center"/>
-        <w:rPr>
-          <w:rFonts w:ascii="Times New Roman" w:eastAsia="Times New Roman" w:hAnsi="Times New Roman" w:cs="Times New Roman"/>
-          <w:sz w:val="14"/>
-          <w:szCs w:val="16"/>
-        </w:rPr>
-      </w:pPr>
-    </w:p>
-    <w:p>
-      <w:pPr>
-        <w:pStyle w:val="ListParagraph"/>
-        <w:spacing w:before="80" w:after="0" w:line="240" w:lineRule="auto"/>
-        <w:ind w:left="360"/>
-        <w:jc w:val="both"/>
-        <w:rPr>
-          <w:rFonts w:ascii="Times New Roman" w:eastAsia="Times New Roman" w:hAnsi="Times New Roman" w:cs="Times New Roman"/>
-          <w:sz w:val="14"/>
-          <w:szCs w:val="16"/>
-        </w:rPr>
-      </w:pPr>
-    </w:p>
-    <w:p>
-      <w:pPr>
-        <w:spacing w:before="80" w:after="0" w:line="240" w:lineRule="auto"/>
-        <w:jc w:val="both"/>
-        <w:rPr>
-          <w:rFonts w:ascii="Calibri Light" w:eastAsia="Calibri Light" w:hAnsi="Calibri Light" w:cs="Calibri Light"/>
-          <w:szCs w:val="16"/>
-        </w:rPr>
-      </w:pPr>
-    </w:p>
-    <w:p>
-      <w:pPr>
-        <w:pStyle w:val="ListParagraph"/>
-        <w:spacing w:before="80" w:after="0" w:line="240" w:lineRule="auto"/>
-        <w:ind w:left="360"/>
-        <w:jc w:val="both"/>
-        <w:rPr>
-          <w:rFonts w:ascii="Calibri Light" w:eastAsia="Calibri Light" w:hAnsi="Calibri Light" w:cs="Calibri Light"/>
-          <w:szCs w:val="16"/>
-        </w:rPr>
-      </w:pPr>
+      </w:pPr>
+      <w:r>
+        <w:rPr>
+          <w:noProof/>
+          <w:highlight w:val="yellow"/>
+        </w:rPr>
+        <w:pict>
+          <v:shapetype id="_x0000_t75" coordsize="21600,21600" o:spt="75" o:preferrelative="t" path="m@4@5l@4@11@9@11@9@5xe" filled="f" stroked="f">
+            <v:stroke joinstyle="miter"/>
+            <v:formulas>
+              <v:f eqn="if lineDrawn pixelLineWidth 0"/>
+              <v:f eqn="sum @0 1 0"/>
+              <v:f eqn="sum 0 0 @1"/>
+              <v:f eqn="prod @2 1 2"/>
+              <v:f eqn="prod @3 21600 pixelWidth"/>
+              <v:f eqn="prod @3 21600 pixelHeight"/>
+              <v:f eqn="sum @0 0 1"/>
+              <v:f eqn="prod @6 1 2"/>
+              <v:f eqn="prod @7 21600 pixelWidth"/>
+              <v:f eqn="sum @8 21600 0"/>
+              <v:f eqn="prod @7 21600 pixelHeight"/>
+              <v:f eqn="sum @10 21600 0"/>
+            </v:formulas>
+            <v:path o:extrusionok="f" gradientshapeok="t" o:connecttype="rect"/>
+            <o:lock v:ext="edit" aspectratio="t"/>
+          </v:shapetype>
+          <v:shape id="_x0000_i1025" type="#_x0000_t75" style="width:209.25pt;height:216.75pt">
+            <v:imagedata r:id="rId9" o:title="atmega-pinout"/>
+          </v:shape>
+        </w:pict>
+      </w:r>
     </w:p>
     <w:p>
       <w:pPr>
         <w:pStyle w:val="Heading2"/>
       </w:pPr>
-      <w:bookmarkStart w:id="7" w:name="_Toc32050283"/>
+    </w:p>
+    <w:p/>
+    <w:p/>
+    <w:p/>
+    <w:p>
+      <w:pPr>
+        <w:pStyle w:val="Heading2"/>
+        <w:rPr>
+          <w:sz w:val="32"/>
+          <w:szCs w:val="22"/>
+        </w:rPr>
+      </w:pPr>
+      <w:bookmarkStart w:id="9" w:name="_Toc33020612"/>
       <w:r>
+        <w:rPr>
+          <w:sz w:val="32"/>
+          <w:szCs w:val="22"/>
+        </w:rPr>
         <w:lastRenderedPageBreak/>
-        <w:t>2.2 Pin Mode Representation</w:t>
+        <w:t>2.3</w:t>
       </w:r>
-      <w:bookmarkEnd w:id="7"/>
-    </w:p>
+      <w:r>
+        <w:rPr>
+          <w:sz w:val="32"/>
+          <w:szCs w:val="22"/>
+        </w:rPr>
+        <w:t xml:space="preserve"> Pin Mode Representation</w:t>
+      </w:r>
+      <w:bookmarkEnd w:id="9"/>
+    </w:p>
+    <w:p/>
     <w:tbl>
       <w:tblPr>
         <w:tblW w:w="0" w:type="auto"/>
@@ -4349,6 +4462,23 @@
                 <w:sz w:val="18"/>
                 <w:szCs w:val="16"/>
               </w:rPr>
+              <w:t>2 Pins:</w:t>
+            </w:r>
+            <w:r>
+              <w:rPr>
+                <w:rFonts w:ascii="Times New Roman" w:eastAsia="Times New Roman" w:hAnsi="Times New Roman" w:cs="Times New Roman"/>
+                <w:sz w:val="18"/>
+                <w:szCs w:val="16"/>
+              </w:rPr>
+              <w:br/>
+              <w:t xml:space="preserve">- </w:t>
+            </w:r>
+            <w:r>
+              <w:rPr>
+                <w:rFonts w:ascii="Times New Roman" w:eastAsia="Times New Roman" w:hAnsi="Times New Roman" w:cs="Times New Roman"/>
+                <w:sz w:val="18"/>
+                <w:szCs w:val="16"/>
+              </w:rPr>
               <w:t>VCC</w:t>
             </w:r>
             <w:r>
@@ -4358,6 +4488,21 @@
                 <w:szCs w:val="16"/>
               </w:rPr>
               <w:br/>
+            </w:r>
+            <w:r>
+              <w:rPr>
+                <w:rFonts w:ascii="Times New Roman" w:eastAsia="Times New Roman" w:hAnsi="Times New Roman" w:cs="Times New Roman"/>
+                <w:sz w:val="18"/>
+                <w:szCs w:val="16"/>
+              </w:rPr>
+              <w:t xml:space="preserve">- </w:t>
+            </w:r>
+            <w:r>
+              <w:rPr>
+                <w:rFonts w:ascii="Times New Roman" w:eastAsia="Times New Roman" w:hAnsi="Times New Roman" w:cs="Times New Roman"/>
+                <w:sz w:val="18"/>
+                <w:szCs w:val="16"/>
+              </w:rPr>
               <w:t>Transistor Collector</w:t>
             </w:r>
           </w:p>
@@ -4520,16 +4665,52 @@
               <w:spacing w:before="80" w:after="0" w:line="240" w:lineRule="auto"/>
               <w:jc w:val="center"/>
               <w:rPr>
-                <w:sz w:val="16"/>
-                <w:szCs w:val="16"/>
-              </w:rPr>
-            </w:pPr>
-            <w:r>
-              <w:rPr>
                 <w:rFonts w:ascii="Times New Roman" w:eastAsia="Times New Roman" w:hAnsi="Times New Roman" w:cs="Times New Roman"/>
                 <w:sz w:val="18"/>
                 <w:szCs w:val="16"/>
               </w:rPr>
+            </w:pPr>
+            <w:r>
+              <w:rPr>
+                <w:rFonts w:ascii="Times New Roman" w:eastAsia="Times New Roman" w:hAnsi="Times New Roman" w:cs="Times New Roman"/>
+                <w:sz w:val="18"/>
+                <w:szCs w:val="16"/>
+              </w:rPr>
+              <w:t xml:space="preserve">2 </w:t>
+            </w:r>
+            <w:r>
+              <w:rPr>
+                <w:rFonts w:ascii="Times New Roman" w:eastAsia="Times New Roman" w:hAnsi="Times New Roman" w:cs="Times New Roman"/>
+                <w:sz w:val="18"/>
+                <w:szCs w:val="16"/>
+              </w:rPr>
+              <w:t>Pins:</w:t>
+            </w:r>
+          </w:p>
+          <w:p>
+            <w:pPr>
+              <w:spacing w:before="80" w:after="0" w:line="240" w:lineRule="auto"/>
+              <w:jc w:val="center"/>
+              <w:rPr>
+                <w:rFonts w:ascii="Times New Roman" w:eastAsia="Times New Roman" w:hAnsi="Times New Roman" w:cs="Times New Roman"/>
+                <w:sz w:val="18"/>
+                <w:szCs w:val="16"/>
+              </w:rPr>
+            </w:pPr>
+            <w:r>
+              <w:rPr>
+                <w:rFonts w:ascii="Times New Roman" w:eastAsia="Times New Roman" w:hAnsi="Times New Roman" w:cs="Times New Roman"/>
+                <w:sz w:val="18"/>
+                <w:szCs w:val="16"/>
+              </w:rPr>
+              <w:t xml:space="preserve">- </w:t>
+            </w:r>
+            <w:r>
+              <w:rPr>
+                <w:rFonts w:ascii="Times New Roman" w:eastAsia="Times New Roman" w:hAnsi="Times New Roman" w:cs="Times New Roman"/>
+                <w:sz w:val="18"/>
+                <w:szCs w:val="16"/>
+              </w:rPr>
               <w:t>PA1</w:t>
             </w:r>
             <w:r>
@@ -4539,6 +4720,21 @@
                 <w:szCs w:val="16"/>
               </w:rPr>
               <w:br/>
+            </w:r>
+            <w:r>
+              <w:rPr>
+                <w:rFonts w:ascii="Times New Roman" w:eastAsia="Times New Roman" w:hAnsi="Times New Roman" w:cs="Times New Roman"/>
+                <w:sz w:val="18"/>
+                <w:szCs w:val="16"/>
+              </w:rPr>
+              <w:t xml:space="preserve">- </w:t>
+            </w:r>
+            <w:r>
+              <w:rPr>
+                <w:rFonts w:ascii="Times New Roman" w:eastAsia="Times New Roman" w:hAnsi="Times New Roman" w:cs="Times New Roman"/>
+                <w:sz w:val="18"/>
+                <w:szCs w:val="16"/>
+              </w:rPr>
               <w:t>GND</w:t>
             </w:r>
           </w:p>
@@ -4711,6 +4907,23 @@
                 <w:sz w:val="18"/>
                 <w:szCs w:val="16"/>
               </w:rPr>
+              <w:t>2 Pins:</w:t>
+            </w:r>
+            <w:r>
+              <w:rPr>
+                <w:rFonts w:ascii="Times New Roman" w:eastAsia="Times New Roman" w:hAnsi="Times New Roman" w:cs="Times New Roman"/>
+                <w:sz w:val="18"/>
+                <w:szCs w:val="16"/>
+              </w:rPr>
+              <w:br/>
+              <w:t xml:space="preserve">- </w:t>
+            </w:r>
+            <w:r>
+              <w:rPr>
+                <w:rFonts w:ascii="Times New Roman" w:eastAsia="Times New Roman" w:hAnsi="Times New Roman" w:cs="Times New Roman"/>
+                <w:sz w:val="18"/>
+                <w:szCs w:val="16"/>
+              </w:rPr>
               <w:t>PC0</w:t>
             </w:r>
             <w:r>
@@ -4720,6 +4933,21 @@
                 <w:szCs w:val="16"/>
               </w:rPr>
               <w:br/>
+            </w:r>
+            <w:r>
+              <w:rPr>
+                <w:rFonts w:ascii="Times New Roman" w:eastAsia="Times New Roman" w:hAnsi="Times New Roman" w:cs="Times New Roman"/>
+                <w:sz w:val="18"/>
+                <w:szCs w:val="16"/>
+              </w:rPr>
+              <w:t xml:space="preserve">- </w:t>
+            </w:r>
+            <w:r>
+              <w:rPr>
+                <w:rFonts w:ascii="Times New Roman" w:eastAsia="Times New Roman" w:hAnsi="Times New Roman" w:cs="Times New Roman"/>
+                <w:sz w:val="18"/>
+                <w:szCs w:val="16"/>
+              </w:rPr>
               <w:t>GND</w:t>
             </w:r>
           </w:p>
@@ -4902,6 +5130,41 @@
                 <w:sz w:val="18"/>
                 <w:szCs w:val="16"/>
               </w:rPr>
+              <w:t xml:space="preserve">3 </w:t>
+            </w:r>
+            <w:r>
+              <w:rPr>
+                <w:rFonts w:ascii="Times New Roman" w:eastAsia="Times New Roman" w:hAnsi="Times New Roman" w:cs="Times New Roman"/>
+                <w:sz w:val="18"/>
+                <w:szCs w:val="16"/>
+              </w:rPr>
+              <w:t>Pins:</w:t>
+            </w:r>
+          </w:p>
+          <w:p>
+            <w:pPr>
+              <w:spacing w:before="80" w:after="0" w:line="240" w:lineRule="auto"/>
+              <w:jc w:val="center"/>
+              <w:rPr>
+                <w:rFonts w:ascii="Times New Roman" w:eastAsia="Times New Roman" w:hAnsi="Times New Roman" w:cs="Times New Roman"/>
+                <w:sz w:val="18"/>
+                <w:szCs w:val="16"/>
+              </w:rPr>
+            </w:pPr>
+            <w:r>
+              <w:rPr>
+                <w:rFonts w:ascii="Times New Roman" w:eastAsia="Times New Roman" w:hAnsi="Times New Roman" w:cs="Times New Roman"/>
+                <w:sz w:val="18"/>
+                <w:szCs w:val="16"/>
+              </w:rPr>
+              <w:t xml:space="preserve">- </w:t>
+            </w:r>
+            <w:r>
+              <w:rPr>
+                <w:rFonts w:ascii="Times New Roman" w:eastAsia="Times New Roman" w:hAnsi="Times New Roman" w:cs="Times New Roman"/>
+                <w:sz w:val="18"/>
+                <w:szCs w:val="16"/>
+              </w:rPr>
               <w:t>PA0 (B)</w:t>
             </w:r>
             <w:r>
@@ -4911,6 +5174,21 @@
                 <w:szCs w:val="16"/>
               </w:rPr>
               <w:br/>
+            </w:r>
+            <w:r>
+              <w:rPr>
+                <w:rFonts w:ascii="Times New Roman" w:eastAsia="Times New Roman" w:hAnsi="Times New Roman" w:cs="Times New Roman"/>
+                <w:sz w:val="18"/>
+                <w:szCs w:val="16"/>
+              </w:rPr>
+              <w:t xml:space="preserve">- </w:t>
+            </w:r>
+            <w:r>
+              <w:rPr>
+                <w:rFonts w:ascii="Times New Roman" w:eastAsia="Times New Roman" w:hAnsi="Times New Roman" w:cs="Times New Roman"/>
+                <w:sz w:val="18"/>
+                <w:szCs w:val="16"/>
+              </w:rPr>
               <w:t>Motor (C)</w:t>
             </w:r>
             <w:r>
@@ -4920,6 +5198,21 @@
                 <w:szCs w:val="16"/>
               </w:rPr>
               <w:br/>
+            </w:r>
+            <w:r>
+              <w:rPr>
+                <w:rFonts w:ascii="Times New Roman" w:eastAsia="Times New Roman" w:hAnsi="Times New Roman" w:cs="Times New Roman"/>
+                <w:sz w:val="18"/>
+                <w:szCs w:val="16"/>
+              </w:rPr>
+              <w:t xml:space="preserve">- </w:t>
+            </w:r>
+            <w:r>
+              <w:rPr>
+                <w:rFonts w:ascii="Times New Roman" w:eastAsia="Times New Roman" w:hAnsi="Times New Roman" w:cs="Times New Roman"/>
+                <w:sz w:val="18"/>
+                <w:szCs w:val="16"/>
+              </w:rPr>
               <w:t>GND (E)</w:t>
             </w:r>
           </w:p>
@@ -5025,7 +5318,7 @@
           <w:szCs w:val="24"/>
         </w:rPr>
       </w:pPr>
-      <w:bookmarkStart w:id="8" w:name="_Toc32050284"/>
+      <w:bookmarkStart w:id="10" w:name="_Toc33020613"/>
       <w:r>
         <w:rPr>
           <w:rFonts w:eastAsia="Calibri Light"/>
@@ -5058,7 +5351,7 @@
         </w:rPr>
         <w:t>rements:</w:t>
       </w:r>
-      <w:bookmarkEnd w:id="8"/>
+      <w:bookmarkEnd w:id="10"/>
     </w:p>
     <w:tbl>
       <w:tblPr>
@@ -5071,8 +5364,9 @@
         <w:tblLook w:val="0000" w:firstRow="0" w:lastRow="0" w:firstColumn="0" w:lastColumn="0" w:noHBand="0" w:noVBand="0"/>
       </w:tblPr>
       <w:tblGrid>
-        <w:gridCol w:w="3712"/>
-        <w:gridCol w:w="4748"/>
+        <w:gridCol w:w="3223"/>
+        <w:gridCol w:w="1907"/>
+        <w:gridCol w:w="4338"/>
       </w:tblGrid>
       <w:tr>
         <w:trPr>
@@ -5080,7 +5374,7 @@
         </w:trPr>
         <w:tc>
           <w:tcPr>
-            <w:tcW w:w="3712" w:type="dxa"/>
+            <w:tcW w:w="3223" w:type="dxa"/>
             <w:tcBorders>
               <w:top w:val="single" w:sz="4" w:space="0" w:color="000000"/>
               <w:left w:val="single" w:sz="4" w:space="0" w:color="000000"/>
@@ -5115,7 +5409,40 @@
         </w:tc>
         <w:tc>
           <w:tcPr>
-            <w:tcW w:w="4748" w:type="dxa"/>
+            <w:tcW w:w="1907" w:type="dxa"/>
+            <w:tcBorders>
+              <w:top w:val="single" w:sz="4" w:space="0" w:color="000000"/>
+              <w:left w:val="single" w:sz="4" w:space="0" w:color="000000"/>
+              <w:bottom w:val="single" w:sz="4" w:space="0" w:color="000000"/>
+              <w:right w:val="single" w:sz="4" w:space="0" w:color="000000"/>
+            </w:tcBorders>
+            <w:shd w:val="clear" w:color="000000" w:fill="FFFFFF"/>
+          </w:tcPr>
+          <w:p>
+            <w:pPr>
+              <w:spacing w:before="80" w:after="0" w:line="240" w:lineRule="auto"/>
+              <w:jc w:val="center"/>
+              <w:rPr>
+                <w:rFonts w:ascii="Times New Roman" w:eastAsia="Times New Roman" w:hAnsi="Times New Roman" w:cs="Times New Roman"/>
+                <w:b/>
+                <w:sz w:val="20"/>
+                <w:szCs w:val="16"/>
+              </w:rPr>
+            </w:pPr>
+            <w:r>
+              <w:rPr>
+                <w:rFonts w:ascii="Times New Roman" w:eastAsia="Times New Roman" w:hAnsi="Times New Roman" w:cs="Times New Roman"/>
+                <w:b/>
+                <w:sz w:val="20"/>
+                <w:szCs w:val="16"/>
+              </w:rPr>
+              <w:t>Component Name</w:t>
+            </w:r>
+          </w:p>
+        </w:tc>
+        <w:tc>
+          <w:tcPr>
+            <w:tcW w:w="4338" w:type="dxa"/>
             <w:tcBorders>
               <w:top w:val="single" w:sz="4" w:space="0" w:color="000000"/>
               <w:left w:val="single" w:sz="4" w:space="0" w:color="000000"/>
@@ -5155,7 +5482,7 @@
         </w:trPr>
         <w:tc>
           <w:tcPr>
-            <w:tcW w:w="3712" w:type="dxa"/>
+            <w:tcW w:w="3223" w:type="dxa"/>
             <w:tcBorders>
               <w:top w:val="single" w:sz="4" w:space="0" w:color="000000"/>
               <w:left w:val="single" w:sz="4" w:space="0" w:color="000000"/>
@@ -5171,7 +5498,6 @@
           <w:p>
             <w:pPr>
               <w:spacing w:before="80" w:after="0" w:line="240" w:lineRule="auto"/>
-              <w:jc w:val="center"/>
               <w:rPr>
                 <w:sz w:val="16"/>
                 <w:szCs w:val="16"/>
@@ -5189,7 +5515,38 @@
         </w:tc>
         <w:tc>
           <w:tcPr>
-            <w:tcW w:w="4748" w:type="dxa"/>
+            <w:tcW w:w="1907" w:type="dxa"/>
+            <w:tcBorders>
+              <w:top w:val="single" w:sz="4" w:space="0" w:color="000000"/>
+              <w:left w:val="single" w:sz="4" w:space="0" w:color="000000"/>
+              <w:bottom w:val="single" w:sz="4" w:space="0" w:color="000000"/>
+              <w:right w:val="single" w:sz="4" w:space="0" w:color="000000"/>
+            </w:tcBorders>
+            <w:shd w:val="clear" w:color="000000" w:fill="FFFFFF"/>
+          </w:tcPr>
+          <w:p>
+            <w:pPr>
+              <w:spacing w:before="80" w:after="0" w:line="240" w:lineRule="auto"/>
+              <w:jc w:val="center"/>
+              <w:rPr>
+                <w:rFonts w:ascii="Times New Roman" w:eastAsia="Times New Roman" w:hAnsi="Times New Roman" w:cs="Times New Roman"/>
+                <w:sz w:val="20"/>
+                <w:szCs w:val="16"/>
+              </w:rPr>
+            </w:pPr>
+            <w:r>
+              <w:rPr>
+                <w:rFonts w:ascii="Times New Roman" w:eastAsia="Times New Roman" w:hAnsi="Times New Roman" w:cs="Times New Roman"/>
+                <w:sz w:val="20"/>
+                <w:szCs w:val="16"/>
+              </w:rPr>
+              <w:t>Speed Change</w:t>
+            </w:r>
+          </w:p>
+        </w:tc>
+        <w:tc>
+          <w:tcPr>
+            <w:tcW w:w="4338" w:type="dxa"/>
             <w:tcBorders>
               <w:top w:val="single" w:sz="4" w:space="0" w:color="000000"/>
               <w:left w:val="single" w:sz="4" w:space="0" w:color="000000"/>
@@ -5204,11 +5561,6 @@
           </w:tcPr>
           <w:p>
             <w:pPr>
-              <w:pStyle w:val="ListParagraph"/>
-              <w:numPr>
-                <w:ilvl w:val="0"/>
-                <w:numId w:val="3"/>
-              </w:numPr>
               <w:spacing w:before="80" w:after="0" w:line="240" w:lineRule="auto"/>
               <w:rPr>
                 <w:rFonts w:ascii="Times New Roman" w:eastAsia="Times New Roman" w:hAnsi="Times New Roman" w:cs="Times New Roman"/>
@@ -5222,7 +5574,7 @@
                 <w:sz w:val="20"/>
                 <w:szCs w:val="16"/>
               </w:rPr>
-              <w:t>In order to get the motor speed:</w:t>
+              <w:t>In order to get the motor speed from speed 1,2,3 and finally the OFF mode</w:t>
             </w:r>
             <w:r>
               <w:rPr>
@@ -5230,48 +5582,24 @@
                 <w:sz w:val="20"/>
                 <w:szCs w:val="16"/>
               </w:rPr>
-              <w:br/>
-            </w:r>
+              <w:t>, DC motor will be used.</w:t>
+            </w:r>
+          </w:p>
+          <w:p>
+            <w:pPr>
+              <w:spacing w:before="80" w:after="0" w:line="240" w:lineRule="auto"/>
+              <w:rPr>
+                <w:sz w:val="16"/>
+                <w:szCs w:val="16"/>
+              </w:rPr>
+            </w:pPr>
             <w:r>
               <w:rPr>
                 <w:rFonts w:ascii="Times New Roman" w:eastAsia="Times New Roman" w:hAnsi="Times New Roman" w:cs="Times New Roman"/>
                 <w:sz w:val="20"/>
                 <w:szCs w:val="16"/>
               </w:rPr>
-              <w:t xml:space="preserve">DC motor </w:t>
-            </w:r>
-          </w:p>
-          <w:p>
-            <w:pPr>
-              <w:spacing w:before="80" w:after="0" w:line="240" w:lineRule="auto"/>
-              <w:rPr>
-                <w:sz w:val="16"/>
-                <w:szCs w:val="16"/>
-              </w:rPr>
-            </w:pPr>
-            <w:r>
-              <w:rPr>
-                <w:rFonts w:ascii="Times New Roman" w:eastAsia="Times New Roman" w:hAnsi="Times New Roman" w:cs="Times New Roman"/>
-                <w:sz w:val="20"/>
-                <w:szCs w:val="16"/>
-              </w:rPr>
-              <w:t xml:space="preserve">                 </w:t>
-            </w:r>
-            <w:r>
-              <w:rPr>
-                <w:rFonts w:ascii="Times New Roman" w:eastAsia="Times New Roman" w:hAnsi="Times New Roman" w:cs="Times New Roman"/>
-                <w:sz w:val="20"/>
-                <w:szCs w:val="16"/>
-              </w:rPr>
-              <w:t xml:space="preserve">    </w:t>
-            </w:r>
-            <w:r>
-              <w:rPr>
-                <w:rFonts w:ascii="Times New Roman" w:eastAsia="Times New Roman" w:hAnsi="Times New Roman" w:cs="Times New Roman"/>
-                <w:sz w:val="20"/>
-                <w:szCs w:val="16"/>
-              </w:rPr>
-              <w:t xml:space="preserve"> #imp HW</w:t>
+              <w:t>#imp HW</w:t>
             </w:r>
           </w:p>
         </w:tc>
@@ -5282,7 +5610,7 @@
         </w:trPr>
         <w:tc>
           <w:tcPr>
-            <w:tcW w:w="3712" w:type="dxa"/>
+            <w:tcW w:w="3223" w:type="dxa"/>
             <w:tcBorders>
               <w:top w:val="single" w:sz="4" w:space="0" w:color="000000"/>
               <w:left w:val="single" w:sz="4" w:space="0" w:color="000000"/>
@@ -5298,7 +5626,6 @@
           <w:p>
             <w:pPr>
               <w:spacing w:before="80" w:after="0" w:line="240" w:lineRule="auto"/>
-              <w:jc w:val="center"/>
               <w:rPr>
                 <w:sz w:val="16"/>
                 <w:szCs w:val="16"/>
@@ -5316,7 +5643,38 @@
         </w:tc>
         <w:tc>
           <w:tcPr>
-            <w:tcW w:w="4748" w:type="dxa"/>
+            <w:tcW w:w="1907" w:type="dxa"/>
+            <w:tcBorders>
+              <w:top w:val="single" w:sz="4" w:space="0" w:color="000000"/>
+              <w:left w:val="single" w:sz="4" w:space="0" w:color="000000"/>
+              <w:bottom w:val="single" w:sz="4" w:space="0" w:color="000000"/>
+              <w:right w:val="single" w:sz="4" w:space="0" w:color="000000"/>
+            </w:tcBorders>
+            <w:shd w:val="clear" w:color="000000" w:fill="FFFFFF"/>
+          </w:tcPr>
+          <w:p>
+            <w:pPr>
+              <w:spacing w:before="80" w:after="0" w:line="240" w:lineRule="auto"/>
+              <w:jc w:val="center"/>
+              <w:rPr>
+                <w:rFonts w:ascii="Times New Roman" w:eastAsia="Times New Roman" w:hAnsi="Times New Roman" w:cs="Times New Roman"/>
+                <w:sz w:val="20"/>
+                <w:szCs w:val="16"/>
+              </w:rPr>
+            </w:pPr>
+            <w:r>
+              <w:rPr>
+                <w:rFonts w:ascii="Times New Roman" w:eastAsia="Times New Roman" w:hAnsi="Times New Roman" w:cs="Times New Roman"/>
+                <w:sz w:val="20"/>
+                <w:szCs w:val="16"/>
+              </w:rPr>
+              <w:t>Speed Control</w:t>
+            </w:r>
+          </w:p>
+        </w:tc>
+        <w:tc>
+          <w:tcPr>
+            <w:tcW w:w="4338" w:type="dxa"/>
             <w:tcBorders>
               <w:top w:val="single" w:sz="4" w:space="0" w:color="000000"/>
               <w:left w:val="single" w:sz="4" w:space="0" w:color="000000"/>
@@ -5331,11 +5689,6 @@
           </w:tcPr>
           <w:p>
             <w:pPr>
-              <w:pStyle w:val="ListParagraph"/>
-              <w:numPr>
-                <w:ilvl w:val="0"/>
-                <w:numId w:val="3"/>
-              </w:numPr>
               <w:spacing w:before="80" w:after="0" w:line="240" w:lineRule="auto"/>
               <w:rPr>
                 <w:rFonts w:ascii="Times New Roman" w:eastAsia="Times New Roman" w:hAnsi="Times New Roman" w:cs="Times New Roman"/>
@@ -5349,7 +5702,7 @@
                 <w:sz w:val="20"/>
                 <w:szCs w:val="16"/>
               </w:rPr>
-              <w:t>In order to control the speed of the blender:</w:t>
+              <w:t>In order to c</w:t>
             </w:r>
             <w:r>
               <w:rPr>
@@ -5357,7 +5710,7 @@
                 <w:sz w:val="20"/>
                 <w:szCs w:val="16"/>
               </w:rPr>
-              <w:br/>
+              <w:t>ontrol the speed of the blender, with each click the mode will be ch</w:t>
             </w:r>
             <w:r>
               <w:rPr>
@@ -5365,7 +5718,7 @@
                 <w:sz w:val="20"/>
                 <w:szCs w:val="16"/>
               </w:rPr>
-              <w:t xml:space="preserve">Push Button </w:t>
+              <w:t>anged from one state to another, push button will be used.</w:t>
             </w:r>
           </w:p>
           <w:p>
@@ -5396,7 +5749,7 @@
         </w:trPr>
         <w:tc>
           <w:tcPr>
-            <w:tcW w:w="3712" w:type="dxa"/>
+            <w:tcW w:w="3223" w:type="dxa"/>
             <w:tcBorders>
               <w:top w:val="single" w:sz="4" w:space="0" w:color="000000"/>
               <w:left w:val="single" w:sz="4" w:space="0" w:color="000000"/>
@@ -5412,7 +5765,6 @@
           <w:p>
             <w:pPr>
               <w:spacing w:before="80" w:after="0" w:line="240" w:lineRule="auto"/>
-              <w:jc w:val="center"/>
               <w:rPr>
                 <w:rFonts w:ascii="Times New Roman" w:eastAsia="Times New Roman" w:hAnsi="Times New Roman" w:cs="Times New Roman"/>
                 <w:sz w:val="20"/>
@@ -5431,7 +5783,38 @@
         </w:tc>
         <w:tc>
           <w:tcPr>
-            <w:tcW w:w="4748" w:type="dxa"/>
+            <w:tcW w:w="1907" w:type="dxa"/>
+            <w:tcBorders>
+              <w:top w:val="single" w:sz="4" w:space="0" w:color="000000"/>
+              <w:left w:val="single" w:sz="4" w:space="0" w:color="000000"/>
+              <w:bottom w:val="single" w:sz="4" w:space="0" w:color="000000"/>
+              <w:right w:val="single" w:sz="4" w:space="0" w:color="000000"/>
+            </w:tcBorders>
+            <w:shd w:val="clear" w:color="000000" w:fill="FFFFFF"/>
+          </w:tcPr>
+          <w:p>
+            <w:pPr>
+              <w:spacing w:before="80" w:after="0" w:line="240" w:lineRule="auto"/>
+              <w:jc w:val="center"/>
+              <w:rPr>
+                <w:rFonts w:ascii="Times New Roman" w:eastAsia="Times New Roman" w:hAnsi="Times New Roman" w:cs="Times New Roman"/>
+                <w:sz w:val="20"/>
+                <w:szCs w:val="16"/>
+              </w:rPr>
+            </w:pPr>
+            <w:r>
+              <w:rPr>
+                <w:rFonts w:ascii="Times New Roman" w:eastAsia="Times New Roman" w:hAnsi="Times New Roman" w:cs="Times New Roman"/>
+                <w:sz w:val="20"/>
+                <w:szCs w:val="16"/>
+              </w:rPr>
+              <w:t>State Indicator</w:t>
+            </w:r>
+          </w:p>
+        </w:tc>
+        <w:tc>
+          <w:tcPr>
+            <w:tcW w:w="4338" w:type="dxa"/>
             <w:tcBorders>
               <w:top w:val="single" w:sz="4" w:space="0" w:color="000000"/>
               <w:left w:val="single" w:sz="4" w:space="0" w:color="000000"/>
@@ -5446,11 +5829,6 @@
           </w:tcPr>
           <w:p>
             <w:pPr>
-              <w:pStyle w:val="ListParagraph"/>
-              <w:numPr>
-                <w:ilvl w:val="0"/>
-                <w:numId w:val="3"/>
-              </w:numPr>
               <w:spacing w:before="80" w:after="0" w:line="240" w:lineRule="auto"/>
               <w:rPr>
                 <w:rFonts w:ascii="Times New Roman" w:eastAsia="Times New Roman" w:hAnsi="Times New Roman" w:cs="Times New Roman"/>
@@ -5464,7 +5842,7 @@
                 <w:sz w:val="20"/>
                 <w:szCs w:val="16"/>
               </w:rPr>
-              <w:t>In order to show the speed level of the blender:</w:t>
+              <w:t xml:space="preserve">In order to show </w:t>
             </w:r>
             <w:r>
               <w:rPr>
@@ -5472,7 +5850,7 @@
                 <w:sz w:val="20"/>
                 <w:szCs w:val="16"/>
               </w:rPr>
-              <w:br/>
+              <w:t>the speed level of the blender, the LED intensity would change w</w:t>
             </w:r>
             <w:r>
               <w:rPr>
@@ -5480,7 +5858,7 @@
                 <w:sz w:val="20"/>
                 <w:szCs w:val="16"/>
               </w:rPr>
-              <w:t xml:space="preserve">LED </w:t>
+              <w:t>ith respect of the blender mode, a LED will be used.</w:t>
             </w:r>
           </w:p>
           <w:p>
@@ -5511,7 +5889,7 @@
         </w:trPr>
         <w:tc>
           <w:tcPr>
-            <w:tcW w:w="3712" w:type="dxa"/>
+            <w:tcW w:w="3223" w:type="dxa"/>
             <w:tcBorders>
               <w:top w:val="single" w:sz="4" w:space="0" w:color="000000"/>
               <w:left w:val="single" w:sz="4" w:space="0" w:color="000000"/>
@@ -5527,7 +5905,6 @@
           <w:p>
             <w:pPr>
               <w:spacing w:before="80" w:after="0" w:line="240" w:lineRule="auto"/>
-              <w:jc w:val="center"/>
               <w:rPr>
                 <w:rFonts w:ascii="Times New Roman" w:eastAsia="Times New Roman" w:hAnsi="Times New Roman" w:cs="Times New Roman"/>
                 <w:sz w:val="20"/>
@@ -5540,21 +5917,44 @@
                 <w:sz w:val="20"/>
                 <w:szCs w:val="16"/>
               </w:rPr>
-              <w:t>REQ_PO2EBL_HSI_04</w:t>
-            </w:r>
-            <w:r>
+              <w:t>REQ_PO2EBL_HSI_04_V02</w:t>
+            </w:r>
+          </w:p>
+        </w:tc>
+        <w:tc>
+          <w:tcPr>
+            <w:tcW w:w="1907" w:type="dxa"/>
+            <w:tcBorders>
+              <w:top w:val="single" w:sz="4" w:space="0" w:color="000000"/>
+              <w:left w:val="single" w:sz="4" w:space="0" w:color="000000"/>
+              <w:bottom w:val="single" w:sz="4" w:space="0" w:color="000000"/>
+              <w:right w:val="single" w:sz="4" w:space="0" w:color="000000"/>
+            </w:tcBorders>
+            <w:shd w:val="clear" w:color="000000" w:fill="FFFFFF"/>
+          </w:tcPr>
+          <w:p>
+            <w:pPr>
+              <w:spacing w:before="80" w:after="0" w:line="240" w:lineRule="auto"/>
+              <w:jc w:val="center"/>
               <w:rPr>
                 <w:rFonts w:ascii="Times New Roman" w:eastAsia="Times New Roman" w:hAnsi="Times New Roman" w:cs="Times New Roman"/>
                 <w:sz w:val="20"/>
                 <w:szCs w:val="16"/>
               </w:rPr>
-              <w:t>_V02</w:t>
-            </w:r>
-          </w:p>
-        </w:tc>
-        <w:tc>
-          <w:tcPr>
-            <w:tcW w:w="4748" w:type="dxa"/>
+            </w:pPr>
+            <w:r>
+              <w:rPr>
+                <w:rFonts w:ascii="Times New Roman" w:eastAsia="Times New Roman" w:hAnsi="Times New Roman" w:cs="Times New Roman"/>
+                <w:sz w:val="20"/>
+                <w:szCs w:val="16"/>
+              </w:rPr>
+              <w:t>Safety Monitoring</w:t>
+            </w:r>
+          </w:p>
+        </w:tc>
+        <w:tc>
+          <w:tcPr>
+            <w:tcW w:w="4338" w:type="dxa"/>
             <w:tcBorders>
               <w:top w:val="single" w:sz="4" w:space="0" w:color="000000"/>
               <w:left w:val="single" w:sz="4" w:space="0" w:color="000000"/>
@@ -5569,11 +5969,6 @@
           </w:tcPr>
           <w:p>
             <w:pPr>
-              <w:pStyle w:val="ListParagraph"/>
-              <w:numPr>
-                <w:ilvl w:val="0"/>
-                <w:numId w:val="3"/>
-              </w:numPr>
               <w:spacing w:before="80" w:after="0" w:line="240" w:lineRule="auto"/>
               <w:rPr>
                 <w:rFonts w:ascii="Times New Roman" w:eastAsia="Times New Roman" w:hAnsi="Times New Roman" w:cs="Times New Roman"/>
@@ -5587,7 +5982,7 @@
                 <w:sz w:val="20"/>
                 <w:szCs w:val="16"/>
               </w:rPr>
-              <w:t xml:space="preserve">In order </w:t>
+              <w:t>In order to maintain the isolation level between the microcontroller and the motor acts as Safety Monitor</w:t>
             </w:r>
             <w:r>
               <w:rPr>
@@ -5595,32 +5990,7 @@
                 <w:sz w:val="20"/>
                 <w:szCs w:val="16"/>
               </w:rPr>
-              <w:t>to maintain the isolation level between the microcontroller and the motor acts as Safety Monitor</w:t>
-            </w:r>
-            <w:r>
-              <w:rPr>
-                <w:rFonts w:ascii="Times New Roman" w:eastAsia="Times New Roman" w:hAnsi="Times New Roman" w:cs="Times New Roman"/>
-                <w:sz w:val="20"/>
-                <w:szCs w:val="16"/>
-              </w:rPr>
-              <w:t>:</w:t>
-            </w:r>
-            <w:r>
-              <w:rPr>
-                <w:rFonts w:ascii="Times New Roman" w:eastAsia="Times New Roman" w:hAnsi="Times New Roman" w:cs="Times New Roman"/>
-                <w:sz w:val="20"/>
-                <w:szCs w:val="16"/>
-              </w:rPr>
-              <w:br/>
-              <w:t>Transistor</w:t>
-            </w:r>
-            <w:r>
-              <w:rPr>
-                <w:rFonts w:ascii="Times New Roman" w:eastAsia="Times New Roman" w:hAnsi="Times New Roman" w:cs="Times New Roman"/>
-                <w:sz w:val="20"/>
-                <w:szCs w:val="16"/>
-              </w:rPr>
-              <w:t xml:space="preserve"> </w:t>
+              <w:t>, a Transistor will be used.</w:t>
             </w:r>
           </w:p>
           <w:p>
@@ -5694,8 +6064,8 @@
           <w:szCs w:val="12"/>
         </w:rPr>
       </w:pPr>
-      <w:bookmarkStart w:id="9" w:name="_Toc31364632"/>
-      <w:bookmarkStart w:id="10" w:name="_Toc32050285"/>
+      <w:bookmarkStart w:id="11" w:name="_Toc31364632"/>
+      <w:bookmarkStart w:id="12" w:name="_Toc33020614"/>
       <w:r>
         <w:rPr>
           <w:rFonts w:eastAsia="Calibri Light"/>
@@ -5705,7 +6075,7 @@
         <w:lastRenderedPageBreak/>
         <w:t>Reference Table</w:t>
       </w:r>
-      <w:bookmarkEnd w:id="9"/>
+      <w:bookmarkEnd w:id="11"/>
       <w:r>
         <w:rPr>
           <w:rFonts w:eastAsia="Calibri Light"/>
@@ -5714,7 +6084,7 @@
         </w:rPr>
         <w:t>:</w:t>
       </w:r>
-      <w:bookmarkEnd w:id="10"/>
+      <w:bookmarkEnd w:id="12"/>
     </w:p>
     <w:tbl>
       <w:tblPr>
@@ -6246,7 +6616,7 @@
       </w:pPr>
     </w:p>
     <w:sectPr>
-      <w:headerReference w:type="default" r:id="rId9"/>
+      <w:headerReference w:type="default" r:id="rId10"/>
       <w:pgSz w:w="12240" w:h="15840"/>
       <w:pgMar w:top="1440" w:right="1440" w:bottom="1440" w:left="1440" w:header="720" w:footer="720" w:gutter="0"/>
       <w:cols w:space="720"/>
@@ -6427,13 +6797,7 @@
             <w:rPr>
               <w:color w:val="767171" w:themeColor="background2" w:themeShade="80"/>
             </w:rPr>
-            <w:t xml:space="preserve"> Version:  1</w:t>
-          </w:r>
-          <w:r>
-            <w:rPr>
-              <w:color w:val="767171" w:themeColor="background2" w:themeShade="80"/>
-            </w:rPr>
-            <w:t>.9</w:t>
+            <w:t xml:space="preserve"> Version:  2</w:t>
           </w:r>
         </w:p>
       </w:tc>
@@ -6464,7 +6828,7 @@
             <w:rPr>
               <w:color w:val="767171" w:themeColor="background2" w:themeShade="80"/>
             </w:rPr>
-            <w:t>Hardware Specification Interface</w:t>
+            <w:t>Hardware Software Interface</w:t>
           </w:r>
         </w:p>
       </w:tc>
@@ -6513,7 +6877,7 @@
             <w:rPr>
               <w:color w:val="767171" w:themeColor="background2" w:themeShade="80"/>
             </w:rPr>
-            <w:t>8</w:t>
+            <w:t>19</w:t>
           </w:r>
           <w:r>
             <w:rPr>
@@ -6633,6 +6997,95 @@
     </w:lvl>
   </w:abstractNum>
   <w:abstractNum w:abstractNumId="1" w15:restartNumberingAfterBreak="0">
+    <w:nsid w:val="049B504E"/>
+    <w:multiLevelType w:val="hybridMultilevel"/>
+    <w:tmpl w:val="316A16B6"/>
+    <w:lvl w:ilvl="0" w:tplc="4C2CA038">
+      <w:start w:val="2"/>
+      <w:numFmt w:val="decimal"/>
+      <w:lvlText w:val="%1"/>
+      <w:lvlJc w:val="left"/>
+      <w:pPr>
+        <w:ind w:left="720" w:hanging="360"/>
+      </w:pPr>
+      <w:rPr>
+        <w:rFonts w:hint="default"/>
+      </w:rPr>
+    </w:lvl>
+    <w:lvl w:ilvl="1" w:tplc="04090019" w:tentative="1">
+      <w:start w:val="1"/>
+      <w:numFmt w:val="lowerLetter"/>
+      <w:lvlText w:val="%2."/>
+      <w:lvlJc w:val="left"/>
+      <w:pPr>
+        <w:ind w:left="1440" w:hanging="360"/>
+      </w:pPr>
+    </w:lvl>
+    <w:lvl w:ilvl="2" w:tplc="0409001B" w:tentative="1">
+      <w:start w:val="1"/>
+      <w:numFmt w:val="lowerRoman"/>
+      <w:lvlText w:val="%3."/>
+      <w:lvlJc w:val="right"/>
+      <w:pPr>
+        <w:ind w:left="2160" w:hanging="180"/>
+      </w:pPr>
+    </w:lvl>
+    <w:lvl w:ilvl="3" w:tplc="0409000F" w:tentative="1">
+      <w:start w:val="1"/>
+      <w:numFmt w:val="decimal"/>
+      <w:lvlText w:val="%4."/>
+      <w:lvlJc w:val="left"/>
+      <w:pPr>
+        <w:ind w:left="2880" w:hanging="360"/>
+      </w:pPr>
+    </w:lvl>
+    <w:lvl w:ilvl="4" w:tplc="04090019" w:tentative="1">
+      <w:start w:val="1"/>
+      <w:numFmt w:val="lowerLetter"/>
+      <w:lvlText w:val="%5."/>
+      <w:lvlJc w:val="left"/>
+      <w:pPr>
+        <w:ind w:left="3600" w:hanging="360"/>
+      </w:pPr>
+    </w:lvl>
+    <w:lvl w:ilvl="5" w:tplc="0409001B" w:tentative="1">
+      <w:start w:val="1"/>
+      <w:numFmt w:val="lowerRoman"/>
+      <w:lvlText w:val="%6."/>
+      <w:lvlJc w:val="right"/>
+      <w:pPr>
+        <w:ind w:left="4320" w:hanging="180"/>
+      </w:pPr>
+    </w:lvl>
+    <w:lvl w:ilvl="6" w:tplc="0409000F" w:tentative="1">
+      <w:start w:val="1"/>
+      <w:numFmt w:val="decimal"/>
+      <w:lvlText w:val="%7."/>
+      <w:lvlJc w:val="left"/>
+      <w:pPr>
+        <w:ind w:left="5040" w:hanging="360"/>
+      </w:pPr>
+    </w:lvl>
+    <w:lvl w:ilvl="7" w:tplc="04090019" w:tentative="1">
+      <w:start w:val="1"/>
+      <w:numFmt w:val="lowerLetter"/>
+      <w:lvlText w:val="%8."/>
+      <w:lvlJc w:val="left"/>
+      <w:pPr>
+        <w:ind w:left="5760" w:hanging="360"/>
+      </w:pPr>
+    </w:lvl>
+    <w:lvl w:ilvl="8" w:tplc="0409001B" w:tentative="1">
+      <w:start w:val="1"/>
+      <w:numFmt w:val="lowerRoman"/>
+      <w:lvlText w:val="%9."/>
+      <w:lvlJc w:val="right"/>
+      <w:pPr>
+        <w:ind w:left="6480" w:hanging="180"/>
+      </w:pPr>
+    </w:lvl>
+  </w:abstractNum>
+  <w:abstractNum w:abstractNumId="2" w15:restartNumberingAfterBreak="0">
     <w:nsid w:val="05B94C54"/>
     <w:multiLevelType w:val="hybridMultilevel"/>
     <w:tmpl w:val="2A6E39D4"/>
@@ -6744,16 +7197,131 @@
       </w:rPr>
     </w:lvl>
   </w:abstractNum>
-  <w:abstractNum w:abstractNumId="2" w15:restartNumberingAfterBreak="0">
-    <w:nsid w:val="37AB6D2D"/>
+  <w:abstractNum w:abstractNumId="3" w15:restartNumberingAfterBreak="0">
+    <w:nsid w:val="084D324C"/>
     <w:multiLevelType w:val="hybridMultilevel"/>
-    <w:tmpl w:val="84762194"/>
-    <w:lvl w:ilvl="0" w:tplc="6F466336">
+    <w:tmpl w:val="CF1C1396"/>
+    <w:lvl w:ilvl="0" w:tplc="FEF82800">
+      <w:start w:val="2"/>
       <w:numFmt w:val="bullet"/>
       <w:lvlText w:val="-"/>
       <w:lvlJc w:val="left"/>
       <w:pPr>
-        <w:ind w:left="1080" w:hanging="360"/>
+        <w:ind w:left="720" w:hanging="360"/>
+      </w:pPr>
+      <w:rPr>
+        <w:rFonts w:ascii="Times New Roman" w:eastAsia="Times New Roman" w:hAnsi="Times New Roman" w:cs="Times New Roman" w:hint="default"/>
+        <w:sz w:val="18"/>
+      </w:rPr>
+    </w:lvl>
+    <w:lvl w:ilvl="1" w:tplc="04090003" w:tentative="1">
+      <w:start w:val="1"/>
+      <w:numFmt w:val="bullet"/>
+      <w:lvlText w:val="o"/>
+      <w:lvlJc w:val="left"/>
+      <w:pPr>
+        <w:ind w:left="1440" w:hanging="360"/>
+      </w:pPr>
+      <w:rPr>
+        <w:rFonts w:ascii="Courier New" w:hAnsi="Courier New" w:cs="Courier New" w:hint="default"/>
+      </w:rPr>
+    </w:lvl>
+    <w:lvl w:ilvl="2" w:tplc="04090005" w:tentative="1">
+      <w:start w:val="1"/>
+      <w:numFmt w:val="bullet"/>
+      <w:lvlText w:val=""/>
+      <w:lvlJc w:val="left"/>
+      <w:pPr>
+        <w:ind w:left="2160" w:hanging="360"/>
+      </w:pPr>
+      <w:rPr>
+        <w:rFonts w:ascii="Wingdings" w:hAnsi="Wingdings" w:hint="default"/>
+      </w:rPr>
+    </w:lvl>
+    <w:lvl w:ilvl="3" w:tplc="04090001" w:tentative="1">
+      <w:start w:val="1"/>
+      <w:numFmt w:val="bullet"/>
+      <w:lvlText w:val=""/>
+      <w:lvlJc w:val="left"/>
+      <w:pPr>
+        <w:ind w:left="2880" w:hanging="360"/>
+      </w:pPr>
+      <w:rPr>
+        <w:rFonts w:ascii="Symbol" w:hAnsi="Symbol" w:hint="default"/>
+      </w:rPr>
+    </w:lvl>
+    <w:lvl w:ilvl="4" w:tplc="04090003" w:tentative="1">
+      <w:start w:val="1"/>
+      <w:numFmt w:val="bullet"/>
+      <w:lvlText w:val="o"/>
+      <w:lvlJc w:val="left"/>
+      <w:pPr>
+        <w:ind w:left="3600" w:hanging="360"/>
+      </w:pPr>
+      <w:rPr>
+        <w:rFonts w:ascii="Courier New" w:hAnsi="Courier New" w:cs="Courier New" w:hint="default"/>
+      </w:rPr>
+    </w:lvl>
+    <w:lvl w:ilvl="5" w:tplc="04090005" w:tentative="1">
+      <w:start w:val="1"/>
+      <w:numFmt w:val="bullet"/>
+      <w:lvlText w:val=""/>
+      <w:lvlJc w:val="left"/>
+      <w:pPr>
+        <w:ind w:left="4320" w:hanging="360"/>
+      </w:pPr>
+      <w:rPr>
+        <w:rFonts w:ascii="Wingdings" w:hAnsi="Wingdings" w:hint="default"/>
+      </w:rPr>
+    </w:lvl>
+    <w:lvl w:ilvl="6" w:tplc="04090001" w:tentative="1">
+      <w:start w:val="1"/>
+      <w:numFmt w:val="bullet"/>
+      <w:lvlText w:val=""/>
+      <w:lvlJc w:val="left"/>
+      <w:pPr>
+        <w:ind w:left="5040" w:hanging="360"/>
+      </w:pPr>
+      <w:rPr>
+        <w:rFonts w:ascii="Symbol" w:hAnsi="Symbol" w:hint="default"/>
+      </w:rPr>
+    </w:lvl>
+    <w:lvl w:ilvl="7" w:tplc="04090003" w:tentative="1">
+      <w:start w:val="1"/>
+      <w:numFmt w:val="bullet"/>
+      <w:lvlText w:val="o"/>
+      <w:lvlJc w:val="left"/>
+      <w:pPr>
+        <w:ind w:left="5760" w:hanging="360"/>
+      </w:pPr>
+      <w:rPr>
+        <w:rFonts w:ascii="Courier New" w:hAnsi="Courier New" w:cs="Courier New" w:hint="default"/>
+      </w:rPr>
+    </w:lvl>
+    <w:lvl w:ilvl="8" w:tplc="04090005" w:tentative="1">
+      <w:start w:val="1"/>
+      <w:numFmt w:val="bullet"/>
+      <w:lvlText w:val=""/>
+      <w:lvlJc w:val="left"/>
+      <w:pPr>
+        <w:ind w:left="6480" w:hanging="360"/>
+      </w:pPr>
+      <w:rPr>
+        <w:rFonts w:ascii="Wingdings" w:hAnsi="Wingdings" w:hint="default"/>
+      </w:rPr>
+    </w:lvl>
+  </w:abstractNum>
+  <w:abstractNum w:abstractNumId="4" w15:restartNumberingAfterBreak="0">
+    <w:nsid w:val="25352999"/>
+    <w:multiLevelType w:val="hybridMultilevel"/>
+    <w:tmpl w:val="FF1ED8A6"/>
+    <w:lvl w:ilvl="0" w:tplc="3406204A">
+      <w:start w:val="3"/>
+      <w:numFmt w:val="bullet"/>
+      <w:lvlText w:val="-"/>
+      <w:lvlJc w:val="left"/>
+      <w:pPr>
+        <w:ind w:left="720" w:hanging="360"/>
       </w:pPr>
       <w:rPr>
         <w:rFonts w:ascii="Times New Roman" w:eastAsia="Times New Roman" w:hAnsi="Times New Roman" w:cs="Times New Roman" w:hint="default"/>
@@ -6765,7 +7333,7 @@
       <w:lvlText w:val="o"/>
       <w:lvlJc w:val="left"/>
       <w:pPr>
-        <w:ind w:left="1800" w:hanging="360"/>
+        <w:ind w:left="1440" w:hanging="360"/>
       </w:pPr>
       <w:rPr>
         <w:rFonts w:ascii="Courier New" w:hAnsi="Courier New" w:cs="Courier New" w:hint="default"/>
@@ -6777,7 +7345,7 @@
       <w:lvlText w:val=""/>
       <w:lvlJc w:val="left"/>
       <w:pPr>
-        <w:ind w:left="2520" w:hanging="360"/>
+        <w:ind w:left="2160" w:hanging="360"/>
       </w:pPr>
       <w:rPr>
         <w:rFonts w:ascii="Wingdings" w:hAnsi="Wingdings" w:hint="default"/>
@@ -6789,7 +7357,7 @@
       <w:lvlText w:val=""/>
       <w:lvlJc w:val="left"/>
       <w:pPr>
-        <w:ind w:left="3240" w:hanging="360"/>
+        <w:ind w:left="2880" w:hanging="360"/>
       </w:pPr>
       <w:rPr>
         <w:rFonts w:ascii="Symbol" w:hAnsi="Symbol" w:hint="default"/>
@@ -6801,7 +7369,7 @@
       <w:lvlText w:val="o"/>
       <w:lvlJc w:val="left"/>
       <w:pPr>
-        <w:ind w:left="3960" w:hanging="360"/>
+        <w:ind w:left="3600" w:hanging="360"/>
       </w:pPr>
       <w:rPr>
         <w:rFonts w:ascii="Courier New" w:hAnsi="Courier New" w:cs="Courier New" w:hint="default"/>
@@ -6813,7 +7381,7 @@
       <w:lvlText w:val=""/>
       <w:lvlJc w:val="left"/>
       <w:pPr>
-        <w:ind w:left="4680" w:hanging="360"/>
+        <w:ind w:left="4320" w:hanging="360"/>
       </w:pPr>
       <w:rPr>
         <w:rFonts w:ascii="Wingdings" w:hAnsi="Wingdings" w:hint="default"/>
@@ -6825,7 +7393,7 @@
       <w:lvlText w:val=""/>
       <w:lvlJc w:val="left"/>
       <w:pPr>
-        <w:ind w:left="5400" w:hanging="360"/>
+        <w:ind w:left="5040" w:hanging="360"/>
       </w:pPr>
       <w:rPr>
         <w:rFonts w:ascii="Symbol" w:hAnsi="Symbol" w:hint="default"/>
@@ -6837,7 +7405,7 @@
       <w:lvlText w:val="o"/>
       <w:lvlJc w:val="left"/>
       <w:pPr>
-        <w:ind w:left="6120" w:hanging="360"/>
+        <w:ind w:left="5760" w:hanging="360"/>
       </w:pPr>
       <w:rPr>
         <w:rFonts w:ascii="Courier New" w:hAnsi="Courier New" w:cs="Courier New" w:hint="default"/>
@@ -6849,14 +7417,126 @@
       <w:lvlText w:val=""/>
       <w:lvlJc w:val="left"/>
       <w:pPr>
-        <w:ind w:left="6840" w:hanging="360"/>
+        <w:ind w:left="6480" w:hanging="360"/>
       </w:pPr>
       <w:rPr>
         <w:rFonts w:ascii="Wingdings" w:hAnsi="Wingdings" w:hint="default"/>
       </w:rPr>
     </w:lvl>
   </w:abstractNum>
-  <w:abstractNum w:abstractNumId="3" w15:restartNumberingAfterBreak="0">
+  <w:abstractNum w:abstractNumId="5" w15:restartNumberingAfterBreak="0">
+    <w:nsid w:val="37AB6D2D"/>
+    <w:multiLevelType w:val="hybridMultilevel"/>
+    <w:tmpl w:val="84762194"/>
+    <w:lvl w:ilvl="0" w:tplc="6F466336">
+      <w:numFmt w:val="bullet"/>
+      <w:lvlText w:val="-"/>
+      <w:lvlJc w:val="left"/>
+      <w:pPr>
+        <w:ind w:left="1080" w:hanging="360"/>
+      </w:pPr>
+      <w:rPr>
+        <w:rFonts w:ascii="Times New Roman" w:eastAsia="Times New Roman" w:hAnsi="Times New Roman" w:cs="Times New Roman" w:hint="default"/>
+      </w:rPr>
+    </w:lvl>
+    <w:lvl w:ilvl="1" w:tplc="04090003" w:tentative="1">
+      <w:start w:val="1"/>
+      <w:numFmt w:val="bullet"/>
+      <w:lvlText w:val="o"/>
+      <w:lvlJc w:val="left"/>
+      <w:pPr>
+        <w:ind w:left="1800" w:hanging="360"/>
+      </w:pPr>
+      <w:rPr>
+        <w:rFonts w:ascii="Courier New" w:hAnsi="Courier New" w:cs="Courier New" w:hint="default"/>
+      </w:rPr>
+    </w:lvl>
+    <w:lvl w:ilvl="2" w:tplc="04090005" w:tentative="1">
+      <w:start w:val="1"/>
+      <w:numFmt w:val="bullet"/>
+      <w:lvlText w:val=""/>
+      <w:lvlJc w:val="left"/>
+      <w:pPr>
+        <w:ind w:left="2520" w:hanging="360"/>
+      </w:pPr>
+      <w:rPr>
+        <w:rFonts w:ascii="Wingdings" w:hAnsi="Wingdings" w:hint="default"/>
+      </w:rPr>
+    </w:lvl>
+    <w:lvl w:ilvl="3" w:tplc="04090001" w:tentative="1">
+      <w:start w:val="1"/>
+      <w:numFmt w:val="bullet"/>
+      <w:lvlText w:val=""/>
+      <w:lvlJc w:val="left"/>
+      <w:pPr>
+        <w:ind w:left="3240" w:hanging="360"/>
+      </w:pPr>
+      <w:rPr>
+        <w:rFonts w:ascii="Symbol" w:hAnsi="Symbol" w:hint="default"/>
+      </w:rPr>
+    </w:lvl>
+    <w:lvl w:ilvl="4" w:tplc="04090003" w:tentative="1">
+      <w:start w:val="1"/>
+      <w:numFmt w:val="bullet"/>
+      <w:lvlText w:val="o"/>
+      <w:lvlJc w:val="left"/>
+      <w:pPr>
+        <w:ind w:left="3960" w:hanging="360"/>
+      </w:pPr>
+      <w:rPr>
+        <w:rFonts w:ascii="Courier New" w:hAnsi="Courier New" w:cs="Courier New" w:hint="default"/>
+      </w:rPr>
+    </w:lvl>
+    <w:lvl w:ilvl="5" w:tplc="04090005" w:tentative="1">
+      <w:start w:val="1"/>
+      <w:numFmt w:val="bullet"/>
+      <w:lvlText w:val=""/>
+      <w:lvlJc w:val="left"/>
+      <w:pPr>
+        <w:ind w:left="4680" w:hanging="360"/>
+      </w:pPr>
+      <w:rPr>
+        <w:rFonts w:ascii="Wingdings" w:hAnsi="Wingdings" w:hint="default"/>
+      </w:rPr>
+    </w:lvl>
+    <w:lvl w:ilvl="6" w:tplc="04090001" w:tentative="1">
+      <w:start w:val="1"/>
+      <w:numFmt w:val="bullet"/>
+      <w:lvlText w:val=""/>
+      <w:lvlJc w:val="left"/>
+      <w:pPr>
+        <w:ind w:left="5400" w:hanging="360"/>
+      </w:pPr>
+      <w:rPr>
+        <w:rFonts w:ascii="Symbol" w:hAnsi="Symbol" w:hint="default"/>
+      </w:rPr>
+    </w:lvl>
+    <w:lvl w:ilvl="7" w:tplc="04090003" w:tentative="1">
+      <w:start w:val="1"/>
+      <w:numFmt w:val="bullet"/>
+      <w:lvlText w:val="o"/>
+      <w:lvlJc w:val="left"/>
+      <w:pPr>
+        <w:ind w:left="6120" w:hanging="360"/>
+      </w:pPr>
+      <w:rPr>
+        <w:rFonts w:ascii="Courier New" w:hAnsi="Courier New" w:cs="Courier New" w:hint="default"/>
+      </w:rPr>
+    </w:lvl>
+    <w:lvl w:ilvl="8" w:tplc="04090005" w:tentative="1">
+      <w:start w:val="1"/>
+      <w:numFmt w:val="bullet"/>
+      <w:lvlText w:val=""/>
+      <w:lvlJc w:val="left"/>
+      <w:pPr>
+        <w:ind w:left="6840" w:hanging="360"/>
+      </w:pPr>
+      <w:rPr>
+        <w:rFonts w:ascii="Wingdings" w:hAnsi="Wingdings" w:hint="default"/>
+      </w:rPr>
+    </w:lvl>
+  </w:abstractNum>
+  <w:abstractNum w:abstractNumId="6" w15:restartNumberingAfterBreak="0">
     <w:nsid w:val="49A871ED"/>
     <w:multiLevelType w:val="multilevel"/>
     <w:tmpl w:val="CF962426"/>
@@ -6907,7 +7587,7 @@
       <w:lvlJc w:val="left"/>
     </w:lvl>
   </w:abstractNum>
-  <w:abstractNum w:abstractNumId="4" w15:restartNumberingAfterBreak="0">
+  <w:abstractNum w:abstractNumId="7" w15:restartNumberingAfterBreak="0">
     <w:nsid w:val="6FAE3243"/>
     <w:multiLevelType w:val="multilevel"/>
     <w:tmpl w:val="0409001F"/>
@@ -6993,20 +7673,121 @@
       </w:pPr>
     </w:lvl>
   </w:abstractNum>
+  <w:abstractNum w:abstractNumId="8" w15:restartNumberingAfterBreak="0">
+    <w:nsid w:val="7E473AD1"/>
+    <w:multiLevelType w:val="hybridMultilevel"/>
+    <w:tmpl w:val="A106FFA2"/>
+    <w:lvl w:ilvl="0" w:tplc="1D245F84">
+      <w:start w:val="3"/>
+      <w:numFmt w:val="decimal"/>
+      <w:lvlText w:val="%1"/>
+      <w:lvlJc w:val="left"/>
+      <w:pPr>
+        <w:ind w:left="720" w:hanging="360"/>
+      </w:pPr>
+      <w:rPr>
+        <w:rFonts w:hint="default"/>
+      </w:rPr>
+    </w:lvl>
+    <w:lvl w:ilvl="1" w:tplc="04090019" w:tentative="1">
+      <w:start w:val="1"/>
+      <w:numFmt w:val="lowerLetter"/>
+      <w:lvlText w:val="%2."/>
+      <w:lvlJc w:val="left"/>
+      <w:pPr>
+        <w:ind w:left="1440" w:hanging="360"/>
+      </w:pPr>
+    </w:lvl>
+    <w:lvl w:ilvl="2" w:tplc="0409001B" w:tentative="1">
+      <w:start w:val="1"/>
+      <w:numFmt w:val="lowerRoman"/>
+      <w:lvlText w:val="%3."/>
+      <w:lvlJc w:val="right"/>
+      <w:pPr>
+        <w:ind w:left="2160" w:hanging="180"/>
+      </w:pPr>
+    </w:lvl>
+    <w:lvl w:ilvl="3" w:tplc="0409000F" w:tentative="1">
+      <w:start w:val="1"/>
+      <w:numFmt w:val="decimal"/>
+      <w:lvlText w:val="%4."/>
+      <w:lvlJc w:val="left"/>
+      <w:pPr>
+        <w:ind w:left="2880" w:hanging="360"/>
+      </w:pPr>
+    </w:lvl>
+    <w:lvl w:ilvl="4" w:tplc="04090019" w:tentative="1">
+      <w:start w:val="1"/>
+      <w:numFmt w:val="lowerLetter"/>
+      <w:lvlText w:val="%5."/>
+      <w:lvlJc w:val="left"/>
+      <w:pPr>
+        <w:ind w:left="3600" w:hanging="360"/>
+      </w:pPr>
+    </w:lvl>
+    <w:lvl w:ilvl="5" w:tplc="0409001B" w:tentative="1">
+      <w:start w:val="1"/>
+      <w:numFmt w:val="lowerRoman"/>
+      <w:lvlText w:val="%6."/>
+      <w:lvlJc w:val="right"/>
+      <w:pPr>
+        <w:ind w:left="4320" w:hanging="180"/>
+      </w:pPr>
+    </w:lvl>
+    <w:lvl w:ilvl="6" w:tplc="0409000F" w:tentative="1">
+      <w:start w:val="1"/>
+      <w:numFmt w:val="decimal"/>
+      <w:lvlText w:val="%7."/>
+      <w:lvlJc w:val="left"/>
+      <w:pPr>
+        <w:ind w:left="5040" w:hanging="360"/>
+      </w:pPr>
+    </w:lvl>
+    <w:lvl w:ilvl="7" w:tplc="04090019" w:tentative="1">
+      <w:start w:val="1"/>
+      <w:numFmt w:val="lowerLetter"/>
+      <w:lvlText w:val="%8."/>
+      <w:lvlJc w:val="left"/>
+      <w:pPr>
+        <w:ind w:left="5760" w:hanging="360"/>
+      </w:pPr>
+    </w:lvl>
+    <w:lvl w:ilvl="8" w:tplc="0409001B" w:tentative="1">
+      <w:start w:val="1"/>
+      <w:numFmt w:val="lowerRoman"/>
+      <w:lvlText w:val="%9."/>
+      <w:lvlJc w:val="right"/>
+      <w:pPr>
+        <w:ind w:left="6480" w:hanging="180"/>
+      </w:pPr>
+    </w:lvl>
+  </w:abstractNum>
   <w:num w:numId="1">
-    <w:abstractNumId w:val="3"/>
+    <w:abstractNumId w:val="6"/>
   </w:num>
   <w:num w:numId="2">
-    <w:abstractNumId w:val="1"/>
+    <w:abstractNumId w:val="2"/>
   </w:num>
   <w:num w:numId="3">
-    <w:abstractNumId w:val="2"/>
+    <w:abstractNumId w:val="5"/>
   </w:num>
   <w:num w:numId="4">
-    <w:abstractNumId w:val="4"/>
+    <w:abstractNumId w:val="7"/>
   </w:num>
   <w:num w:numId="5">
     <w:abstractNumId w:val="0"/>
+  </w:num>
+  <w:num w:numId="6">
+    <w:abstractNumId w:val="3"/>
+  </w:num>
+  <w:num w:numId="7">
+    <w:abstractNumId w:val="1"/>
+  </w:num>
+  <w:num w:numId="8">
+    <w:abstractNumId w:val="4"/>
+  </w:num>
+  <w:num w:numId="9">
+    <w:abstractNumId w:val="8"/>
   </w:num>
 </w:numbering>
 </file>
@@ -7916,7 +8697,7 @@
 </file>
 
 <file path=customXml/itemProps1.xml><?xml version="1.0" encoding="utf-8"?>
-<ds:datastoreItem xmlns:ds="http://schemas.openxmlformats.org/officeDocument/2006/customXml" ds:itemID="{14598AF3-5BFB-4D89-82C1-76E6B76A3B7E}">
+<ds:datastoreItem xmlns:ds="http://schemas.openxmlformats.org/officeDocument/2006/customXml" ds:itemID="{DB8941CB-0416-421D-ACCD-85A5A89B6A2A}">
   <ds:schemaRefs>
     <ds:schemaRef ds:uri="http://schemas.openxmlformats.org/officeDocument/2006/bibliography"/>
   </ds:schemaRefs>

</xml_diff>